<commit_message>
security started; markup -> jsp and SPA
</commit_message>
<xml_diff>
--- a/architecture/general/project_promeets.docx
+++ b/architecture/general/project_promeets.docx
@@ -25,39 +25,21 @@
           <w:sz w:val="36"/>
           <w:szCs w:val="36"/>
         </w:rPr>
-        <w:t xml:space="preserve">еское задание на разработку </w:t>
-      </w:r>
-      <w:proofErr w:type="spellStart"/>
+        <w:t>еское задание на разработку Web-</w:t>
+      </w:r>
       <w:r>
         <w:rPr>
           <w:rStyle w:val="a4"/>
           <w:sz w:val="36"/>
           <w:szCs w:val="36"/>
         </w:rPr>
-        <w:t>Web</w:t>
-      </w:r>
-      <w:proofErr w:type="spellEnd"/>
-      <w:r>
-        <w:rPr>
-          <w:rStyle w:val="a4"/>
+        <w:t>проекта</w:t>
+      </w:r>
+      <w:r>
+        <w:rPr>
           <w:sz w:val="36"/>
           <w:szCs w:val="36"/>
         </w:rPr>
-        <w:t>-</w:t>
-      </w:r>
-      <w:r>
-        <w:rPr>
-          <w:rStyle w:val="a4"/>
-          <w:sz w:val="36"/>
-          <w:szCs w:val="36"/>
-        </w:rPr>
-        <w:t>проекта</w:t>
-      </w:r>
-      <w:r>
-        <w:rPr>
-          <w:sz w:val="36"/>
-          <w:szCs w:val="36"/>
-        </w:rPr>
         <w:t>.</w:t>
       </w:r>
     </w:p>
@@ -89,7 +71,10 @@
         <w:t xml:space="preserve">сервиса для организации и проведения </w:t>
       </w:r>
       <w:r>
-        <w:t xml:space="preserve">мероприятий, в том числе </w:t>
+        <w:t>встречь</w:t>
+      </w:r>
+      <w:r>
+        <w:t xml:space="preserve">, в том числе </w:t>
       </w:r>
       <w:r>
         <w:t>удаленных встреч через Интернет средствами аудио и видео связи.</w:t>
@@ -204,7 +189,15 @@
         </w:numPr>
       </w:pPr>
       <w:r>
-        <w:t>Аудио и видео связь.</w:t>
+        <w:t>Видео</w:t>
+      </w:r>
+      <w:r>
+        <w:t xml:space="preserve"> </w:t>
+      </w:r>
+      <w:bookmarkStart w:id="0" w:name="_GoBack"/>
+      <w:bookmarkEnd w:id="0"/>
+      <w:r>
+        <w:t>(аудио) конференция.</w:t>
       </w:r>
     </w:p>
     <w:p>
@@ -1506,7 +1499,6 @@
           <w:lang w:eastAsia="ru-RU"/>
         </w:rPr>
       </w:pPr>
-      <w:proofErr w:type="spellStart"/>
       <w:r>
         <w:rPr>
           <w:lang w:eastAsia="ru-RU"/>
@@ -1519,7 +1511,6 @@
         </w:rPr>
         <w:t>ватар</w:t>
       </w:r>
-      <w:proofErr w:type="spellEnd"/>
     </w:p>
     <w:p>
       <w:pPr>
@@ -1698,34 +1689,14 @@
         <w:t xml:space="preserve">Реализация возможна на основе </w:t>
       </w:r>
       <w:hyperlink r:id="rId10" w:history="1">
-        <w:proofErr w:type="spellStart"/>
         <w:r>
           <w:rPr>
             <w:color w:val="0000FF"/>
             <w:u w:val="single"/>
             <w:lang w:eastAsia="ru-RU"/>
           </w:rPr>
-          <w:t>Apache</w:t>
+          <w:t>Apache Mahout</w:t>
         </w:r>
-        <w:proofErr w:type="spellEnd"/>
-        <w:r>
-          <w:rPr>
-            <w:color w:val="0000FF"/>
-            <w:u w:val="single"/>
-            <w:lang w:eastAsia="ru-RU"/>
-          </w:rPr>
-          <w:t xml:space="preserve"> </w:t>
-        </w:r>
-        <w:proofErr w:type="spellStart"/>
-        <w:r>
-          <w:rPr>
-            <w:color w:val="0000FF"/>
-            <w:u w:val="single"/>
-            <w:lang w:eastAsia="ru-RU"/>
-          </w:rPr>
-          <w:t>Mahout</w:t>
-        </w:r>
-        <w:proofErr w:type="spellEnd"/>
       </w:hyperlink>
       <w:r>
         <w:rPr>
@@ -1756,23 +1727,62 @@
           <w:shd w:val="clear" w:color="auto" w:fill="FFFFFF"/>
           <w:lang w:eastAsia="ru-RU"/>
         </w:rPr>
-        <w:t xml:space="preserve">Рекомендательная система нуждается во входных данных на которых будут основываться рекомендации. Эти данные принимают форму предпочтений на языке </w:t>
-      </w:r>
-      <w:proofErr w:type="spellStart"/>
+        <w:t>Рекомендательная система нуждается во входных данных на которых будут основываться рекомендации. Эти данные принимают форму предпочтений на языке Mahout.</w:t>
+      </w:r>
+    </w:p>
+    <w:p>
+      <w:pPr>
+        <w:pStyle w:val="ae"/>
+        <w:rPr>
+          <w:rFonts w:ascii="Times New Roman" w:hAnsi="Times New Roman" w:cs="Times New Roman"/>
+          <w:lang w:eastAsia="ru-RU"/>
+        </w:rPr>
+      </w:pPr>
       <w:r>
         <w:rPr>
           <w:shd w:val="clear" w:color="auto" w:fill="FFFFFF"/>
           <w:lang w:eastAsia="ru-RU"/>
         </w:rPr>
-        <w:t>Mahout</w:t>
-      </w:r>
-      <w:proofErr w:type="spellEnd"/>
+        <w:t>Предпочтение состоит из ID пользователя и ID предмета, и обычно числа, выражающего степень предпочтения этого пользователя этому предмету (оценку).</w:t>
+      </w:r>
+    </w:p>
+    <w:p>
+      <w:pPr>
+        <w:pStyle w:val="ae"/>
+        <w:rPr>
+          <w:rFonts w:ascii="Times New Roman" w:hAnsi="Times New Roman" w:cs="Times New Roman"/>
+          <w:lang w:eastAsia="ru-RU"/>
+        </w:rPr>
+      </w:pPr>
+    </w:p>
+    <w:p>
+      <w:pPr>
+        <w:pStyle w:val="ae"/>
+        <w:rPr>
+          <w:rFonts w:ascii="Times New Roman" w:hAnsi="Times New Roman" w:cs="Times New Roman"/>
+          <w:lang w:eastAsia="ru-RU"/>
+        </w:rPr>
+      </w:pPr>
       <w:r>
         <w:rPr>
           <w:shd w:val="clear" w:color="auto" w:fill="FFFFFF"/>
           <w:lang w:eastAsia="ru-RU"/>
         </w:rPr>
-        <w:t>.</w:t>
+        <w:t>В данном случае оценка представляет собой степень “причастности” пользователя к группе.</w:t>
+      </w:r>
+      <w:r>
+        <w:rPr>
+          <w:shd w:val="clear" w:color="auto" w:fill="FFFFFF"/>
+          <w:lang w:eastAsia="ru-RU"/>
+        </w:rPr>
+        <w:t xml:space="preserve"> </w:t>
+      </w:r>
+      <w:r>
+        <w:rPr>
+          <w:shd w:val="clear" w:color="auto" w:fill="FFFFFF"/>
+          <w:lang w:eastAsia="ru-RU"/>
+        </w:rPr>
+        <w:t>(Или же просто отражаем участие)</w:t>
       </w:r>
     </w:p>
     <w:p>
@@ -1783,17 +1793,18 @@
           <w:lang w:eastAsia="ru-RU"/>
         </w:rPr>
       </w:pPr>
-      <w:r>
-        <w:rPr>
-          <w:shd w:val="clear" w:color="auto" w:fill="FFFFFF"/>
-          <w:lang w:eastAsia="ru-RU"/>
-        </w:rPr>
-        <w:t>Предпочтение состоит из ID пользователя и ID предмета, и обычно числа, выражающего степень предпочтения этого пользователя этому предмету (оценку).</w:t>
-      </w:r>
     </w:p>
     <w:p>
       <w:pPr>
         <w:pStyle w:val="ae"/>
+      </w:pPr>
+      <w:r>
+        <w:t>В случае реализации оценок метрикой, для определения правдоподобия является логарифмическое правдоподобие.</w:t>
+      </w:r>
+    </w:p>
+    <w:p>
+      <w:pPr>
+        <w:pStyle w:val="ae"/>
         <w:rPr>
           <w:rFonts w:ascii="Times New Roman" w:hAnsi="Times New Roman" w:cs="Times New Roman"/>
           <w:lang w:eastAsia="ru-RU"/>
@@ -1810,93 +1821,9 @@
       </w:pPr>
       <w:r>
         <w:rPr>
-          <w:shd w:val="clear" w:color="auto" w:fill="FFFFFF"/>
-          <w:lang w:eastAsia="ru-RU"/>
-        </w:rPr>
-        <w:t>В данном случае оценка представляет собой степень “причастности” пользователя к группе.</w:t>
-      </w:r>
-      <w:r>
-        <w:rPr>
-          <w:shd w:val="clear" w:color="auto" w:fill="FFFFFF"/>
-          <w:lang w:eastAsia="ru-RU"/>
-        </w:rPr>
-        <w:t xml:space="preserve"> </w:t>
-      </w:r>
-      <w:r>
-        <w:rPr>
-          <w:shd w:val="clear" w:color="auto" w:fill="FFFFFF"/>
-          <w:lang w:eastAsia="ru-RU"/>
-        </w:rPr>
-        <w:t>(Или же просто отражаем участие)</w:t>
-      </w:r>
-    </w:p>
-    <w:p>
-      <w:pPr>
-        <w:pStyle w:val="ae"/>
-        <w:rPr>
-          <w:rFonts w:ascii="Times New Roman" w:hAnsi="Times New Roman" w:cs="Times New Roman"/>
-          <w:lang w:eastAsia="ru-RU"/>
-        </w:rPr>
-      </w:pPr>
-    </w:p>
-    <w:p>
-      <w:pPr>
-        <w:pStyle w:val="ae"/>
-      </w:pPr>
-      <w:r>
-        <w:t>В случае реализации оценок метрикой, для определения правдоподобия является логарифмическое правдоподобие.</w:t>
-      </w:r>
-    </w:p>
-    <w:p>
-      <w:pPr>
-        <w:pStyle w:val="ae"/>
-        <w:rPr>
-          <w:rFonts w:ascii="Times New Roman" w:hAnsi="Times New Roman" w:cs="Times New Roman"/>
-          <w:lang w:eastAsia="ru-RU"/>
-        </w:rPr>
-      </w:pPr>
-    </w:p>
-    <w:p>
-      <w:pPr>
-        <w:pStyle w:val="ae"/>
-        <w:rPr>
-          <w:rFonts w:ascii="Times New Roman" w:hAnsi="Times New Roman" w:cs="Times New Roman"/>
-          <w:lang w:eastAsia="ru-RU"/>
-        </w:rPr>
-      </w:pPr>
-      <w:r>
-        <w:rPr>
-          <w:lang w:eastAsia="ru-RU"/>
-        </w:rPr>
-        <w:t xml:space="preserve">В качестве метрики для определения степени подобия пользователя используется </w:t>
-      </w:r>
-      <w:proofErr w:type="spellStart"/>
-      <w:r>
-        <w:rPr>
-          <w:lang w:eastAsia="ru-RU"/>
-        </w:rPr>
-        <w:t>коэффицент</w:t>
-      </w:r>
-      <w:proofErr w:type="spellEnd"/>
-      <w:r>
-        <w:rPr>
-          <w:lang w:eastAsia="ru-RU"/>
-        </w:rPr>
-        <w:t xml:space="preserve"> </w:t>
-      </w:r>
-      <w:proofErr w:type="spellStart"/>
-      <w:r>
-        <w:rPr>
-          <w:lang w:eastAsia="ru-RU"/>
-        </w:rPr>
-        <w:t>Танимото</w:t>
-      </w:r>
-      <w:proofErr w:type="spellEnd"/>
-      <w:r>
-        <w:rPr>
-          <w:lang w:eastAsia="ru-RU"/>
-        </w:rPr>
-        <w:t xml:space="preserve">. </w:t>
+          <w:lang w:eastAsia="ru-RU"/>
+        </w:rPr>
+        <w:t xml:space="preserve">В качестве метрики для определения степени подобия пользователя используется коэффицент Танимото. </w:t>
       </w:r>
     </w:p>
     <w:p>
@@ -2160,23 +2087,13 @@
           <w:lang w:val="en-US"/>
         </w:rPr>
       </w:pPr>
-      <w:proofErr w:type="spellStart"/>
       <w:r>
         <w:rPr>
           <w:sz w:val="24"/>
           <w:szCs w:val="24"/>
           <w:lang w:val="en-US"/>
         </w:rPr>
-        <w:t>Todo</w:t>
-      </w:r>
-      <w:proofErr w:type="spellEnd"/>
-      <w:r>
-        <w:rPr>
-          <w:sz w:val="24"/>
-          <w:szCs w:val="24"/>
-          <w:lang w:val="en-US"/>
-        </w:rPr>
-        <w:t xml:space="preserve"> list/meeting notes for board</w:t>
+        <w:t>Todo list/meeting notes for board</w:t>
       </w:r>
     </w:p>
     <w:p>
@@ -2303,21 +2220,7 @@
         <w:rPr>
           <w:b/>
         </w:rPr>
-        <w:t xml:space="preserve">TODO </w:t>
-      </w:r>
-      <w:proofErr w:type="spellStart"/>
-      <w:r>
-        <w:rPr>
-          <w:b/>
-        </w:rPr>
-        <w:t>list</w:t>
-      </w:r>
-      <w:proofErr w:type="spellEnd"/>
-      <w:r>
-        <w:rPr>
-          <w:b/>
-        </w:rPr>
-        <w:t xml:space="preserve">: </w:t>
+        <w:t xml:space="preserve">TODO list: </w:t>
       </w:r>
     </w:p>
     <w:p>
@@ -2339,33 +2242,11 @@
           <w:b/>
         </w:rPr>
       </w:pPr>
-      <w:proofErr w:type="spellStart"/>
       <w:r>
         <w:rPr>
           <w:b/>
         </w:rPr>
-        <w:t>Meeting</w:t>
-      </w:r>
-      <w:proofErr w:type="spellEnd"/>
-      <w:r>
-        <w:rPr>
-          <w:b/>
-        </w:rPr>
-        <w:t xml:space="preserve"> </w:t>
-      </w:r>
-      <w:proofErr w:type="spellStart"/>
-      <w:r>
-        <w:rPr>
-          <w:b/>
-        </w:rPr>
-        <w:t>notes</w:t>
-      </w:r>
-      <w:proofErr w:type="spellEnd"/>
-      <w:r>
-        <w:rPr>
-          <w:b/>
-        </w:rPr>
-        <w:t>:</w:t>
+        <w:t>Meeting notes:</w:t>
       </w:r>
     </w:p>
     <w:p>
@@ -2378,23 +2259,7 @@
           <w:rFonts w:ascii="Calibri" w:hAnsi="Calibri"/>
           <w:color w:val="000000"/>
         </w:rPr>
-        <w:t xml:space="preserve">Необходимо предоставить возможность администратору выбрать наиболее важные элементы доски. Для этого достаточно будет добавить кнопку </w:t>
-      </w:r>
-      <w:proofErr w:type="spellStart"/>
-      <w:r>
-        <w:rPr>
-          <w:rFonts w:ascii="Calibri" w:hAnsi="Calibri"/>
-          <w:color w:val="000000"/>
-        </w:rPr>
-        <w:t>favorite</w:t>
-      </w:r>
-      <w:proofErr w:type="spellEnd"/>
-      <w:r>
-        <w:rPr>
-          <w:rFonts w:ascii="Calibri" w:hAnsi="Calibri"/>
-          <w:color w:val="000000"/>
-        </w:rPr>
-        <w:t>(</w:t>
+        <w:t>Необходимо предоставить возможность администратору выбрать наиболее важные элементы доски. Для этого достаточно будет добавить кнопку favorite(</w:t>
       </w:r>
       <w:r>
         <w:rPr>
@@ -2483,8 +2348,8 @@
           <w:b w:val="0"/>
         </w:rPr>
       </w:pPr>
-      <w:bookmarkStart w:id="0" w:name="page1"/>
-      <w:bookmarkEnd w:id="0"/>
+      <w:bookmarkStart w:id="1" w:name="page1"/>
+      <w:bookmarkEnd w:id="1"/>
       <w:r>
         <w:rPr>
           <w:b w:val="0"/>
@@ -2621,23 +2486,7 @@
           <w:i/>
           <w:sz w:val="24"/>
         </w:rPr>
-        <w:t xml:space="preserve"> раздел дополнительной информации о пользователе(</w:t>
-      </w:r>
-      <w:proofErr w:type="spellStart"/>
-      <w:r>
-        <w:rPr>
-          <w:i/>
-          <w:sz w:val="24"/>
-        </w:rPr>
-        <w:t>details</w:t>
-      </w:r>
-      <w:proofErr w:type="spellEnd"/>
-      <w:r>
-        <w:rPr>
-          <w:i/>
-          <w:sz w:val="24"/>
-        </w:rPr>
-        <w:t>).</w:t>
+        <w:t xml:space="preserve"> раздел дополнительной информации о пользователе(details).</w:t>
       </w:r>
     </w:p>
     <w:p>
@@ -2709,39 +2558,7 @@
           <w:i/>
           <w:sz w:val="24"/>
         </w:rPr>
-        <w:t xml:space="preserve"> раздел дополнительной информации о группе(</w:t>
-      </w:r>
-      <w:proofErr w:type="spellStart"/>
-      <w:r>
-        <w:rPr>
-          <w:i/>
-          <w:sz w:val="24"/>
-        </w:rPr>
-        <w:t>info</w:t>
-      </w:r>
-      <w:proofErr w:type="spellEnd"/>
-      <w:r>
-        <w:rPr>
-          <w:i/>
-          <w:sz w:val="24"/>
-        </w:rPr>
-        <w:t>), названия встреч, организуемых группой(</w:t>
-      </w:r>
-      <w:proofErr w:type="spellStart"/>
-      <w:r>
-        <w:rPr>
-          <w:i/>
-          <w:sz w:val="24"/>
-        </w:rPr>
-        <w:t>meets</w:t>
-      </w:r>
-      <w:proofErr w:type="spellEnd"/>
-      <w:r>
-        <w:rPr>
-          <w:i/>
-          <w:sz w:val="24"/>
-        </w:rPr>
-        <w:t xml:space="preserve">), текстовая информация и файлы на доске группы. </w:t>
+        <w:t xml:space="preserve"> раздел дополнительной информации о группе(info), названия встреч, организуемых группой(meets), текстовая информация и файлы на доске группы. </w:t>
       </w:r>
       <w:r>
         <w:rPr>
@@ -2769,19 +2586,11 @@
           <w:sz w:val="24"/>
         </w:rPr>
       </w:pPr>
-      <w:proofErr w:type="gramStart"/>
-      <w:r>
-        <w:rPr>
-          <w:sz w:val="24"/>
-        </w:rPr>
-        <w:t>поскольку</w:t>
-      </w:r>
-      <w:proofErr w:type="gramEnd"/>
-      <w:r>
-        <w:rPr>
-          <w:sz w:val="24"/>
-        </w:rPr>
-        <w:t xml:space="preserve"> информация на доске группы открыта для всех пользователей, в том числе и для незарегистрированных (ведь им позволяется её просматривать).</w:t>
+      <w:r>
+        <w:rPr>
+          <w:sz w:val="24"/>
+        </w:rPr>
+        <w:t>поскольку информация на доске группы открыта для всех пользователей, в том числе и для незарегистрированных (ведь им позволяется её просматривать).</w:t>
       </w:r>
     </w:p>
     <w:p>
@@ -2900,19 +2709,11 @@
           <w:sz w:val="24"/>
         </w:rPr>
       </w:pPr>
-      <w:proofErr w:type="gramStart"/>
-      <w:r>
-        <w:rPr>
-          <w:sz w:val="24"/>
-        </w:rPr>
-        <w:t>текстовая</w:t>
-      </w:r>
-      <w:proofErr w:type="gramEnd"/>
-      <w:r>
-        <w:rPr>
-          <w:sz w:val="24"/>
-        </w:rPr>
-        <w:t xml:space="preserve"> информация, прежде чем она оказывается в базе данных, на доске и т.п. Так, если система обнаружила нецензурное слово, она оставляет первую и последнюю буквы, а остальные заменяет знаком *. В случае обнаружения ссылки на запрещенные источники информации, выводится «ресурс заблокирован» + знак предупреждения.</w:t>
+      <w:r>
+        <w:rPr>
+          <w:sz w:val="24"/>
+        </w:rPr>
+        <w:t>текстовая информация, прежде чем она оказывается в базе данных, на доске и т.п. Так, если система обнаружила нецензурное слово, она оставляет первую и последнюю буквы, а остальные заменяет знаком *. В случае обнаружения ссылки на запрещенные источники информации, выводится «ресурс заблокирован» + знак предупреждения.</w:t>
       </w:r>
     </w:p>
     <w:p>
@@ -3009,21 +2810,7 @@
         <w:rPr>
           <w:sz w:val="24"/>
         </w:rPr>
-        <w:t>Фильтр текста я планирую реализовать самостоятельно, в виде модуля .</w:t>
-      </w:r>
-      <w:proofErr w:type="spellStart"/>
-      <w:r>
-        <w:rPr>
-          <w:sz w:val="24"/>
-        </w:rPr>
-        <w:t>jar</w:t>
-      </w:r>
-      <w:proofErr w:type="spellEnd"/>
-      <w:r>
-        <w:rPr>
-          <w:sz w:val="24"/>
-        </w:rPr>
-        <w:t>, который легко</w:t>
+        <w:t>Фильтр текста я планирую реализовать самостоятельно, в виде модуля .jar, который легко</w:t>
       </w:r>
     </w:p>
     <w:p>
@@ -3044,51 +2831,18 @@
           <w:sz w:val="24"/>
         </w:rPr>
       </w:pPr>
-      <w:proofErr w:type="gramStart"/>
-      <w:r>
-        <w:rPr>
-          <w:sz w:val="24"/>
-        </w:rPr>
-        <w:t>подключить</w:t>
-      </w:r>
-      <w:proofErr w:type="gramEnd"/>
-      <w:r>
-        <w:rPr>
-          <w:sz w:val="24"/>
-        </w:rPr>
-        <w:t xml:space="preserve"> к проекту. Его можно будет использовать следующим образом: </w:t>
-      </w:r>
-      <w:proofErr w:type="spellStart"/>
+      <w:r>
+        <w:rPr>
+          <w:sz w:val="24"/>
+        </w:rPr>
+        <w:t xml:space="preserve">подключить к проекту. Его можно будет использовать следующим образом: </w:t>
+      </w:r>
       <w:r>
         <w:rPr>
           <w:rFonts w:ascii="Courier New" w:eastAsia="Courier New" w:hAnsi="Courier New"/>
           <w:sz w:val="24"/>
         </w:rPr>
-        <w:t>myFilter.clearInput</w:t>
-      </w:r>
-      <w:proofErr w:type="spellEnd"/>
-      <w:r>
-        <w:rPr>
-          <w:rFonts w:ascii="Courier New" w:eastAsia="Courier New" w:hAnsi="Courier New"/>
-          <w:sz w:val="24"/>
-        </w:rPr>
-        <w:t>(</w:t>
-      </w:r>
-      <w:proofErr w:type="spellStart"/>
-      <w:r>
-        <w:rPr>
-          <w:rFonts w:ascii="Courier New" w:eastAsia="Courier New" w:hAnsi="Courier New"/>
-          <w:sz w:val="24"/>
-        </w:rPr>
-        <w:t>userInputText</w:t>
-      </w:r>
-      <w:proofErr w:type="spellEnd"/>
-      <w:r>
-        <w:rPr>
-          <w:rFonts w:ascii="Courier New" w:eastAsia="Courier New" w:hAnsi="Courier New"/>
-          <w:sz w:val="24"/>
-        </w:rPr>
-        <w:t>);</w:t>
+        <w:t>myFilter.clearInput(userInputText);</w:t>
       </w:r>
     </w:p>
     <w:p>
@@ -3162,49 +2916,7 @@
         <w:rPr>
           <w:sz w:val="23"/>
         </w:rPr>
-        <w:t xml:space="preserve"> Фильтр посылает </w:t>
-      </w:r>
-      <w:proofErr w:type="spellStart"/>
-      <w:r>
-        <w:rPr>
-          <w:sz w:val="23"/>
-        </w:rPr>
-        <w:t>ajax</w:t>
-      </w:r>
-      <w:proofErr w:type="spellEnd"/>
-      <w:r>
-        <w:rPr>
-          <w:sz w:val="23"/>
-        </w:rPr>
-        <w:t xml:space="preserve">-запрос на указанный </w:t>
-      </w:r>
-      <w:proofErr w:type="spellStart"/>
-      <w:r>
-        <w:rPr>
-          <w:sz w:val="23"/>
-        </w:rPr>
-        <w:t>url</w:t>
-      </w:r>
-      <w:proofErr w:type="spellEnd"/>
-      <w:r>
-        <w:rPr>
-          <w:sz w:val="23"/>
-        </w:rPr>
-        <w:t xml:space="preserve">, получает данный в формате </w:t>
-      </w:r>
-      <w:proofErr w:type="spellStart"/>
-      <w:r>
-        <w:rPr>
-          <w:sz w:val="23"/>
-        </w:rPr>
-        <w:t>json</w:t>
-      </w:r>
-      <w:proofErr w:type="spellEnd"/>
-      <w:r>
-        <w:rPr>
-          <w:sz w:val="23"/>
-        </w:rPr>
-        <w:t xml:space="preserve"> и сверяет ссылки пользователей сети с запрещенными, блокируя не прошедшие проверку. Чтобы трафик большой не шел, часто запросы к этому сервису производится не будут, а, например, раз в неделю в 3 часа ночи, полученные результаты сохраняются в локальном хранилище системы.</w:t>
+        <w:t xml:space="preserve"> Фильтр посылает ajax-запрос на указанный url, получает данный в формате json и сверяет ссылки пользователей сети с запрещенными, блокируя не прошедшие проверку. Чтобы трафик большой не шел, часто запросы к этому сервису производится не будут, а, например, раз в неделю в 3 часа ночи, полученные результаты сохраняются в локальном хранилище системы.</w:t>
       </w:r>
     </w:p>
     <w:p>
@@ -3224,8 +2936,8 @@
           <w:sz w:val="24"/>
         </w:rPr>
       </w:pPr>
-      <w:bookmarkStart w:id="1" w:name="page2"/>
-      <w:bookmarkEnd w:id="1"/>
+      <w:bookmarkStart w:id="2" w:name="page2"/>
+      <w:bookmarkEnd w:id="2"/>
       <w:r>
         <w:rPr>
           <w:i/>
@@ -3314,16 +3026,9 @@
                 <w:rFonts w:ascii="Calibri" w:eastAsia="Calibri" w:hAnsi="Calibri"/>
               </w:rPr>
             </w:pPr>
-            <w:proofErr w:type="spellStart"/>
-            <w:proofErr w:type="gramStart"/>
             <w:r>
-              <w:t>complaint</w:t>
+              <w:t>complaint_group_id</w:t>
             </w:r>
-            <w:proofErr w:type="gramEnd"/>
-            <w:r>
-              <w:t>_group_id</w:t>
-            </w:r>
-            <w:proofErr w:type="spellEnd"/>
           </w:p>
         </w:tc>
         <w:tc>
@@ -3343,16 +3048,9 @@
               <w:spacing w:line="267" w:lineRule="exact"/>
               <w:ind w:left="100"/>
             </w:pPr>
-            <w:proofErr w:type="spellStart"/>
-            <w:proofErr w:type="gramStart"/>
             <w:r>
-              <w:t>group</w:t>
+              <w:t>group_id</w:t>
             </w:r>
-            <w:proofErr w:type="gramEnd"/>
-            <w:r>
-              <w:t>_id</w:t>
-            </w:r>
-            <w:proofErr w:type="spellEnd"/>
           </w:p>
         </w:tc>
         <w:tc>
@@ -3372,16 +3070,9 @@
               <w:spacing w:line="267" w:lineRule="exact"/>
               <w:ind w:left="100"/>
             </w:pPr>
-            <w:proofErr w:type="spellStart"/>
-            <w:proofErr w:type="gramStart"/>
             <w:r>
-              <w:t>user</w:t>
+              <w:t>user_id</w:t>
             </w:r>
-            <w:proofErr w:type="gramEnd"/>
-            <w:r>
-              <w:t>_id</w:t>
-            </w:r>
-            <w:proofErr w:type="spellEnd"/>
           </w:p>
         </w:tc>
       </w:tr>
@@ -3526,18 +3217,8 @@
           <w:szCs w:val="20"/>
         </w:rPr>
       </w:pPr>
-      <w:proofErr w:type="spellStart"/>
-      <w:proofErr w:type="gramStart"/>
-      <w:r>
-        <w:t>complaint</w:t>
-      </w:r>
-      <w:proofErr w:type="gramEnd"/>
-      <w:r>
-        <w:t>_id</w:t>
-      </w:r>
-      <w:proofErr w:type="spellEnd"/>
-      <w:r>
-        <w:t xml:space="preserve"> – идентификатор жалобы</w:t>
+      <w:r>
+        <w:t>complaint_id – идентификатор жалобы</w:t>
       </w:r>
     </w:p>
     <w:p>
@@ -3557,27 +3238,9 @@
           <w:rFonts w:ascii="Calibri" w:eastAsia="Calibri" w:hAnsi="Calibri"/>
         </w:rPr>
       </w:pPr>
-      <w:proofErr w:type="spellStart"/>
-      <w:proofErr w:type="gramStart"/>
       <w:r>
         <w:lastRenderedPageBreak/>
-        <w:t>group</w:t>
-      </w:r>
-      <w:proofErr w:type="gramEnd"/>
-      <w:r>
-        <w:t>_id</w:t>
-      </w:r>
-      <w:proofErr w:type="spellEnd"/>
-      <w:r>
-        <w:t xml:space="preserve"> – идентификатор группы, на которую пришла жалоба </w:t>
-      </w:r>
-      <w:proofErr w:type="spellStart"/>
-      <w:r>
-        <w:t>user_id</w:t>
-      </w:r>
-      <w:proofErr w:type="spellEnd"/>
-      <w:r>
-        <w:t xml:space="preserve"> – идентификатор пожаловавшегося пользователя</w:t>
+        <w:t>group_id – идентификатор группы, на которую пришла жалоба user_id – идентификатор пожаловавшегося пользователя</w:t>
       </w:r>
     </w:p>
     <w:p>
@@ -3651,16 +3314,9 @@
                 <w:rFonts w:ascii="Calibri" w:eastAsia="Calibri" w:hAnsi="Calibri"/>
               </w:rPr>
             </w:pPr>
-            <w:proofErr w:type="spellStart"/>
-            <w:proofErr w:type="gramStart"/>
             <w:r>
-              <w:t>complaint</w:t>
+              <w:t>complaint_user_id</w:t>
             </w:r>
-            <w:proofErr w:type="gramEnd"/>
-            <w:r>
-              <w:t>_user_id</w:t>
-            </w:r>
-            <w:proofErr w:type="spellEnd"/>
           </w:p>
         </w:tc>
         <w:tc>
@@ -3680,16 +3336,9 @@
               <w:spacing w:after="0" w:line="240" w:lineRule="auto"/>
               <w:ind w:left="100"/>
             </w:pPr>
-            <w:proofErr w:type="spellStart"/>
-            <w:proofErr w:type="gramStart"/>
             <w:r>
-              <w:t>user</w:t>
+              <w:t>user_id</w:t>
             </w:r>
-            <w:proofErr w:type="gramEnd"/>
-            <w:r>
-              <w:t>_id</w:t>
-            </w:r>
-            <w:proofErr w:type="spellEnd"/>
           </w:p>
         </w:tc>
         <w:tc>
@@ -3709,16 +3358,9 @@
               <w:spacing w:after="0" w:line="240" w:lineRule="auto"/>
               <w:ind w:left="100"/>
             </w:pPr>
-            <w:proofErr w:type="spellStart"/>
-            <w:proofErr w:type="gramStart"/>
             <w:r>
-              <w:t>message</w:t>
+              <w:t>message_text</w:t>
             </w:r>
-            <w:proofErr w:type="gramEnd"/>
-            <w:r>
-              <w:t>_text</w:t>
-            </w:r>
-            <w:proofErr w:type="spellEnd"/>
           </w:p>
         </w:tc>
       </w:tr>
@@ -3935,16 +3577,9 @@
                 <w:rFonts w:ascii="Calibri" w:eastAsia="Calibri" w:hAnsi="Calibri"/>
               </w:rPr>
             </w:pPr>
-            <w:proofErr w:type="spellStart"/>
-            <w:proofErr w:type="gramStart"/>
             <w:r>
-              <w:t>moderator</w:t>
+              <w:t>moderator_id</w:t>
             </w:r>
-            <w:proofErr w:type="gramEnd"/>
-            <w:r>
-              <w:t>_id</w:t>
-            </w:r>
-            <w:proofErr w:type="spellEnd"/>
           </w:p>
         </w:tc>
         <w:tc>
@@ -3964,16 +3599,9 @@
               <w:spacing w:after="0" w:line="240" w:lineRule="auto"/>
               <w:ind w:left="100"/>
             </w:pPr>
-            <w:proofErr w:type="spellStart"/>
-            <w:proofErr w:type="gramStart"/>
             <w:r>
-              <w:t>moderator</w:t>
+              <w:t>moderator_login</w:t>
             </w:r>
-            <w:proofErr w:type="gramEnd"/>
-            <w:r>
-              <w:t>_login</w:t>
-            </w:r>
-            <w:proofErr w:type="spellEnd"/>
           </w:p>
         </w:tc>
         <w:tc>
@@ -3993,16 +3621,9 @@
               <w:spacing w:after="0" w:line="240" w:lineRule="auto"/>
               <w:ind w:left="100"/>
             </w:pPr>
-            <w:proofErr w:type="spellStart"/>
-            <w:proofErr w:type="gramStart"/>
             <w:r>
-              <w:t>moderator</w:t>
+              <w:t>moderator_password</w:t>
             </w:r>
-            <w:proofErr w:type="gramEnd"/>
-            <w:r>
-              <w:t>_password</w:t>
-            </w:r>
-            <w:proofErr w:type="spellEnd"/>
           </w:p>
         </w:tc>
         <w:tc>
@@ -4022,16 +3643,9 @@
               <w:spacing w:after="0" w:line="240" w:lineRule="auto"/>
               <w:ind w:left="80"/>
             </w:pPr>
-            <w:proofErr w:type="spellStart"/>
-            <w:proofErr w:type="gramStart"/>
             <w:r>
-              <w:t>moderator</w:t>
+              <w:t>moderator_mail</w:t>
             </w:r>
-            <w:proofErr w:type="gramEnd"/>
-            <w:r>
-              <w:t>_mail</w:t>
-            </w:r>
-            <w:proofErr w:type="spellEnd"/>
           </w:p>
         </w:tc>
       </w:tr>
@@ -4226,15 +3840,7 @@
         </w:rPr>
       </w:pPr>
       <w:r>
-        <w:t xml:space="preserve">Для модераторов есть свой </w:t>
-      </w:r>
-      <w:proofErr w:type="spellStart"/>
-      <w:r>
-        <w:t>url</w:t>
-      </w:r>
-      <w:proofErr w:type="spellEnd"/>
-      <w:r>
-        <w:t xml:space="preserve"> входа в личный кабинет, то есть вход производится не через социальную сеть. Модератор попадает в личный кабинет через систему авторизации, реализованную по всем правилам безопасности. Личный кабинет выглядит так:</w:t>
+        <w:t>Для модераторов есть свой url входа в личный кабинет, то есть вход производится не через социальную сеть. Модератор попадает в личный кабинет через систему авторизации, реализованную по всем правилам безопасности. Личный кабинет выглядит так:</w:t>
       </w:r>
     </w:p>
     <w:p>
@@ -4382,8 +3988,8 @@
           <w:i/>
         </w:rPr>
       </w:pPr>
-      <w:bookmarkStart w:id="2" w:name="page3"/>
-      <w:bookmarkEnd w:id="2"/>
+      <w:bookmarkStart w:id="3" w:name="page3"/>
+      <w:bookmarkEnd w:id="3"/>
     </w:p>
     <w:p>
       <w:pPr>
@@ -4626,8 +4232,6 @@
           <w:rFonts w:ascii="Times New Roman" w:eastAsia="Times New Roman" w:hAnsi="Times New Roman"/>
         </w:rPr>
       </w:pPr>
-      <w:bookmarkStart w:id="3" w:name="_GoBack"/>
-      <w:bookmarkEnd w:id="3"/>
     </w:p>
     <w:p>
       <w:pPr>
@@ -4756,15 +4360,7 @@
         </w:rPr>
       </w:pPr>
       <w:r>
-        <w:t xml:space="preserve">Предполагается предоставить модератору послать администратору группы или пользователю сообщение о надвигающемся удалении с испытательным сроком. Ну и понятное дело удаление группы/пользователя совершается </w:t>
-      </w:r>
-      <w:proofErr w:type="spellStart"/>
-      <w:r>
-        <w:t>sql</w:t>
-      </w:r>
-      <w:proofErr w:type="spellEnd"/>
-      <w:r>
-        <w:t>-запросом к соответствующим таблицам системы.</w:t>
+        <w:t>Предполагается предоставить модератору послать администратору группы или пользователю сообщение о надвигающемся удалении с испытательным сроком. Ну и понятное дело удаление группы/пользователя совершается sql-запросом к соответствующим таблицам системы.</w:t>
       </w:r>
     </w:p>
     <w:p>
@@ -4897,14 +4493,12 @@
       <w:r>
         <w:t xml:space="preserve"> Технология «</w:t>
       </w:r>
-      <w:proofErr w:type="spellStart"/>
       <w:r>
         <w:rPr>
           <w:lang w:val="en-US"/>
         </w:rPr>
         <w:t>WebRTC</w:t>
       </w:r>
-      <w:proofErr w:type="spellEnd"/>
       <w:r>
         <w:t>»</w:t>
       </w:r>
@@ -5013,42 +4607,12 @@
           <w:lang w:val="en-US"/>
         </w:rPr>
       </w:pPr>
-      <w:proofErr w:type="spellStart"/>
       <w:r>
         <w:rPr>
           <w:b w:val="0"/>
         </w:rPr>
-        <w:t>Promeets</w:t>
-      </w:r>
-      <w:proofErr w:type="spellEnd"/>
-      <w:r>
-        <w:rPr>
-          <w:b w:val="0"/>
-        </w:rPr>
-        <w:t xml:space="preserve"> </w:t>
-      </w:r>
-      <w:proofErr w:type="spellStart"/>
-      <w:r>
-        <w:rPr>
-          <w:b w:val="0"/>
-        </w:rPr>
-        <w:t>use</w:t>
-      </w:r>
-      <w:proofErr w:type="spellEnd"/>
-      <w:r>
-        <w:rPr>
-          <w:b w:val="0"/>
-        </w:rPr>
-        <w:t xml:space="preserve"> </w:t>
-      </w:r>
-      <w:proofErr w:type="spellStart"/>
-      <w:r>
-        <w:rPr>
-          <w:b w:val="0"/>
-        </w:rPr>
-        <w:t>cases</w:t>
-      </w:r>
-      <w:proofErr w:type="spellEnd"/>
+        <w:t>Promeets use cases</w:t>
+      </w:r>
     </w:p>
     <w:p/>
     <w:p>
@@ -5076,7 +4640,7 @@
             <v:path o:extrusionok="f" gradientshapeok="t" o:connecttype="rect"/>
             <o:lock v:ext="edit" aspectratio="t"/>
           </v:shapetype>
-          <v:shape id="_x0000_i1025" type="#_x0000_t75" style="width:398.8pt;height:339.35pt">
+          <v:shape id="_x0000_i1025" type="#_x0000_t75" style="width:399pt;height:339pt">
             <v:imagedata r:id="rId18" o:title="promeets_usercases"/>
           </v:shape>
         </w:pict>
@@ -5192,7 +4756,7 @@
 
 <file path=word/numbering.xml><?xml version="1.0" encoding="utf-8"?>
 <w:numbering xmlns:wpc="http://schemas.microsoft.com/office/word/2010/wordprocessingCanvas" xmlns:mc="http://schemas.openxmlformats.org/markup-compatibility/2006" xmlns:o="urn:schemas-microsoft-com:office:office" xmlns:r="http://schemas.openxmlformats.org/officeDocument/2006/relationships" xmlns:m="http://schemas.openxmlformats.org/officeDocument/2006/math" xmlns:v="urn:schemas-microsoft-com:vml" xmlns:wp14="http://schemas.microsoft.com/office/word/2010/wordprocessingDrawing" xmlns:wp="http://schemas.openxmlformats.org/drawingml/2006/wordprocessingDrawing" xmlns:w10="urn:schemas-microsoft-com:office:word" xmlns:w="http://schemas.openxmlformats.org/wordprocessingml/2006/main" xmlns:w14="http://schemas.microsoft.com/office/word/2010/wordml" xmlns:w15="http://schemas.microsoft.com/office/word/2012/wordml" xmlns:wpg="http://schemas.microsoft.com/office/word/2010/wordprocessingGroup" xmlns:wpi="http://schemas.microsoft.com/office/word/2010/wordprocessingInk" xmlns:wne="http://schemas.microsoft.com/office/word/2006/wordml" xmlns:wps="http://schemas.microsoft.com/office/word/2010/wordprocessingShape" mc:Ignorable="w14 w15 wp14">
-  <w:abstractNum w:abstractNumId="0">
+  <w:abstractNum w:abstractNumId="0" w15:restartNumberingAfterBreak="0">
     <w:nsid w:val="03C72724"/>
     <w:multiLevelType w:val="multilevel"/>
     <w:tmpl w:val="A614DBA8"/>
@@ -5341,7 +4905,7 @@
       </w:rPr>
     </w:lvl>
   </w:abstractNum>
-  <w:abstractNum w:abstractNumId="1">
+  <w:abstractNum w:abstractNumId="1" w15:restartNumberingAfterBreak="0">
     <w:nsid w:val="0CAD6D8A"/>
     <w:multiLevelType w:val="multilevel"/>
     <w:tmpl w:val="3BD0F0D6"/>
@@ -5490,7 +5054,7 @@
       </w:rPr>
     </w:lvl>
   </w:abstractNum>
-  <w:abstractNum w:abstractNumId="2">
+  <w:abstractNum w:abstractNumId="2" w15:restartNumberingAfterBreak="0">
     <w:nsid w:val="294D38CE"/>
     <w:multiLevelType w:val="multilevel"/>
     <w:tmpl w:val="E098E1A0"/>
@@ -5639,7 +5203,7 @@
       </w:rPr>
     </w:lvl>
   </w:abstractNum>
-  <w:abstractNum w:abstractNumId="3">
+  <w:abstractNum w:abstractNumId="3" w15:restartNumberingAfterBreak="0">
     <w:nsid w:val="2BDA14B3"/>
     <w:multiLevelType w:val="multilevel"/>
     <w:tmpl w:val="BB74D490"/>
@@ -5788,7 +5352,7 @@
       </w:rPr>
     </w:lvl>
   </w:abstractNum>
-  <w:abstractNum w:abstractNumId="4">
+  <w:abstractNum w:abstractNumId="4" w15:restartNumberingAfterBreak="0">
     <w:nsid w:val="3F100110"/>
     <w:multiLevelType w:val="hybridMultilevel"/>
     <w:tmpl w:val="E28CA510"/>
@@ -5901,7 +5465,7 @@
       </w:rPr>
     </w:lvl>
   </w:abstractNum>
-  <w:abstractNum w:abstractNumId="5">
+  <w:abstractNum w:abstractNumId="5" w15:restartNumberingAfterBreak="0">
     <w:nsid w:val="46A32CEF"/>
     <w:multiLevelType w:val="hybridMultilevel"/>
     <w:tmpl w:val="F45C289C"/>
@@ -6014,7 +5578,7 @@
       </w:rPr>
     </w:lvl>
   </w:abstractNum>
-  <w:abstractNum w:abstractNumId="6">
+  <w:abstractNum w:abstractNumId="6" w15:restartNumberingAfterBreak="0">
     <w:nsid w:val="46A56163"/>
     <w:multiLevelType w:val="hybridMultilevel"/>
     <w:tmpl w:val="9E0827E2"/>
@@ -6127,7 +5691,7 @@
       </w:rPr>
     </w:lvl>
   </w:abstractNum>
-  <w:abstractNum w:abstractNumId="7">
+  <w:abstractNum w:abstractNumId="7" w15:restartNumberingAfterBreak="0">
     <w:nsid w:val="50EB1D4C"/>
     <w:multiLevelType w:val="hybridMultilevel"/>
     <w:tmpl w:val="2A00A328"/>
@@ -6240,7 +5804,7 @@
       </w:rPr>
     </w:lvl>
   </w:abstractNum>
-  <w:abstractNum w:abstractNumId="8">
+  <w:abstractNum w:abstractNumId="8" w15:restartNumberingAfterBreak="0">
     <w:nsid w:val="56210A8E"/>
     <w:multiLevelType w:val="hybridMultilevel"/>
     <w:tmpl w:val="437A0E8C"/>
@@ -6353,7 +5917,7 @@
       </w:rPr>
     </w:lvl>
   </w:abstractNum>
-  <w:abstractNum w:abstractNumId="9">
+  <w:abstractNum w:abstractNumId="9" w15:restartNumberingAfterBreak="0">
     <w:nsid w:val="5E1B7270"/>
     <w:multiLevelType w:val="hybridMultilevel"/>
     <w:tmpl w:val="E4BA5DE6"/>
@@ -6466,7 +6030,7 @@
       </w:rPr>
     </w:lvl>
   </w:abstractNum>
-  <w:abstractNum w:abstractNumId="10">
+  <w:abstractNum w:abstractNumId="10" w15:restartNumberingAfterBreak="0">
     <w:nsid w:val="76380F55"/>
     <w:multiLevelType w:val="hybridMultilevel"/>
     <w:tmpl w:val="B84CBBAE"/>
@@ -6579,7 +6143,7 @@
       </w:rPr>
     </w:lvl>
   </w:abstractNum>
-  <w:abstractNum w:abstractNumId="11">
+  <w:abstractNum w:abstractNumId="11" w15:restartNumberingAfterBreak="0">
     <w:nsid w:val="7F966851"/>
     <w:multiLevelType w:val="hybridMultilevel"/>
     <w:tmpl w:val="8CA61DF8"/>
@@ -7806,7 +7370,7 @@
 </file>
 
 <file path=customXml/itemProps1.xml><?xml version="1.0" encoding="utf-8"?>
-<ds:datastoreItem xmlns:ds="http://schemas.openxmlformats.org/officeDocument/2006/customXml" ds:itemID="{5F637016-4E01-4701-9FB9-461669DE2C2E}">
+<ds:datastoreItem xmlns:ds="http://schemas.openxmlformats.org/officeDocument/2006/customXml" ds:itemID="{7C5B0A25-08DB-4FA9-8195-F200B9CC6508}">
   <ds:schemaRefs>
     <ds:schemaRef ds:uri="http://schemas.openxmlformats.org/officeDocument/2006/bibliography"/>
   </ds:schemaRefs>

</xml_diff>

<commit_message>
registration form; google api; bcrypt password encoding; angular ui-router routing;
</commit_message>
<xml_diff>
--- a/architecture/general/project_promeets.docx
+++ b/architecture/general/project_promeets.docx
@@ -25,21 +25,39 @@
           <w:sz w:val="36"/>
           <w:szCs w:val="36"/>
         </w:rPr>
-        <w:t>еское задание на разработку Web-</w:t>
-      </w:r>
+        <w:t xml:space="preserve">еское задание на разработку </w:t>
+      </w:r>
+      <w:proofErr w:type="spellStart"/>
       <w:r>
         <w:rPr>
           <w:rStyle w:val="a4"/>
           <w:sz w:val="36"/>
           <w:szCs w:val="36"/>
         </w:rPr>
-        <w:t>проекта</w:t>
-      </w:r>
-      <w:r>
-        <w:rPr>
+        <w:t>Web</w:t>
+      </w:r>
+      <w:proofErr w:type="spellEnd"/>
+      <w:r>
+        <w:rPr>
+          <w:rStyle w:val="a4"/>
           <w:sz w:val="36"/>
           <w:szCs w:val="36"/>
         </w:rPr>
+        <w:t>-</w:t>
+      </w:r>
+      <w:r>
+        <w:rPr>
+          <w:rStyle w:val="a4"/>
+          <w:sz w:val="36"/>
+          <w:szCs w:val="36"/>
+        </w:rPr>
+        <w:t>проекта</w:t>
+      </w:r>
+      <w:r>
+        <w:rPr>
+          <w:sz w:val="36"/>
+          <w:szCs w:val="36"/>
+        </w:rPr>
         <w:t>.</w:t>
       </w:r>
     </w:p>
@@ -57,6 +75,22 @@
         <w:pStyle w:val="2"/>
       </w:pPr>
       <w:r>
+        <w:t>Анализ предметной области.</w:t>
+      </w:r>
+    </w:p>
+    <w:p>
+      <w:r>
+        <w:t>В современном мире вопрос удаленной коммуникации между людьми играет большую роль. Возможность связаться с другими людьми, находящимся в разных точках мира, позволяет быстро решать актуальные вопросы и принимать своевременные решения во всех сферах жизни. Кроме того, в большинстве случаев, наибольшую роль играет предмет разговора и его визуализация. Поэтому наличие удобного сервиса, позволяющего показывать другим участникам различную текстовую и графическую информацию во время удаленной видео конференции, является современным</w:t>
+      </w:r>
+      <w:r>
+        <w:t xml:space="preserve"> средством решения многих задач. На сегодняшний день существует много сервисов, позволяющий проводить удаленные встречи, но все они имеют те или иные недостатки: необходимость устанавливать дополнительное ПО, отсутствие возможности передавать информацию отличную от аудио и видео в реальном времени и т.д.</w:t>
+      </w:r>
+    </w:p>
+    <w:p>
+      <w:pPr>
+        <w:pStyle w:val="2"/>
+      </w:pPr>
+      <w:r>
         <w:t>Цель</w:t>
       </w:r>
     </w:p>
@@ -71,7 +105,7 @@
         <w:t xml:space="preserve">сервиса для организации и проведения </w:t>
       </w:r>
       <w:r>
-        <w:t>встречь</w:t>
+        <w:t>встреч</w:t>
       </w:r>
       <w:r>
         <w:t xml:space="preserve">, в том числе </w:t>
@@ -170,14 +204,23 @@
         <w:pStyle w:val="a5"/>
         <w:numPr>
           <w:ilvl w:val="0"/>
-          <w:numId w:val="4"/>
-        </w:numPr>
-      </w:pPr>
-      <w:r>
-        <w:t xml:space="preserve">Визуализация предмета встречи, возможность наглядного изложения </w:t>
-      </w:r>
-      <w:r>
-        <w:t>материала.</w:t>
+          <w:numId w:val="13"/>
+        </w:numPr>
+      </w:pPr>
+      <w:r>
+        <w:t>Организация системы в виде социальной сети с максималь</w:t>
+      </w:r>
+      <w:r>
+        <w:t xml:space="preserve">но упрощенной схемой </w:t>
+      </w:r>
+      <w:r>
+        <w:t xml:space="preserve">коммуникации </w:t>
+      </w:r>
+      <w:r>
+        <w:t>между людьми</w:t>
+      </w:r>
+      <w:r>
+        <w:t>.</w:t>
       </w:r>
     </w:p>
     <w:p>
@@ -189,15 +232,1109 @@
         </w:numPr>
       </w:pPr>
       <w:r>
+        <w:t xml:space="preserve">Визуализация предмета встречи, возможность наглядного изложения </w:t>
+      </w:r>
+      <w:r>
+        <w:t>материала.</w:t>
+      </w:r>
+    </w:p>
+    <w:p>
+      <w:pPr>
+        <w:pStyle w:val="a5"/>
+        <w:numPr>
+          <w:ilvl w:val="0"/>
+          <w:numId w:val="4"/>
+        </w:numPr>
+      </w:pPr>
+      <w:r>
         <w:t>Видео</w:t>
       </w:r>
       <w:r>
         <w:t xml:space="preserve"> </w:t>
+      </w:r>
+      <w:r>
+        <w:t>(аудио) конференция.</w:t>
+      </w:r>
+    </w:p>
+    <w:p>
+      <w:pPr>
+        <w:pStyle w:val="a5"/>
+        <w:numPr>
+          <w:ilvl w:val="0"/>
+          <w:numId w:val="4"/>
+        </w:numPr>
+      </w:pPr>
+      <w:r>
+        <w:t>Удобная организация встреч и наличие личного календаря для каждого пользователя.</w:t>
+      </w:r>
+    </w:p>
+    <w:p>
+      <w:pPr>
+        <w:pStyle w:val="1"/>
+        <w:jc w:val="center"/>
+      </w:pPr>
+      <w:r>
+        <w:t>Общее описание</w:t>
+      </w:r>
+    </w:p>
+    <w:p>
+      <w:pPr>
+        <w:pStyle w:val="2"/>
+      </w:pPr>
+      <w:r>
+        <w:t xml:space="preserve">Основные объекты </w:t>
+      </w:r>
+      <w:r>
+        <w:t>системы</w:t>
+      </w:r>
+    </w:p>
+    <w:p>
+      <w:pPr>
+        <w:pStyle w:val="a5"/>
+        <w:numPr>
+          <w:ilvl w:val="0"/>
+          <w:numId w:val="3"/>
+        </w:numPr>
+      </w:pPr>
+      <w:r>
+        <w:t>Пользователи</w:t>
+      </w:r>
+    </w:p>
+    <w:p>
+      <w:pPr>
+        <w:pStyle w:val="a5"/>
+        <w:numPr>
+          <w:ilvl w:val="1"/>
+          <w:numId w:val="2"/>
+        </w:numPr>
+      </w:pPr>
+      <w:r>
+        <w:t>Доступ к объектам</w:t>
+      </w:r>
+      <w:r>
+        <w:t xml:space="preserve"> и возможностям</w:t>
+      </w:r>
+      <w:r>
+        <w:t xml:space="preserve"> системы имеют только зарегистрированные пользователи</w:t>
+      </w:r>
+    </w:p>
+    <w:p>
+      <w:pPr>
+        <w:pStyle w:val="a5"/>
+        <w:numPr>
+          <w:ilvl w:val="1"/>
+          <w:numId w:val="2"/>
+        </w:numPr>
+      </w:pPr>
+      <w:r>
+        <w:t>Наличие личного календаря</w:t>
+      </w:r>
+    </w:p>
+    <w:p>
+      <w:pPr>
+        <w:pStyle w:val="a5"/>
+        <w:numPr>
+          <w:ilvl w:val="1"/>
+          <w:numId w:val="2"/>
+        </w:numPr>
+      </w:pPr>
+      <w:r>
+        <w:t>Возможность отправки сообщения одному или нескольким другим пользователям</w:t>
+      </w:r>
+    </w:p>
+    <w:p>
+      <w:pPr>
+        <w:pStyle w:val="a5"/>
+        <w:numPr>
+          <w:ilvl w:val="0"/>
+          <w:numId w:val="2"/>
+        </w:numPr>
+      </w:pPr>
+      <w:r>
+        <w:lastRenderedPageBreak/>
+        <w:t>Группы</w:t>
+      </w:r>
+      <w:r>
+        <w:t xml:space="preserve"> </w:t>
+      </w:r>
+    </w:p>
+    <w:p>
+      <w:pPr>
+        <w:pStyle w:val="a5"/>
+        <w:numPr>
+          <w:ilvl w:val="1"/>
+          <w:numId w:val="2"/>
+        </w:numPr>
+      </w:pPr>
+      <w:r>
+        <w:t>Создаются пользователями</w:t>
+      </w:r>
+    </w:p>
+    <w:p>
+      <w:pPr>
+        <w:pStyle w:val="a5"/>
+        <w:numPr>
+          <w:ilvl w:val="1"/>
+          <w:numId w:val="2"/>
+        </w:numPr>
+      </w:pPr>
+      <w:r>
+        <w:t>Могут быть открытыми или закрытыми (тип определяется способом попадания пользователя в группу)</w:t>
+      </w:r>
+    </w:p>
+    <w:p>
+      <w:pPr>
+        <w:pStyle w:val="a5"/>
+        <w:numPr>
+          <w:ilvl w:val="1"/>
+          <w:numId w:val="2"/>
+        </w:numPr>
+      </w:pPr>
+      <w:r>
+        <w:t>Внутри группы для всех ее участников могут быть доступны</w:t>
+      </w:r>
+      <w:r>
+        <w:t xml:space="preserve"> основные элементы группы</w:t>
+      </w:r>
+      <w:r>
+        <w:rPr>
+          <w:rStyle w:val="a8"/>
+        </w:rPr>
+        <w:footnoteReference w:id="1"/>
+      </w:r>
+      <w:r>
+        <w:t>:</w:t>
+      </w:r>
+    </w:p>
+    <w:p>
+      <w:pPr>
+        <w:pStyle w:val="a5"/>
+        <w:numPr>
+          <w:ilvl w:val="2"/>
+          <w:numId w:val="2"/>
+        </w:numPr>
+      </w:pPr>
+      <w:r>
+        <w:t>Файлы</w:t>
+      </w:r>
+    </w:p>
+    <w:p>
+      <w:pPr>
+        <w:pStyle w:val="a5"/>
+        <w:numPr>
+          <w:ilvl w:val="2"/>
+          <w:numId w:val="2"/>
+        </w:numPr>
+      </w:pPr>
+      <w:r>
+        <w:t>Информация о проведенных встречах</w:t>
+      </w:r>
+    </w:p>
+    <w:p>
+      <w:pPr>
+        <w:pStyle w:val="a5"/>
+        <w:numPr>
+          <w:ilvl w:val="2"/>
+          <w:numId w:val="2"/>
+        </w:numPr>
+      </w:pPr>
+      <w:r>
+        <w:t>Сообщения</w:t>
+      </w:r>
+    </w:p>
+    <w:p>
+      <w:pPr>
+        <w:pStyle w:val="a5"/>
+        <w:numPr>
+          <w:ilvl w:val="2"/>
+          <w:numId w:val="2"/>
+        </w:numPr>
+      </w:pPr>
+      <w:r>
+        <w:t>Информация о предстоящих встречах</w:t>
+      </w:r>
+      <w:r>
+        <w:t xml:space="preserve"> (расписание)</w:t>
+      </w:r>
+    </w:p>
+    <w:p>
+      <w:pPr>
+        <w:pStyle w:val="a5"/>
+        <w:numPr>
+          <w:ilvl w:val="1"/>
+          <w:numId w:val="2"/>
+        </w:numPr>
+      </w:pPr>
+      <w:r>
+        <w:t>Внутри группы пользователь может</w:t>
+      </w:r>
+      <w:r>
+        <w:rPr>
+          <w:rStyle w:val="a8"/>
+        </w:rPr>
+        <w:footnoteReference w:id="2"/>
+      </w:r>
+      <w:r>
+        <w:t>:</w:t>
+      </w:r>
+    </w:p>
+    <w:p>
+      <w:pPr>
+        <w:pStyle w:val="a5"/>
+        <w:numPr>
+          <w:ilvl w:val="2"/>
+          <w:numId w:val="2"/>
+        </w:numPr>
+      </w:pPr>
+      <w:r>
+        <w:t>Добавить, просмотреть или скачать файлы</w:t>
+      </w:r>
+    </w:p>
+    <w:p>
+      <w:pPr>
+        <w:pStyle w:val="a5"/>
+        <w:numPr>
+          <w:ilvl w:val="2"/>
+          <w:numId w:val="2"/>
+        </w:numPr>
+      </w:pPr>
+      <w:r>
+        <w:t>Создать новую встречу</w:t>
+      </w:r>
+    </w:p>
+    <w:p>
+      <w:pPr>
+        <w:pStyle w:val="a5"/>
+        <w:numPr>
+          <w:ilvl w:val="2"/>
+          <w:numId w:val="2"/>
+        </w:numPr>
+      </w:pPr>
+      <w:r>
+        <w:t>Участвовать в опросе на организацию новой встречи</w:t>
+      </w:r>
+    </w:p>
+    <w:p>
+      <w:pPr>
+        <w:pStyle w:val="a5"/>
+        <w:numPr>
+          <w:ilvl w:val="2"/>
+          <w:numId w:val="2"/>
+        </w:numPr>
+      </w:pPr>
+      <w:r>
+        <w:t>Участвовать в удаленных аудио или видео встречах</w:t>
+      </w:r>
+    </w:p>
+    <w:p>
+      <w:pPr>
+        <w:pStyle w:val="a5"/>
+        <w:numPr>
+          <w:ilvl w:val="2"/>
+          <w:numId w:val="2"/>
+        </w:numPr>
+      </w:pPr>
+      <w:r>
+        <w:t xml:space="preserve">Обмениваться сообщениями с </w:t>
+      </w:r>
+      <w:r>
+        <w:t xml:space="preserve">другими </w:t>
+      </w:r>
+      <w:r>
+        <w:t>участниками группы</w:t>
+      </w:r>
+    </w:p>
+    <w:p>
+      <w:pPr>
+        <w:pStyle w:val="a5"/>
+        <w:numPr>
+          <w:ilvl w:val="2"/>
+          <w:numId w:val="2"/>
+        </w:numPr>
+      </w:pPr>
+      <w:r>
+        <w:t>Редактировать распис</w:t>
+      </w:r>
+      <w:r>
+        <w:t>ание встреч</w:t>
+      </w:r>
+    </w:p>
+    <w:p>
+      <w:pPr>
+        <w:ind w:left="1800"/>
+      </w:pPr>
+    </w:p>
+    <w:p>
+      <w:pPr>
+        <w:pStyle w:val="a5"/>
+        <w:numPr>
+          <w:ilvl w:val="0"/>
+          <w:numId w:val="2"/>
+        </w:numPr>
+      </w:pPr>
+      <w:r>
+        <w:t>Встречи</w:t>
+      </w:r>
+    </w:p>
+    <w:p>
+      <w:pPr>
+        <w:pStyle w:val="a5"/>
+        <w:numPr>
+          <w:ilvl w:val="1"/>
+          <w:numId w:val="2"/>
+        </w:numPr>
+      </w:pPr>
+      <w:r>
+        <w:t>Существуют только в рамках групп</w:t>
+      </w:r>
+    </w:p>
+    <w:p>
+      <w:pPr>
+        <w:pStyle w:val="a5"/>
+        <w:numPr>
+          <w:ilvl w:val="1"/>
+          <w:numId w:val="2"/>
+        </w:numPr>
+      </w:pPr>
+      <w:r>
+        <w:t>Создаются пользователями</w:t>
+      </w:r>
+    </w:p>
+    <w:p>
+      <w:pPr>
+        <w:pStyle w:val="a5"/>
+        <w:numPr>
+          <w:ilvl w:val="1"/>
+          <w:numId w:val="2"/>
+        </w:numPr>
+      </w:pPr>
+      <w:r>
+        <w:t>Состоят из нескольких этапов (каждый этап рассматривается как отдельный объект системы):</w:t>
+      </w:r>
+    </w:p>
+    <w:p>
+      <w:pPr>
+        <w:pStyle w:val="a5"/>
+        <w:numPr>
+          <w:ilvl w:val="2"/>
+          <w:numId w:val="2"/>
+        </w:numPr>
+      </w:pPr>
+      <w:r>
+        <w:t xml:space="preserve">Организация </w:t>
+      </w:r>
+    </w:p>
+    <w:p>
+      <w:pPr>
+        <w:pStyle w:val="a5"/>
+        <w:numPr>
+          <w:ilvl w:val="2"/>
+          <w:numId w:val="2"/>
+        </w:numPr>
+      </w:pPr>
+      <w:r>
+        <w:t>Проведение</w:t>
+      </w:r>
+    </w:p>
+    <w:p>
+      <w:pPr>
+        <w:pStyle w:val="a5"/>
+        <w:numPr>
+          <w:ilvl w:val="2"/>
+          <w:numId w:val="2"/>
+        </w:numPr>
+      </w:pPr>
+      <w:r>
+        <w:t>Подведение итогов</w:t>
+      </w:r>
+    </w:p>
+    <w:p>
+      <w:pPr>
+        <w:pStyle w:val="a5"/>
+        <w:numPr>
+          <w:ilvl w:val="1"/>
+          <w:numId w:val="2"/>
+        </w:numPr>
+      </w:pPr>
+      <w:r>
+        <w:t>Проводятся в виде:</w:t>
+      </w:r>
+    </w:p>
+    <w:p>
+      <w:pPr>
+        <w:pStyle w:val="a5"/>
+        <w:numPr>
+          <w:ilvl w:val="2"/>
+          <w:numId w:val="2"/>
+        </w:numPr>
+      </w:pPr>
+      <w:r>
+        <w:t>Удаленная встреча средствами аудио и видео связи</w:t>
+      </w:r>
+    </w:p>
+    <w:p>
+      <w:pPr>
+        <w:pStyle w:val="a5"/>
+        <w:numPr>
+          <w:ilvl w:val="2"/>
+          <w:numId w:val="2"/>
+        </w:numPr>
+      </w:pPr>
+      <w:r>
+        <w:t>Реальная встреча в назначенном месте</w:t>
+      </w:r>
+      <w:r>
+        <w:t>. В таком случае:</w:t>
+      </w:r>
+    </w:p>
+    <w:p>
+      <w:pPr>
+        <w:pStyle w:val="a5"/>
+        <w:numPr>
+          <w:ilvl w:val="1"/>
+          <w:numId w:val="2"/>
+        </w:numPr>
+      </w:pPr>
+      <w:r>
+        <w:t>Для каждой встречи можно определить</w:t>
+      </w:r>
+      <w:r>
+        <w:t xml:space="preserve"> основные элементы:</w:t>
+      </w:r>
+    </w:p>
+    <w:p>
+      <w:pPr>
+        <w:pStyle w:val="a5"/>
+        <w:numPr>
+          <w:ilvl w:val="2"/>
+          <w:numId w:val="2"/>
+        </w:numPr>
+      </w:pPr>
+      <w:r>
+        <w:t>Название</w:t>
+      </w:r>
+    </w:p>
+    <w:p>
+      <w:pPr>
+        <w:pStyle w:val="a5"/>
+        <w:numPr>
+          <w:ilvl w:val="2"/>
+          <w:numId w:val="2"/>
+        </w:numPr>
+      </w:pPr>
+      <w:r>
+        <w:t>Дата и время</w:t>
+      </w:r>
+    </w:p>
+    <w:p>
+      <w:pPr>
+        <w:pStyle w:val="a5"/>
+        <w:numPr>
+          <w:ilvl w:val="2"/>
+          <w:numId w:val="2"/>
+        </w:numPr>
+      </w:pPr>
+      <w:r>
+        <w:t>Место (в случае реальном встречи)</w:t>
+      </w:r>
+    </w:p>
+    <w:p>
+      <w:pPr>
+        <w:pStyle w:val="a5"/>
+        <w:numPr>
+          <w:ilvl w:val="2"/>
+          <w:numId w:val="2"/>
+        </w:numPr>
+      </w:pPr>
+      <w:r>
+        <w:t>Цели</w:t>
+      </w:r>
+    </w:p>
+    <w:p>
+      <w:pPr>
+        <w:pStyle w:val="a5"/>
+        <w:numPr>
+          <w:ilvl w:val="2"/>
+          <w:numId w:val="2"/>
+        </w:numPr>
+      </w:pPr>
+      <w:r>
+        <w:t>Условия проведения</w:t>
+      </w:r>
+    </w:p>
+    <w:p>
+      <w:pPr>
+        <w:pStyle w:val="a5"/>
+        <w:numPr>
+          <w:ilvl w:val="2"/>
+          <w:numId w:val="2"/>
+        </w:numPr>
+      </w:pPr>
+      <w:r>
+        <w:t>Дополнительные комментарии</w:t>
+      </w:r>
+    </w:p>
+    <w:p>
+      <w:pPr>
+        <w:pStyle w:val="a5"/>
+        <w:numPr>
+          <w:ilvl w:val="1"/>
+          <w:numId w:val="2"/>
+        </w:numPr>
+      </w:pPr>
+      <w:r>
+        <w:t>Информация о встрече, ее основных элементах и итогах сохраняются в группе с возможностью просмотра и редактирования</w:t>
+      </w:r>
+    </w:p>
+    <w:p>
+      <w:pPr>
+        <w:pStyle w:val="a5"/>
+        <w:numPr>
+          <w:ilvl w:val="0"/>
+          <w:numId w:val="2"/>
+        </w:numPr>
+      </w:pPr>
+      <w:r>
+        <w:t>Организация встреч</w:t>
+      </w:r>
+    </w:p>
+    <w:p>
+      <w:pPr>
+        <w:pStyle w:val="a5"/>
+        <w:numPr>
+          <w:ilvl w:val="1"/>
+          <w:numId w:val="2"/>
+        </w:numPr>
+      </w:pPr>
+      <w:r>
+        <w:t>Состоит из основных этапов:</w:t>
+      </w:r>
+    </w:p>
+    <w:p>
+      <w:pPr>
+        <w:pStyle w:val="a5"/>
+        <w:numPr>
+          <w:ilvl w:val="2"/>
+          <w:numId w:val="2"/>
+        </w:numPr>
+      </w:pPr>
+      <w:r>
+        <w:t>Опреде</w:t>
+      </w:r>
+      <w:r>
+        <w:t>ление основных элементов встреч</w:t>
+      </w:r>
+    </w:p>
+    <w:p>
+      <w:pPr>
+        <w:pStyle w:val="a5"/>
+        <w:numPr>
+          <w:ilvl w:val="2"/>
+          <w:numId w:val="2"/>
+        </w:numPr>
+      </w:pPr>
+      <w:r>
+        <w:t>Подготовка доски (опционально)</w:t>
+      </w:r>
+    </w:p>
+    <w:p>
+      <w:pPr>
+        <w:pStyle w:val="a5"/>
+        <w:numPr>
+          <w:ilvl w:val="2"/>
+          <w:numId w:val="2"/>
+        </w:numPr>
+      </w:pPr>
+      <w:r>
+        <w:lastRenderedPageBreak/>
+        <w:t>Настройка уровня доступа к возможности изменения элементов встречи другими участниками группы</w:t>
+      </w:r>
+    </w:p>
+    <w:p>
+      <w:pPr>
+        <w:pStyle w:val="a5"/>
+        <w:numPr>
+          <w:ilvl w:val="2"/>
+          <w:numId w:val="2"/>
+        </w:numPr>
+      </w:pPr>
+      <w:r>
+        <w:t>Подготовка материалов для проведения встречи (подробнее в пункте «проведение встречи»)</w:t>
+      </w:r>
+    </w:p>
+    <w:p>
+      <w:pPr>
+        <w:pStyle w:val="a5"/>
+        <w:numPr>
+          <w:ilvl w:val="2"/>
+          <w:numId w:val="2"/>
+        </w:numPr>
+      </w:pPr>
+      <w:r>
+        <w:t>Автоматическое оповещение пользователей о предстоящей встрече</w:t>
+      </w:r>
+    </w:p>
+    <w:p>
+      <w:pPr>
+        <w:pStyle w:val="a5"/>
+        <w:numPr>
+          <w:ilvl w:val="2"/>
+          <w:numId w:val="2"/>
+        </w:numPr>
+      </w:pPr>
+      <w:r>
+        <w:t>Голосование пользователей за время встречи (опционально)</w:t>
+      </w:r>
+    </w:p>
+    <w:p>
+      <w:pPr>
+        <w:pStyle w:val="a5"/>
+        <w:numPr>
+          <w:ilvl w:val="1"/>
+          <w:numId w:val="2"/>
+        </w:numPr>
+      </w:pPr>
+      <w:r>
+        <w:t>Назначение времени и даты встречи может осуществляться посредством голосования всеми участниками за те или иные варианты, предложенные создателем встречи. В таком случае система должна указывать оптимальную</w:t>
+      </w:r>
+      <w:r>
+        <w:rPr>
+          <w:rStyle w:val="a8"/>
+        </w:rPr>
+        <w:footnoteReference w:id="3"/>
+      </w:r>
+      <w:r>
+        <w:t xml:space="preserve"> дату и время для всех участников, но </w:t>
+      </w:r>
+      <w:r>
+        <w:t>окончательное решение должен принимать создателей</w:t>
+      </w:r>
+      <w:r>
+        <w:t xml:space="preserve"> встречи.</w:t>
+      </w:r>
+    </w:p>
+    <w:p>
+      <w:pPr>
+        <w:pStyle w:val="a5"/>
+        <w:numPr>
+          <w:ilvl w:val="0"/>
+          <w:numId w:val="2"/>
+        </w:numPr>
+      </w:pPr>
+      <w:r>
+        <w:t>Проведение встречи (в случае удаленной аудио или видео связи)</w:t>
+      </w:r>
+    </w:p>
+    <w:p>
+      <w:pPr>
+        <w:pStyle w:val="a5"/>
+        <w:numPr>
+          <w:ilvl w:val="1"/>
+          <w:numId w:val="2"/>
+        </w:numPr>
+      </w:pPr>
+      <w:r>
+        <w:t>Основные элементы встречи:</w:t>
+      </w:r>
+    </w:p>
+    <w:p>
+      <w:pPr>
+        <w:pStyle w:val="a5"/>
+        <w:numPr>
+          <w:ilvl w:val="2"/>
+          <w:numId w:val="2"/>
+        </w:numPr>
+      </w:pPr>
+      <w:r>
+        <w:t>Участники</w:t>
+      </w:r>
+    </w:p>
+    <w:p>
+      <w:pPr>
+        <w:pStyle w:val="a5"/>
+        <w:numPr>
+          <w:ilvl w:val="2"/>
+          <w:numId w:val="2"/>
+        </w:numPr>
+      </w:pPr>
+      <w:r>
+        <w:t>«Доска» (</w:t>
+      </w:r>
+      <w:r>
+        <w:t>служит для отображения различного материала, рассматривается как отдельный объект системы</w:t>
+      </w:r>
+      <w:r>
+        <w:t>)</w:t>
+      </w:r>
+    </w:p>
+    <w:p>
+      <w:pPr>
+        <w:pStyle w:val="a5"/>
+        <w:numPr>
+          <w:ilvl w:val="1"/>
+          <w:numId w:val="2"/>
+        </w:numPr>
+      </w:pPr>
+      <w:r>
+        <w:t xml:space="preserve">Во время </w:t>
+      </w:r>
+      <w:r>
+        <w:t>встречи</w:t>
+      </w:r>
+      <w:r>
+        <w:t xml:space="preserve"> </w:t>
+      </w:r>
+      <w:r>
+        <w:t xml:space="preserve">у участников </w:t>
+      </w:r>
+      <w:r>
+        <w:t>должен оставаться доступ к основным возможностям и элементам системы (кроме присоединения к другой встрече)</w:t>
+      </w:r>
+    </w:p>
+    <w:p>
+      <w:pPr>
+        <w:pStyle w:val="a5"/>
+        <w:numPr>
+          <w:ilvl w:val="0"/>
+          <w:numId w:val="2"/>
+        </w:numPr>
+      </w:pPr>
+      <w:r>
+        <w:t>Подведение итогов</w:t>
+      </w:r>
+    </w:p>
+    <w:p>
+      <w:pPr>
+        <w:pStyle w:val="a5"/>
+        <w:numPr>
+          <w:ilvl w:val="1"/>
+          <w:numId w:val="2"/>
+        </w:numPr>
+      </w:pPr>
+      <w:r>
+        <w:t>Выражается в виде заметок о проведенной встрече</w:t>
+      </w:r>
+    </w:p>
+    <w:p>
+      <w:pPr>
+        <w:pStyle w:val="a5"/>
+        <w:numPr>
+          <w:ilvl w:val="1"/>
+          <w:numId w:val="2"/>
+        </w:numPr>
+      </w:pPr>
+      <w:r>
+        <w:t>Помечаются цели, которые были достигнуты в ходе встречи</w:t>
+      </w:r>
+    </w:p>
+    <w:p>
+      <w:pPr>
+        <w:pStyle w:val="a5"/>
+        <w:numPr>
+          <w:ilvl w:val="1"/>
+          <w:numId w:val="2"/>
+        </w:numPr>
+      </w:pPr>
+      <w:r>
+        <w:t>Доступ к созданию и редактированию итогов определяется создателем встречи</w:t>
+      </w:r>
+    </w:p>
+    <w:p>
+      <w:pPr>
+        <w:pStyle w:val="a5"/>
+        <w:numPr>
+          <w:ilvl w:val="0"/>
+          <w:numId w:val="2"/>
+        </w:numPr>
+      </w:pPr>
+      <w:r>
+        <w:t>«Доска»</w:t>
+      </w:r>
+    </w:p>
+    <w:p>
+      <w:pPr>
+        <w:pStyle w:val="a5"/>
+        <w:numPr>
+          <w:ilvl w:val="1"/>
+          <w:numId w:val="2"/>
+        </w:numPr>
+      </w:pPr>
+      <w:r>
+        <w:t>Выражается в виде элемента интерфейса, схожим по внешнему виду с маркерной доской или любым иным объектом, предоставляющий общий доступ к графической информации (объявление, рекламный плакат и т.д.)</w:t>
+      </w:r>
+    </w:p>
+    <w:p>
+      <w:pPr>
+        <w:pStyle w:val="a5"/>
+        <w:numPr>
+          <w:ilvl w:val="1"/>
+          <w:numId w:val="2"/>
+        </w:numPr>
+      </w:pPr>
+      <w:r>
+        <w:t>Служит для отображения любой графической информации:</w:t>
+      </w:r>
+    </w:p>
+    <w:p>
+      <w:pPr>
+        <w:pStyle w:val="a5"/>
+        <w:numPr>
+          <w:ilvl w:val="2"/>
+          <w:numId w:val="2"/>
+        </w:numPr>
+      </w:pPr>
+      <w:r>
+        <w:t>Изображения</w:t>
+      </w:r>
+    </w:p>
+    <w:p>
+      <w:pPr>
+        <w:pStyle w:val="a5"/>
+        <w:numPr>
+          <w:ilvl w:val="2"/>
+          <w:numId w:val="2"/>
+        </w:numPr>
+      </w:pPr>
+      <w:r>
+        <w:t>Нарисованные пользователем в реальном времени рисунки</w:t>
+      </w:r>
+    </w:p>
+    <w:p>
+      <w:pPr>
+        <w:pStyle w:val="a5"/>
+        <w:numPr>
+          <w:ilvl w:val="2"/>
+          <w:numId w:val="2"/>
+        </w:numPr>
+      </w:pPr>
+      <w:r>
+        <w:t>Текст</w:t>
+      </w:r>
+    </w:p>
+    <w:p>
+      <w:pPr>
+        <w:pStyle w:val="a5"/>
+        <w:numPr>
+          <w:ilvl w:val="2"/>
+          <w:numId w:val="2"/>
+        </w:numPr>
+      </w:pPr>
+      <w:r>
+        <w:t>Другие файлы в виде ссылок</w:t>
+      </w:r>
+    </w:p>
+    <w:p>
+      <w:pPr>
+        <w:pStyle w:val="a5"/>
+        <w:numPr>
+          <w:ilvl w:val="1"/>
+          <w:numId w:val="2"/>
+        </w:numPr>
+      </w:pPr>
+      <w:r>
+        <w:t xml:space="preserve">Может состоять из многих </w:t>
+      </w:r>
+      <w:r>
+        <w:t>страниц</w:t>
+      </w:r>
+    </w:p>
+    <w:p>
+      <w:pPr>
+        <w:pStyle w:val="a5"/>
+        <w:numPr>
+          <w:ilvl w:val="1"/>
+          <w:numId w:val="2"/>
+        </w:numPr>
+      </w:pPr>
+      <w:r>
+        <w:t>Доступ к добавлению и изменению элементов на «доске» определяется создателем встречи</w:t>
+      </w:r>
+    </w:p>
+    <w:p>
+      <w:pPr>
+        <w:pStyle w:val="a5"/>
+        <w:numPr>
+          <w:ilvl w:val="1"/>
+          <w:numId w:val="2"/>
+        </w:numPr>
+      </w:pPr>
+      <w:r>
+        <w:t>Создатель встречи может заранее добавить элементы на «доску»</w:t>
+      </w:r>
+    </w:p>
+    <w:p>
+      <w:pPr>
+        <w:pStyle w:val="2"/>
+      </w:pPr>
+      <w:r>
+        <w:t>Технологии реализации</w:t>
+      </w:r>
+    </w:p>
+    <w:p>
+      <w:pPr>
+        <w:pStyle w:val="a5"/>
+        <w:numPr>
+          <w:ilvl w:val="0"/>
+          <w:numId w:val="14"/>
+        </w:numPr>
+      </w:pPr>
+      <w:r>
+        <w:t>Серверная часть</w:t>
+      </w:r>
+    </w:p>
+    <w:p>
+      <w:pPr>
+        <w:pStyle w:val="a5"/>
+        <w:numPr>
+          <w:ilvl w:val="1"/>
+          <w:numId w:val="14"/>
+        </w:numPr>
+      </w:pPr>
+      <w:r>
+        <w:rPr>
+          <w:lang w:val="en-US"/>
+        </w:rPr>
+        <w:t>Java</w:t>
+      </w:r>
+    </w:p>
+    <w:p>
+      <w:pPr>
+        <w:pStyle w:val="a5"/>
+        <w:numPr>
+          <w:ilvl w:val="1"/>
+          <w:numId w:val="14"/>
+        </w:numPr>
+      </w:pPr>
+      <w:r>
+        <w:rPr>
+          <w:lang w:val="en-US"/>
+        </w:rPr>
+        <w:t xml:space="preserve">Spring Framework </w:t>
+      </w:r>
+    </w:p>
+    <w:p>
+      <w:pPr>
+        <w:pStyle w:val="a5"/>
+        <w:numPr>
+          <w:ilvl w:val="1"/>
+          <w:numId w:val="14"/>
+        </w:numPr>
+      </w:pPr>
+      <w:proofErr w:type="spellStart"/>
+      <w:r>
+        <w:rPr>
+          <w:lang w:val="en-US"/>
+        </w:rPr>
+        <w:t>PostgresSQL</w:t>
+      </w:r>
+      <w:proofErr w:type="spellEnd"/>
+      <w:r>
+        <w:rPr>
+          <w:lang w:val="en-US"/>
+        </w:rPr>
+        <w:t xml:space="preserve"> </w:t>
+      </w:r>
+      <w:r>
+        <w:t>(СУБД)</w:t>
+      </w:r>
+    </w:p>
+    <w:p>
+      <w:pPr>
+        <w:pStyle w:val="a5"/>
+        <w:numPr>
+          <w:ilvl w:val="1"/>
+          <w:numId w:val="14"/>
+        </w:numPr>
+      </w:pPr>
+      <w:proofErr w:type="spellStart"/>
+      <w:r>
+        <w:rPr>
+          <w:lang w:val="en-US"/>
+        </w:rPr>
+        <w:t>WebRTC</w:t>
+      </w:r>
+      <w:proofErr w:type="spellEnd"/>
+      <w:r>
+        <w:rPr>
+          <w:lang w:val="en-US"/>
+        </w:rPr>
+        <w:t xml:space="preserve"> + </w:t>
+      </w:r>
+      <w:proofErr w:type="spellStart"/>
+      <w:r>
+        <w:rPr>
+          <w:lang w:val="en-US"/>
+        </w:rPr>
+        <w:t>WebSockets</w:t>
+      </w:r>
+      <w:proofErr w:type="spellEnd"/>
+    </w:p>
+    <w:p>
+      <w:pPr>
+        <w:pStyle w:val="a5"/>
+        <w:numPr>
+          <w:ilvl w:val="0"/>
+          <w:numId w:val="14"/>
+        </w:numPr>
+      </w:pPr>
+      <w:r>
+        <w:t>Клиентская часть</w:t>
+      </w:r>
+    </w:p>
+    <w:p>
+      <w:pPr>
+        <w:pStyle w:val="a5"/>
+        <w:numPr>
+          <w:ilvl w:val="1"/>
+          <w:numId w:val="14"/>
+        </w:numPr>
+      </w:pPr>
+      <w:r>
+        <w:rPr>
+          <w:lang w:val="en-US"/>
+        </w:rPr>
+        <w:t xml:space="preserve">HTML + CSS </w:t>
+      </w:r>
+    </w:p>
+    <w:p>
+      <w:pPr>
+        <w:pStyle w:val="a5"/>
+        <w:numPr>
+          <w:ilvl w:val="1"/>
+          <w:numId w:val="14"/>
+        </w:numPr>
+      </w:pPr>
+      <w:r>
+        <w:rPr>
+          <w:lang w:val="en-US"/>
+        </w:rPr>
+        <w:t>AngularJS Framework</w:t>
+      </w:r>
+    </w:p>
+    <w:p>
+      <w:pPr>
+        <w:pStyle w:val="a5"/>
+        <w:numPr>
+          <w:ilvl w:val="1"/>
+          <w:numId w:val="14"/>
+        </w:numPr>
+      </w:pPr>
+      <w:r>
+        <w:rPr>
+          <w:lang w:val="en-US"/>
+        </w:rPr>
+        <w:lastRenderedPageBreak/>
+        <w:t>Apache Tiles Framework</w:t>
       </w:r>
       <w:bookmarkStart w:id="0" w:name="_GoBack"/>
       <w:bookmarkEnd w:id="0"/>
-      <w:r>
-        <w:t>(аудио) конференция.</w:t>
+    </w:p>
+    <w:p>
+      <w:pPr>
+        <w:pStyle w:val="2"/>
+      </w:pPr>
+      <w:r>
+        <w:t>Технические требования</w:t>
       </w:r>
     </w:p>
     <w:p>
@@ -205,20 +1342,17 @@
         <w:pStyle w:val="a5"/>
         <w:numPr>
           <w:ilvl w:val="0"/>
-          <w:numId w:val="4"/>
-        </w:numPr>
-      </w:pPr>
-      <w:r>
-        <w:t>Удобная организация встреч и наличие личного календаря для каждого пользователя.</w:t>
-      </w:r>
-    </w:p>
-    <w:p>
-      <w:pPr>
-        <w:pStyle w:val="1"/>
-        <w:jc w:val="center"/>
-      </w:pPr>
-      <w:r>
-        <w:t>Общее описание</w:t>
+          <w:numId w:val="15"/>
+        </w:numPr>
+      </w:pPr>
+      <w:r>
+        <w:t xml:space="preserve">Браузер с поддержкой технологии </w:t>
+      </w:r>
+      <w:r>
+        <w:rPr>
+          <w:lang w:val="en-US"/>
+        </w:rPr>
+        <w:t>HTML5</w:t>
       </w:r>
     </w:p>
     <w:p>
@@ -226,884 +1360,63 @@
         <w:pStyle w:val="2"/>
       </w:pPr>
       <w:r>
-        <w:t xml:space="preserve">Основные объекты </w:t>
-      </w:r>
-      <w:r>
-        <w:t>системы</w:t>
-      </w:r>
-    </w:p>
-    <w:p>
-      <w:pPr>
-        <w:pStyle w:val="a5"/>
-        <w:numPr>
-          <w:ilvl w:val="0"/>
-          <w:numId w:val="3"/>
-        </w:numPr>
-      </w:pPr>
-      <w:r>
-        <w:t>Пользователи</w:t>
-      </w:r>
-    </w:p>
-    <w:p>
-      <w:pPr>
-        <w:pStyle w:val="a5"/>
-        <w:numPr>
-          <w:ilvl w:val="1"/>
-          <w:numId w:val="2"/>
-        </w:numPr>
-      </w:pPr>
-      <w:r>
-        <w:t>Доступ к объектам</w:t>
-      </w:r>
-      <w:r>
-        <w:t xml:space="preserve"> и возможностям</w:t>
-      </w:r>
-      <w:r>
-        <w:t xml:space="preserve"> системы имеют только зарегистрированные пользователи</w:t>
-      </w:r>
-    </w:p>
-    <w:p>
-      <w:pPr>
-        <w:pStyle w:val="a5"/>
-        <w:numPr>
-          <w:ilvl w:val="1"/>
-          <w:numId w:val="2"/>
-        </w:numPr>
-      </w:pPr>
-      <w:r>
-        <w:t>Наличие личного календаря</w:t>
-      </w:r>
-    </w:p>
-    <w:p>
-      <w:pPr>
-        <w:pStyle w:val="a5"/>
-        <w:numPr>
-          <w:ilvl w:val="1"/>
-          <w:numId w:val="2"/>
-        </w:numPr>
-      </w:pPr>
-      <w:r>
-        <w:t>Возможность отправки сообщения одному или нескольким другим пользователям</w:t>
-      </w:r>
-    </w:p>
-    <w:p>
-      <w:pPr>
-        <w:pStyle w:val="a5"/>
-        <w:numPr>
-          <w:ilvl w:val="0"/>
-          <w:numId w:val="2"/>
-        </w:numPr>
-      </w:pPr>
-      <w:r>
-        <w:t>Группы</w:t>
-      </w:r>
-      <w:r>
-        <w:t xml:space="preserve"> </w:t>
-      </w:r>
-    </w:p>
-    <w:p>
-      <w:pPr>
-        <w:pStyle w:val="a5"/>
-        <w:numPr>
-          <w:ilvl w:val="1"/>
-          <w:numId w:val="2"/>
-        </w:numPr>
-      </w:pPr>
-      <w:r>
-        <w:t>Создаются пользователями</w:t>
-      </w:r>
-    </w:p>
-    <w:p>
-      <w:pPr>
-        <w:pStyle w:val="a5"/>
-        <w:numPr>
-          <w:ilvl w:val="1"/>
-          <w:numId w:val="2"/>
-        </w:numPr>
-      </w:pPr>
-      <w:r>
-        <w:t>Могут быть открытыми или закрытыми (тип определяется способом попадания пользователя в группу)</w:t>
-      </w:r>
-    </w:p>
-    <w:p>
-      <w:pPr>
-        <w:pStyle w:val="a5"/>
-        <w:numPr>
-          <w:ilvl w:val="1"/>
-          <w:numId w:val="2"/>
-        </w:numPr>
-      </w:pPr>
-      <w:r>
-        <w:t>Внутри группы для всех ее участников могут быть доступны</w:t>
-      </w:r>
-      <w:r>
-        <w:t xml:space="preserve"> основные элементы группы</w:t>
-      </w:r>
-      <w:r>
-        <w:rPr>
-          <w:rStyle w:val="a8"/>
-        </w:rPr>
-        <w:footnoteReference w:id="1"/>
-      </w:r>
-      <w:r>
-        <w:t>:</w:t>
-      </w:r>
-    </w:p>
-    <w:p>
-      <w:pPr>
-        <w:pStyle w:val="a5"/>
-        <w:numPr>
-          <w:ilvl w:val="2"/>
-          <w:numId w:val="2"/>
-        </w:numPr>
-      </w:pPr>
-      <w:r>
-        <w:t>Файлы</w:t>
-      </w:r>
-    </w:p>
-    <w:p>
-      <w:pPr>
-        <w:pStyle w:val="a5"/>
-        <w:numPr>
-          <w:ilvl w:val="2"/>
-          <w:numId w:val="2"/>
-        </w:numPr>
-      </w:pPr>
-      <w:r>
-        <w:t>Информация о проведенных встречах</w:t>
-      </w:r>
-    </w:p>
-    <w:p>
-      <w:pPr>
-        <w:pStyle w:val="a5"/>
-        <w:numPr>
-          <w:ilvl w:val="2"/>
-          <w:numId w:val="2"/>
-        </w:numPr>
-      </w:pPr>
-      <w:r>
-        <w:t>Сообщения</w:t>
-      </w:r>
-    </w:p>
-    <w:p>
-      <w:pPr>
-        <w:pStyle w:val="a5"/>
-        <w:numPr>
-          <w:ilvl w:val="2"/>
-          <w:numId w:val="2"/>
-        </w:numPr>
-      </w:pPr>
-      <w:r>
-        <w:t>Информация о предстоящих встречах</w:t>
-      </w:r>
-      <w:r>
-        <w:t xml:space="preserve"> (расписание)</w:t>
-      </w:r>
-    </w:p>
-    <w:p>
-      <w:pPr>
-        <w:pStyle w:val="a5"/>
-        <w:numPr>
-          <w:ilvl w:val="1"/>
-          <w:numId w:val="2"/>
-        </w:numPr>
-      </w:pPr>
-      <w:r>
-        <w:t>Внутри группы пользователь может</w:t>
-      </w:r>
-      <w:r>
-        <w:rPr>
-          <w:rStyle w:val="a8"/>
-        </w:rPr>
-        <w:footnoteReference w:id="2"/>
-      </w:r>
-      <w:r>
-        <w:t>:</w:t>
-      </w:r>
-    </w:p>
-    <w:p>
-      <w:pPr>
-        <w:pStyle w:val="a5"/>
-        <w:numPr>
-          <w:ilvl w:val="2"/>
-          <w:numId w:val="2"/>
-        </w:numPr>
-      </w:pPr>
-      <w:r>
-        <w:lastRenderedPageBreak/>
-        <w:t>Добавить, просмотреть или скачать файлы</w:t>
-      </w:r>
-    </w:p>
-    <w:p>
-      <w:pPr>
-        <w:pStyle w:val="a5"/>
-        <w:numPr>
-          <w:ilvl w:val="2"/>
-          <w:numId w:val="2"/>
-        </w:numPr>
-      </w:pPr>
-      <w:r>
-        <w:t>Создать новую встречу</w:t>
-      </w:r>
-    </w:p>
-    <w:p>
-      <w:pPr>
-        <w:pStyle w:val="a5"/>
-        <w:numPr>
-          <w:ilvl w:val="2"/>
-          <w:numId w:val="2"/>
-        </w:numPr>
-      </w:pPr>
-      <w:r>
-        <w:t>Участвовать в опросе на организацию новой встречи</w:t>
-      </w:r>
-    </w:p>
-    <w:p>
-      <w:pPr>
-        <w:pStyle w:val="a5"/>
-        <w:numPr>
-          <w:ilvl w:val="2"/>
-          <w:numId w:val="2"/>
-        </w:numPr>
-      </w:pPr>
-      <w:r>
-        <w:t>Участвовать в удаленных аудио или видео встречах</w:t>
-      </w:r>
-    </w:p>
-    <w:p>
-      <w:pPr>
-        <w:pStyle w:val="a5"/>
-        <w:numPr>
-          <w:ilvl w:val="2"/>
-          <w:numId w:val="2"/>
-        </w:numPr>
-      </w:pPr>
-      <w:r>
-        <w:t xml:space="preserve">Обмениваться сообщениями с </w:t>
-      </w:r>
-      <w:r>
-        <w:t xml:space="preserve">другими </w:t>
-      </w:r>
-      <w:r>
-        <w:t>участниками группы</w:t>
-      </w:r>
-    </w:p>
-    <w:p>
-      <w:pPr>
-        <w:pStyle w:val="a5"/>
-        <w:numPr>
-          <w:ilvl w:val="2"/>
-          <w:numId w:val="2"/>
-        </w:numPr>
-      </w:pPr>
-      <w:r>
-        <w:t>Редактировать распис</w:t>
-      </w:r>
-      <w:r>
-        <w:t>ание встреч</w:t>
-      </w:r>
-    </w:p>
-    <w:p>
-      <w:pPr>
-        <w:ind w:left="1800"/>
-      </w:pPr>
-    </w:p>
-    <w:p>
-      <w:pPr>
-        <w:pStyle w:val="a5"/>
-        <w:numPr>
-          <w:ilvl w:val="0"/>
-          <w:numId w:val="2"/>
-        </w:numPr>
-      </w:pPr>
-      <w:r>
-        <w:t>Встречи</w:t>
-      </w:r>
-    </w:p>
-    <w:p>
-      <w:pPr>
-        <w:pStyle w:val="a5"/>
-        <w:numPr>
-          <w:ilvl w:val="1"/>
-          <w:numId w:val="2"/>
-        </w:numPr>
-      </w:pPr>
-      <w:r>
-        <w:t>Существуют только в рамках групп</w:t>
-      </w:r>
-    </w:p>
-    <w:p>
-      <w:pPr>
-        <w:pStyle w:val="a5"/>
-        <w:numPr>
-          <w:ilvl w:val="1"/>
-          <w:numId w:val="2"/>
-        </w:numPr>
-      </w:pPr>
-      <w:r>
-        <w:t>Создаются пользователями</w:t>
-      </w:r>
-    </w:p>
-    <w:p>
-      <w:pPr>
-        <w:pStyle w:val="a5"/>
-        <w:numPr>
-          <w:ilvl w:val="1"/>
-          <w:numId w:val="2"/>
-        </w:numPr>
-      </w:pPr>
-      <w:r>
-        <w:t>Состоят из нескольких этапов (каждый этап рассматривается как отдельный объект системы):</w:t>
-      </w:r>
-    </w:p>
-    <w:p>
-      <w:pPr>
-        <w:pStyle w:val="a5"/>
-        <w:numPr>
-          <w:ilvl w:val="2"/>
-          <w:numId w:val="2"/>
-        </w:numPr>
-      </w:pPr>
-      <w:r>
-        <w:t xml:space="preserve">Организация </w:t>
-      </w:r>
-    </w:p>
-    <w:p>
-      <w:pPr>
-        <w:pStyle w:val="a5"/>
-        <w:numPr>
-          <w:ilvl w:val="2"/>
-          <w:numId w:val="2"/>
-        </w:numPr>
-      </w:pPr>
-      <w:r>
-        <w:t>Проведение</w:t>
-      </w:r>
-    </w:p>
-    <w:p>
-      <w:pPr>
-        <w:pStyle w:val="a5"/>
-        <w:numPr>
-          <w:ilvl w:val="2"/>
-          <w:numId w:val="2"/>
-        </w:numPr>
-      </w:pPr>
-      <w:r>
-        <w:t>Подведение итогов</w:t>
-      </w:r>
-    </w:p>
-    <w:p>
-      <w:pPr>
-        <w:pStyle w:val="a5"/>
-        <w:numPr>
-          <w:ilvl w:val="1"/>
-          <w:numId w:val="2"/>
-        </w:numPr>
-      </w:pPr>
-      <w:r>
-        <w:t>Проводятся в виде:</w:t>
-      </w:r>
-    </w:p>
-    <w:p>
-      <w:pPr>
-        <w:pStyle w:val="a5"/>
-        <w:numPr>
-          <w:ilvl w:val="2"/>
-          <w:numId w:val="2"/>
-        </w:numPr>
-      </w:pPr>
-      <w:r>
-        <w:t>Удаленная встреча средствами аудио и видео связи</w:t>
-      </w:r>
-    </w:p>
-    <w:p>
-      <w:pPr>
-        <w:pStyle w:val="a5"/>
-        <w:numPr>
-          <w:ilvl w:val="2"/>
-          <w:numId w:val="2"/>
-        </w:numPr>
-      </w:pPr>
-      <w:r>
-        <w:t>Реальная встреча в назначенном месте</w:t>
-      </w:r>
-      <w:r>
-        <w:t>. В таком случае:</w:t>
-      </w:r>
-    </w:p>
-    <w:p>
-      <w:pPr>
-        <w:pStyle w:val="a5"/>
-        <w:numPr>
-          <w:ilvl w:val="1"/>
-          <w:numId w:val="2"/>
-        </w:numPr>
-      </w:pPr>
-      <w:r>
-        <w:t>Для каждой встречи можно определить</w:t>
-      </w:r>
-      <w:r>
-        <w:t xml:space="preserve"> основные элементы:</w:t>
-      </w:r>
-    </w:p>
-    <w:p>
-      <w:pPr>
-        <w:pStyle w:val="a5"/>
-        <w:numPr>
-          <w:ilvl w:val="2"/>
-          <w:numId w:val="2"/>
-        </w:numPr>
-      </w:pPr>
-      <w:r>
-        <w:t>Название</w:t>
-      </w:r>
-    </w:p>
-    <w:p>
-      <w:pPr>
-        <w:pStyle w:val="a5"/>
-        <w:numPr>
-          <w:ilvl w:val="2"/>
-          <w:numId w:val="2"/>
-        </w:numPr>
-      </w:pPr>
-      <w:r>
-        <w:t>Дата и время</w:t>
-      </w:r>
-    </w:p>
-    <w:p>
-      <w:pPr>
-        <w:pStyle w:val="a5"/>
-        <w:numPr>
-          <w:ilvl w:val="2"/>
-          <w:numId w:val="2"/>
-        </w:numPr>
-      </w:pPr>
-      <w:r>
-        <w:t>Место (в случае реальном встречи)</w:t>
-      </w:r>
-    </w:p>
-    <w:p>
-      <w:pPr>
-        <w:pStyle w:val="a5"/>
-        <w:numPr>
-          <w:ilvl w:val="2"/>
-          <w:numId w:val="2"/>
-        </w:numPr>
-      </w:pPr>
-      <w:r>
-        <w:t>Цели</w:t>
-      </w:r>
-    </w:p>
-    <w:p>
-      <w:pPr>
-        <w:pStyle w:val="a5"/>
-        <w:numPr>
-          <w:ilvl w:val="2"/>
-          <w:numId w:val="2"/>
-        </w:numPr>
-      </w:pPr>
-      <w:r>
-        <w:t>Условия проведения</w:t>
-      </w:r>
-    </w:p>
-    <w:p>
-      <w:pPr>
-        <w:pStyle w:val="a5"/>
-        <w:numPr>
-          <w:ilvl w:val="2"/>
-          <w:numId w:val="2"/>
-        </w:numPr>
-      </w:pPr>
-      <w:r>
-        <w:t>Дополнительные комментарии</w:t>
-      </w:r>
-    </w:p>
-    <w:p>
-      <w:pPr>
-        <w:pStyle w:val="a5"/>
-        <w:numPr>
-          <w:ilvl w:val="1"/>
-          <w:numId w:val="2"/>
-        </w:numPr>
-      </w:pPr>
-      <w:r>
-        <w:t>Информация о встрече, ее основных элементах и итогах сохраняются в группе с возможностью просмотра и редактирования</w:t>
-      </w:r>
-    </w:p>
-    <w:p>
-      <w:pPr>
-        <w:pStyle w:val="a5"/>
-        <w:numPr>
-          <w:ilvl w:val="0"/>
-          <w:numId w:val="2"/>
-        </w:numPr>
-      </w:pPr>
-      <w:r>
-        <w:t>Организация встреч</w:t>
-      </w:r>
-    </w:p>
-    <w:p>
-      <w:pPr>
-        <w:pStyle w:val="a5"/>
-        <w:numPr>
-          <w:ilvl w:val="1"/>
-          <w:numId w:val="2"/>
-        </w:numPr>
-      </w:pPr>
-      <w:r>
-        <w:t>Состоит из основных этапов:</w:t>
-      </w:r>
-    </w:p>
-    <w:p>
-      <w:pPr>
-        <w:pStyle w:val="a5"/>
-        <w:numPr>
-          <w:ilvl w:val="2"/>
-          <w:numId w:val="2"/>
-        </w:numPr>
-      </w:pPr>
-      <w:r>
-        <w:t>Опреде</w:t>
-      </w:r>
-      <w:r>
-        <w:t>ление основных элементов встреч</w:t>
-      </w:r>
-    </w:p>
-    <w:p>
-      <w:pPr>
-        <w:pStyle w:val="a5"/>
-        <w:numPr>
-          <w:ilvl w:val="2"/>
-          <w:numId w:val="2"/>
-        </w:numPr>
-      </w:pPr>
-      <w:r>
-        <w:t>Подготовка доски (опционально)</w:t>
-      </w:r>
-    </w:p>
-    <w:p>
-      <w:pPr>
-        <w:pStyle w:val="a5"/>
-        <w:numPr>
-          <w:ilvl w:val="2"/>
-          <w:numId w:val="2"/>
-        </w:numPr>
-      </w:pPr>
-      <w:r>
-        <w:t>Настройка уровня доступа к возможности изменения элементов встречи другими участниками группы</w:t>
-      </w:r>
-    </w:p>
-    <w:p>
-      <w:pPr>
-        <w:pStyle w:val="a5"/>
-        <w:numPr>
-          <w:ilvl w:val="2"/>
-          <w:numId w:val="2"/>
-        </w:numPr>
-      </w:pPr>
-      <w:r>
-        <w:t>Подготовка материалов для проведения встречи (подробнее в пункте «проведение встречи»)</w:t>
-      </w:r>
-    </w:p>
-    <w:p>
-      <w:pPr>
-        <w:pStyle w:val="a5"/>
-        <w:numPr>
-          <w:ilvl w:val="2"/>
-          <w:numId w:val="2"/>
-        </w:numPr>
-      </w:pPr>
-      <w:r>
-        <w:t>Автоматическое оповещение пользователей о предстоящей встрече</w:t>
-      </w:r>
-    </w:p>
-    <w:p>
-      <w:pPr>
-        <w:pStyle w:val="a5"/>
-        <w:numPr>
-          <w:ilvl w:val="2"/>
-          <w:numId w:val="2"/>
-        </w:numPr>
-      </w:pPr>
-      <w:r>
-        <w:t>Голосование пользователей за время встречи (опционально)</w:t>
-      </w:r>
-    </w:p>
-    <w:p>
-      <w:pPr>
-        <w:pStyle w:val="a5"/>
-        <w:numPr>
-          <w:ilvl w:val="1"/>
-          <w:numId w:val="2"/>
-        </w:numPr>
-      </w:pPr>
-      <w:r>
-        <w:t>Назначение времени и даты встречи может осуществляться посредством голосования всеми участниками за те или иные варианты, предложенные создателем встречи. В таком случае система должна указывать оптимальную</w:t>
-      </w:r>
-      <w:r>
-        <w:rPr>
-          <w:rStyle w:val="a8"/>
-        </w:rPr>
-        <w:footnoteReference w:id="3"/>
-      </w:r>
-      <w:r>
-        <w:t xml:space="preserve"> дату и время для всех участников, но </w:t>
-      </w:r>
-      <w:r>
-        <w:t>окончательное решение должен принимать создателей</w:t>
-      </w:r>
-      <w:r>
-        <w:t xml:space="preserve"> встречи.</w:t>
-      </w:r>
-    </w:p>
-    <w:p>
-      <w:pPr>
-        <w:pStyle w:val="a5"/>
-        <w:numPr>
-          <w:ilvl w:val="0"/>
-          <w:numId w:val="2"/>
-        </w:numPr>
-      </w:pPr>
-      <w:r>
-        <w:t>Проведение встречи (в случае удаленной аудио или видео связи)</w:t>
-      </w:r>
-    </w:p>
-    <w:p>
-      <w:pPr>
-        <w:pStyle w:val="a5"/>
-        <w:numPr>
-          <w:ilvl w:val="1"/>
-          <w:numId w:val="2"/>
-        </w:numPr>
-      </w:pPr>
-      <w:r>
-        <w:t>Основные элементы встречи:</w:t>
-      </w:r>
-    </w:p>
-    <w:p>
-      <w:pPr>
-        <w:pStyle w:val="a5"/>
-        <w:numPr>
-          <w:ilvl w:val="2"/>
-          <w:numId w:val="2"/>
-        </w:numPr>
-      </w:pPr>
-      <w:r>
-        <w:lastRenderedPageBreak/>
-        <w:t>Участники</w:t>
-      </w:r>
-    </w:p>
-    <w:p>
-      <w:pPr>
-        <w:pStyle w:val="a5"/>
-        <w:numPr>
-          <w:ilvl w:val="2"/>
-          <w:numId w:val="2"/>
-        </w:numPr>
-      </w:pPr>
-      <w:r>
-        <w:t>«Доска» (</w:t>
-      </w:r>
-      <w:r>
-        <w:t>служит для отображения различного материала, рассматривается как отдельный объект системы</w:t>
-      </w:r>
-      <w:r>
-        <w:t>)</w:t>
-      </w:r>
-    </w:p>
-    <w:p>
-      <w:pPr>
-        <w:pStyle w:val="a5"/>
-        <w:numPr>
-          <w:ilvl w:val="1"/>
-          <w:numId w:val="2"/>
-        </w:numPr>
-      </w:pPr>
-      <w:r>
-        <w:t xml:space="preserve">Во время </w:t>
-      </w:r>
-      <w:r>
-        <w:t>встречи</w:t>
-      </w:r>
-      <w:r>
-        <w:t xml:space="preserve"> </w:t>
-      </w:r>
-      <w:r>
-        <w:t xml:space="preserve">у участников </w:t>
-      </w:r>
-      <w:r>
-        <w:t>должен оставаться доступ к основным возможностям и элементам системы (кроме присоединения к другой встрече)</w:t>
-      </w:r>
-    </w:p>
-    <w:p>
-      <w:pPr>
-        <w:pStyle w:val="a5"/>
-        <w:numPr>
-          <w:ilvl w:val="0"/>
-          <w:numId w:val="2"/>
-        </w:numPr>
-      </w:pPr>
-      <w:r>
-        <w:t>Подведение итогов</w:t>
-      </w:r>
-    </w:p>
-    <w:p>
-      <w:pPr>
-        <w:pStyle w:val="a5"/>
-        <w:numPr>
-          <w:ilvl w:val="1"/>
-          <w:numId w:val="2"/>
-        </w:numPr>
-      </w:pPr>
-      <w:r>
-        <w:t>Выражается в виде заметок о проведенной встрече</w:t>
-      </w:r>
-    </w:p>
-    <w:p>
-      <w:pPr>
-        <w:pStyle w:val="a5"/>
-        <w:numPr>
-          <w:ilvl w:val="1"/>
-          <w:numId w:val="2"/>
-        </w:numPr>
-      </w:pPr>
-      <w:r>
-        <w:t>Помечаются цели, которые были достигнуты в ходе встречи</w:t>
-      </w:r>
-    </w:p>
-    <w:p>
-      <w:pPr>
-        <w:pStyle w:val="a5"/>
-        <w:numPr>
-          <w:ilvl w:val="1"/>
-          <w:numId w:val="2"/>
-        </w:numPr>
-      </w:pPr>
-      <w:r>
-        <w:t>Доступ к созданию и редактированию итогов определяется создателем встречи</w:t>
-      </w:r>
-    </w:p>
-    <w:p>
-      <w:pPr>
-        <w:pStyle w:val="a5"/>
-        <w:numPr>
-          <w:ilvl w:val="0"/>
-          <w:numId w:val="2"/>
-        </w:numPr>
-      </w:pPr>
-      <w:r>
-        <w:t>«Доска»</w:t>
-      </w:r>
-    </w:p>
-    <w:p>
-      <w:pPr>
-        <w:pStyle w:val="a5"/>
-        <w:numPr>
-          <w:ilvl w:val="1"/>
-          <w:numId w:val="2"/>
-        </w:numPr>
-      </w:pPr>
-      <w:r>
-        <w:t>Выражается в виде элемента интерфейса, схожим по внешнему виду с маркерной доской или любым иным объектом, предоставляющий общий доступ к графической информации (объявление, рекламный плакат и т.д.)</w:t>
-      </w:r>
-    </w:p>
-    <w:p>
-      <w:pPr>
-        <w:pStyle w:val="a5"/>
-        <w:numPr>
-          <w:ilvl w:val="1"/>
-          <w:numId w:val="2"/>
-        </w:numPr>
-      </w:pPr>
-      <w:r>
-        <w:t>Служит для отображения любой графической информации:</w:t>
-      </w:r>
-    </w:p>
-    <w:p>
-      <w:pPr>
-        <w:pStyle w:val="a5"/>
-        <w:numPr>
-          <w:ilvl w:val="2"/>
-          <w:numId w:val="2"/>
-        </w:numPr>
-      </w:pPr>
-      <w:r>
-        <w:t>Изображения</w:t>
-      </w:r>
-    </w:p>
-    <w:p>
-      <w:pPr>
-        <w:pStyle w:val="a5"/>
-        <w:numPr>
-          <w:ilvl w:val="2"/>
-          <w:numId w:val="2"/>
-        </w:numPr>
-      </w:pPr>
-      <w:r>
-        <w:t>Нарисованные пользователем в реальном времени рисунки</w:t>
-      </w:r>
-    </w:p>
-    <w:p>
-      <w:pPr>
-        <w:pStyle w:val="a5"/>
-        <w:numPr>
-          <w:ilvl w:val="2"/>
-          <w:numId w:val="2"/>
-        </w:numPr>
-      </w:pPr>
-      <w:r>
-        <w:t>Текст</w:t>
-      </w:r>
-    </w:p>
-    <w:p>
-      <w:pPr>
-        <w:pStyle w:val="a5"/>
-        <w:numPr>
-          <w:ilvl w:val="2"/>
-          <w:numId w:val="2"/>
-        </w:numPr>
-      </w:pPr>
-      <w:r>
-        <w:t>Другие файлы в виде ссылок</w:t>
-      </w:r>
-    </w:p>
-    <w:p>
-      <w:pPr>
-        <w:pStyle w:val="a5"/>
-        <w:numPr>
-          <w:ilvl w:val="1"/>
-          <w:numId w:val="2"/>
-        </w:numPr>
-      </w:pPr>
-      <w:r>
-        <w:t xml:space="preserve">Может состоять из многих </w:t>
-      </w:r>
-      <w:r>
-        <w:t>страниц</w:t>
-      </w:r>
-    </w:p>
-    <w:p>
-      <w:pPr>
-        <w:pStyle w:val="a5"/>
-        <w:numPr>
-          <w:ilvl w:val="1"/>
-          <w:numId w:val="2"/>
-        </w:numPr>
-      </w:pPr>
-      <w:r>
-        <w:t>Доступ к добавлению и изменению элементов на «доске» определяется создателем встречи</w:t>
-      </w:r>
-    </w:p>
-    <w:p>
-      <w:pPr>
-        <w:pStyle w:val="a5"/>
-        <w:numPr>
-          <w:ilvl w:val="1"/>
-          <w:numId w:val="2"/>
-        </w:numPr>
-      </w:pPr>
-      <w:r>
-        <w:t>Создатель встречи может заранее добавить элементы на «доску»</w:t>
+        <w:t>Диаграмма прецедентов</w:t>
+      </w:r>
+    </w:p>
+    <w:p>
+      <w:r>
+        <w:rPr>
+          <w:noProof/>
+          <w:lang w:eastAsia="ru-RU"/>
+        </w:rPr>
+        <w:drawing>
+          <wp:inline distT="0" distB="0" distL="0" distR="0">
+            <wp:extent cx="5064125" cy="4304665"/>
+            <wp:effectExtent l="0" t="0" r="0" b="0"/>
+            <wp:docPr id="7" name="Рисунок 7" descr="promeets_usercases"/>
+            <wp:cNvGraphicFramePr>
+              <a:graphicFrameLocks xmlns:a="http://schemas.openxmlformats.org/drawingml/2006/main" noChangeAspect="1"/>
+            </wp:cNvGraphicFramePr>
+            <a:graphic xmlns:a="http://schemas.openxmlformats.org/drawingml/2006/main">
+              <a:graphicData uri="http://schemas.openxmlformats.org/drawingml/2006/picture">
+                <pic:pic xmlns:pic="http://schemas.openxmlformats.org/drawingml/2006/picture">
+                  <pic:nvPicPr>
+                    <pic:cNvPr id="0" name="Picture 3" descr="promeets_usercases"/>
+                    <pic:cNvPicPr>
+                      <a:picLocks noChangeAspect="1" noChangeArrowheads="1"/>
+                    </pic:cNvPicPr>
+                  </pic:nvPicPr>
+                  <pic:blipFill>
+                    <a:blip r:embed="rId8" cstate="print">
+                      <a:extLst>
+                        <a:ext uri="{28A0092B-C50C-407E-A947-70E740481C1C}">
+                          <a14:useLocalDpi xmlns:a14="http://schemas.microsoft.com/office/drawing/2010/main" val="0"/>
+                        </a:ext>
+                      </a:extLst>
+                    </a:blip>
+                    <a:srcRect/>
+                    <a:stretch>
+                      <a:fillRect/>
+                    </a:stretch>
+                  </pic:blipFill>
+                  <pic:spPr bwMode="auto">
+                    <a:xfrm>
+                      <a:off x="0" y="0"/>
+                      <a:ext cx="5064125" cy="4304665"/>
+                    </a:xfrm>
+                    <a:prstGeom prst="rect">
+                      <a:avLst/>
+                    </a:prstGeom>
+                    <a:noFill/>
+                    <a:ln>
+                      <a:noFill/>
+                    </a:ln>
+                  </pic:spPr>
+                </pic:pic>
+              </a:graphicData>
+            </a:graphic>
+          </wp:inline>
+        </w:drawing>
       </w:r>
     </w:p>
     <w:p>
@@ -1349,7 +1662,7 @@
                     </pic:cNvPicPr>
                   </pic:nvPicPr>
                   <pic:blipFill>
-                    <a:blip r:embed="rId8" cstate="print">
+                    <a:blip r:embed="rId9" cstate="print">
                       <a:extLst>
                         <a:ext uri="{28A0092B-C50C-407E-A947-70E740481C1C}">
                           <a14:useLocalDpi xmlns:a14="http://schemas.microsoft.com/office/drawing/2010/main" val="0"/>
@@ -1499,6 +1812,7 @@
           <w:lang w:eastAsia="ru-RU"/>
         </w:rPr>
       </w:pPr>
+      <w:proofErr w:type="spellStart"/>
       <w:r>
         <w:rPr>
           <w:lang w:eastAsia="ru-RU"/>
@@ -1511,6 +1825,7 @@
         </w:rPr>
         <w:t>ватар</w:t>
       </w:r>
+      <w:proofErr w:type="spellEnd"/>
     </w:p>
     <w:p>
       <w:pPr>
@@ -1573,7 +1888,7 @@
                     </pic:cNvPicPr>
                   </pic:nvPicPr>
                   <pic:blipFill>
-                    <a:blip r:embed="rId9" cstate="print">
+                    <a:blip r:embed="rId10" cstate="print">
                       <a:extLst>
                         <a:ext uri="{28A0092B-C50C-407E-A947-70E740481C1C}">
                           <a14:useLocalDpi xmlns:a14="http://schemas.microsoft.com/office/drawing/2010/main" val="0"/>
@@ -1688,15 +2003,35 @@
         </w:rPr>
         <w:t xml:space="preserve">Реализация возможна на основе </w:t>
       </w:r>
-      <w:hyperlink r:id="rId10" w:history="1">
+      <w:hyperlink r:id="rId11" w:history="1">
+        <w:proofErr w:type="spellStart"/>
         <w:r>
           <w:rPr>
             <w:color w:val="0000FF"/>
             <w:u w:val="single"/>
             <w:lang w:eastAsia="ru-RU"/>
           </w:rPr>
-          <w:t>Apache Mahout</w:t>
+          <w:t>Apache</w:t>
         </w:r>
+        <w:proofErr w:type="spellEnd"/>
+        <w:r>
+          <w:rPr>
+            <w:color w:val="0000FF"/>
+            <w:u w:val="single"/>
+            <w:lang w:eastAsia="ru-RU"/>
+          </w:rPr>
+          <w:t xml:space="preserve"> </w:t>
+        </w:r>
+        <w:proofErr w:type="spellStart"/>
+        <w:r>
+          <w:rPr>
+            <w:color w:val="0000FF"/>
+            <w:u w:val="single"/>
+            <w:lang w:eastAsia="ru-RU"/>
+          </w:rPr>
+          <w:t>Mahout</w:t>
+        </w:r>
+        <w:proofErr w:type="spellEnd"/>
       </w:hyperlink>
       <w:r>
         <w:rPr>
@@ -1727,7 +2062,23 @@
           <w:shd w:val="clear" w:color="auto" w:fill="FFFFFF"/>
           <w:lang w:eastAsia="ru-RU"/>
         </w:rPr>
-        <w:t>Рекомендательная система нуждается во входных данных на которых будут основываться рекомендации. Эти данные принимают форму предпочтений на языке Mahout.</w:t>
+        <w:t xml:space="preserve">Рекомендательная система нуждается во входных данных на которых будут основываться рекомендации. Эти данные принимают форму предпочтений на языке </w:t>
+      </w:r>
+      <w:proofErr w:type="spellStart"/>
+      <w:r>
+        <w:rPr>
+          <w:shd w:val="clear" w:color="auto" w:fill="FFFFFF"/>
+          <w:lang w:eastAsia="ru-RU"/>
+        </w:rPr>
+        <w:t>Mahout</w:t>
+      </w:r>
+      <w:proofErr w:type="spellEnd"/>
+      <w:r>
+        <w:rPr>
+          <w:shd w:val="clear" w:color="auto" w:fill="FFFFFF"/>
+          <w:lang w:eastAsia="ru-RU"/>
+        </w:rPr>
+        <w:t>.</w:t>
       </w:r>
     </w:p>
     <w:p>
@@ -1823,7 +2174,35 @@
         <w:rPr>
           <w:lang w:eastAsia="ru-RU"/>
         </w:rPr>
-        <w:t xml:space="preserve">В качестве метрики для определения степени подобия пользователя используется коэффицент Танимото. </w:t>
+        <w:t xml:space="preserve">В качестве метрики для определения степени подобия пользователя используется </w:t>
+      </w:r>
+      <w:proofErr w:type="spellStart"/>
+      <w:r>
+        <w:rPr>
+          <w:lang w:eastAsia="ru-RU"/>
+        </w:rPr>
+        <w:t>коэффицент</w:t>
+      </w:r>
+      <w:proofErr w:type="spellEnd"/>
+      <w:r>
+        <w:rPr>
+          <w:lang w:eastAsia="ru-RU"/>
+        </w:rPr>
+        <w:t xml:space="preserve"> </w:t>
+      </w:r>
+      <w:proofErr w:type="spellStart"/>
+      <w:r>
+        <w:rPr>
+          <w:lang w:eastAsia="ru-RU"/>
+        </w:rPr>
+        <w:t>Танимото</w:t>
+      </w:r>
+      <w:proofErr w:type="spellEnd"/>
+      <w:r>
+        <w:rPr>
+          <w:lang w:eastAsia="ru-RU"/>
+        </w:rPr>
+        <w:t xml:space="preserve">. </w:t>
       </w:r>
     </w:p>
     <w:p>
@@ -1867,7 +2246,7 @@
         </w:rPr>
         <w:t>(</w:t>
       </w:r>
-      <w:hyperlink r:id="rId11" w:history="1">
+      <w:hyperlink r:id="rId12" w:history="1">
         <w:r>
           <w:rPr>
             <w:i/>
@@ -2087,13 +2466,23 @@
           <w:lang w:val="en-US"/>
         </w:rPr>
       </w:pPr>
+      <w:proofErr w:type="spellStart"/>
       <w:r>
         <w:rPr>
           <w:sz w:val="24"/>
           <w:szCs w:val="24"/>
           <w:lang w:val="en-US"/>
         </w:rPr>
-        <w:t>Todo list/meeting notes for board</w:t>
+        <w:t>Todo</w:t>
+      </w:r>
+      <w:proofErr w:type="spellEnd"/>
+      <w:r>
+        <w:rPr>
+          <w:sz w:val="24"/>
+          <w:szCs w:val="24"/>
+          <w:lang w:val="en-US"/>
+        </w:rPr>
+        <w:t xml:space="preserve"> list/meeting notes for board</w:t>
       </w:r>
     </w:p>
     <w:p>
@@ -2164,7 +2553,7 @@
                     </pic:cNvPicPr>
                   </pic:nvPicPr>
                   <pic:blipFill>
-                    <a:blip r:embed="rId12">
+                    <a:blip r:embed="rId13">
                       <a:extLst>
                         <a:ext uri="{28A0092B-C50C-407E-A947-70E740481C1C}">
                           <a14:useLocalDpi xmlns:a14="http://schemas.microsoft.com/office/drawing/2010/main" val="0"/>
@@ -2220,7 +2609,21 @@
         <w:rPr>
           <w:b/>
         </w:rPr>
-        <w:t xml:space="preserve">TODO list: </w:t>
+        <w:t xml:space="preserve">TODO </w:t>
+      </w:r>
+      <w:proofErr w:type="spellStart"/>
+      <w:r>
+        <w:rPr>
+          <w:b/>
+        </w:rPr>
+        <w:t>list</w:t>
+      </w:r>
+      <w:proofErr w:type="spellEnd"/>
+      <w:r>
+        <w:rPr>
+          <w:b/>
+        </w:rPr>
+        <w:t xml:space="preserve">: </w:t>
       </w:r>
     </w:p>
     <w:p>
@@ -2242,11 +2645,33 @@
           <w:b/>
         </w:rPr>
       </w:pPr>
+      <w:proofErr w:type="spellStart"/>
       <w:r>
         <w:rPr>
           <w:b/>
         </w:rPr>
-        <w:t>Meeting notes:</w:t>
+        <w:t>Meeting</w:t>
+      </w:r>
+      <w:proofErr w:type="spellEnd"/>
+      <w:r>
+        <w:rPr>
+          <w:b/>
+        </w:rPr>
+        <w:t xml:space="preserve"> </w:t>
+      </w:r>
+      <w:proofErr w:type="spellStart"/>
+      <w:r>
+        <w:rPr>
+          <w:b/>
+        </w:rPr>
+        <w:t>notes</w:t>
+      </w:r>
+      <w:proofErr w:type="spellEnd"/>
+      <w:r>
+        <w:rPr>
+          <w:b/>
+        </w:rPr>
+        <w:t>:</w:t>
       </w:r>
     </w:p>
     <w:p>
@@ -2259,7 +2684,23 @@
           <w:rFonts w:ascii="Calibri" w:hAnsi="Calibri"/>
           <w:color w:val="000000"/>
         </w:rPr>
-        <w:t>Необходимо предоставить возможность администратору выбрать наиболее важные элементы доски. Для этого достаточно будет добавить кнопку favorite(</w:t>
+        <w:t xml:space="preserve">Необходимо предоставить возможность администратору выбрать наиболее важные элементы доски. Для этого достаточно будет добавить кнопку </w:t>
+      </w:r>
+      <w:proofErr w:type="spellStart"/>
+      <w:r>
+        <w:rPr>
+          <w:rFonts w:ascii="Calibri" w:hAnsi="Calibri"/>
+          <w:color w:val="000000"/>
+        </w:rPr>
+        <w:t>favorite</w:t>
+      </w:r>
+      <w:proofErr w:type="spellEnd"/>
+      <w:r>
+        <w:rPr>
+          <w:rFonts w:ascii="Calibri" w:hAnsi="Calibri"/>
+          <w:color w:val="000000"/>
+        </w:rPr>
+        <w:t>(</w:t>
       </w:r>
       <w:r>
         <w:rPr>
@@ -2321,7 +2762,7 @@
         <w:pStyle w:val="ac"/>
         <w:spacing w:before="0" w:beforeAutospacing="0" w:after="160" w:afterAutospacing="0"/>
       </w:pPr>
-      <w:hyperlink r:id="rId13" w:history="1">
+      <w:hyperlink r:id="rId14" w:history="1">
         <w:r>
           <w:rPr>
             <w:rStyle w:val="ad"/>
@@ -2486,7 +2927,23 @@
           <w:i/>
           <w:sz w:val="24"/>
         </w:rPr>
-        <w:t xml:space="preserve"> раздел дополнительной информации о пользователе(details).</w:t>
+        <w:t xml:space="preserve"> раздел дополнительной информации о пользователе(</w:t>
+      </w:r>
+      <w:proofErr w:type="spellStart"/>
+      <w:r>
+        <w:rPr>
+          <w:i/>
+          <w:sz w:val="24"/>
+        </w:rPr>
+        <w:t>details</w:t>
+      </w:r>
+      <w:proofErr w:type="spellEnd"/>
+      <w:r>
+        <w:rPr>
+          <w:i/>
+          <w:sz w:val="24"/>
+        </w:rPr>
+        <w:t>).</w:t>
       </w:r>
     </w:p>
     <w:p>
@@ -2558,7 +3015,39 @@
           <w:i/>
           <w:sz w:val="24"/>
         </w:rPr>
-        <w:t xml:space="preserve"> раздел дополнительной информации о группе(info), названия встреч, организуемых группой(meets), текстовая информация и файлы на доске группы. </w:t>
+        <w:t xml:space="preserve"> раздел дополнительной информации о группе(</w:t>
+      </w:r>
+      <w:proofErr w:type="spellStart"/>
+      <w:r>
+        <w:rPr>
+          <w:i/>
+          <w:sz w:val="24"/>
+        </w:rPr>
+        <w:t>info</w:t>
+      </w:r>
+      <w:proofErr w:type="spellEnd"/>
+      <w:r>
+        <w:rPr>
+          <w:i/>
+          <w:sz w:val="24"/>
+        </w:rPr>
+        <w:t>), названия встреч, организуемых группой(</w:t>
+      </w:r>
+      <w:proofErr w:type="spellStart"/>
+      <w:r>
+        <w:rPr>
+          <w:i/>
+          <w:sz w:val="24"/>
+        </w:rPr>
+        <w:t>meets</w:t>
+      </w:r>
+      <w:proofErr w:type="spellEnd"/>
+      <w:r>
+        <w:rPr>
+          <w:i/>
+          <w:sz w:val="24"/>
+        </w:rPr>
+        <w:t xml:space="preserve">), текстовая информация и файлы на доске группы. </w:t>
       </w:r>
       <w:r>
         <w:rPr>
@@ -2810,7 +3299,21 @@
         <w:rPr>
           <w:sz w:val="24"/>
         </w:rPr>
-        <w:t>Фильтр текста я планирую реализовать самостоятельно, в виде модуля .jar, который легко</w:t>
+        <w:t>Фильтр текста я планирую реализовать самостоятельно, в виде модуля .</w:t>
+      </w:r>
+      <w:proofErr w:type="spellStart"/>
+      <w:r>
+        <w:rPr>
+          <w:sz w:val="24"/>
+        </w:rPr>
+        <w:t>jar</w:t>
+      </w:r>
+      <w:proofErr w:type="spellEnd"/>
+      <w:r>
+        <w:rPr>
+          <w:sz w:val="24"/>
+        </w:rPr>
+        <w:t>, который легко</w:t>
       </w:r>
     </w:p>
     <w:p>
@@ -2837,12 +3340,37 @@
         </w:rPr>
         <w:t xml:space="preserve">подключить к проекту. Его можно будет использовать следующим образом: </w:t>
       </w:r>
+      <w:proofErr w:type="spellStart"/>
       <w:r>
         <w:rPr>
           <w:rFonts w:ascii="Courier New" w:eastAsia="Courier New" w:hAnsi="Courier New"/>
           <w:sz w:val="24"/>
         </w:rPr>
-        <w:t>myFilter.clearInput(userInputText);</w:t>
+        <w:t>myFilter.clearInput</w:t>
+      </w:r>
+      <w:proofErr w:type="spellEnd"/>
+      <w:r>
+        <w:rPr>
+          <w:rFonts w:ascii="Courier New" w:eastAsia="Courier New" w:hAnsi="Courier New"/>
+          <w:sz w:val="24"/>
+        </w:rPr>
+        <w:t>(</w:t>
+      </w:r>
+      <w:proofErr w:type="spellStart"/>
+      <w:r>
+        <w:rPr>
+          <w:rFonts w:ascii="Courier New" w:eastAsia="Courier New" w:hAnsi="Courier New"/>
+          <w:sz w:val="24"/>
+        </w:rPr>
+        <w:t>userInputText</w:t>
+      </w:r>
+      <w:proofErr w:type="spellEnd"/>
+      <w:r>
+        <w:rPr>
+          <w:rFonts w:ascii="Courier New" w:eastAsia="Courier New" w:hAnsi="Courier New"/>
+          <w:sz w:val="24"/>
+        </w:rPr>
+        <w:t>);</w:t>
       </w:r>
     </w:p>
     <w:p>
@@ -2867,7 +3395,21 @@
         <w:rPr>
           <w:sz w:val="24"/>
         </w:rPr>
-        <w:t>Кроме того, в этом фильтре можно будет выбрать шаблон фильтрации, то есть каким образом будет преобразовываться нежелательное слово: удаление, замена всех символов звездочками или каким-либо другим знаком и т.д. И, естественно, этот фильтр будет пополняемым, это значит, что можно добавить какие-либо новые выражения в базу данных этого фильтра. Ссылки на внешние ресурсы тоже можно проверять через этот фильтр чисто на непотребное содержание, в виду тенденции давать доменное имя сайтам, характеризующее их содержание.</w:t>
+        <w:t xml:space="preserve">Кроме того, в этом фильтре можно будет выбрать шаблон фильтрации, то есть каким образом будет преобразовываться нежелательное слово: удаление, замена всех символов звездочками или каким-либо другим знаком и </w:t>
+      </w:r>
+      <w:proofErr w:type="gramStart"/>
+      <w:r>
+        <w:rPr>
+          <w:sz w:val="24"/>
+        </w:rPr>
+        <w:t>т.д.</w:t>
+      </w:r>
+      <w:proofErr w:type="gramEnd"/>
+      <w:r>
+        <w:rPr>
+          <w:sz w:val="24"/>
+        </w:rPr>
+        <w:t xml:space="preserve"> И, естественно, этот фильтр будет пополняемым, это значит, что можно добавить какие-либо новые выражения в базу данных этого фильтра. Ссылки на внешние ресурсы тоже можно проверять через этот фильтр чисто на непотребное содержание, в виду тенденции давать доменное имя сайтам, характеризующее их содержание.</w:t>
       </w:r>
     </w:p>
     <w:p>
@@ -2894,7 +3436,7 @@
         </w:rPr>
         <w:t xml:space="preserve">В помощь для реализации фильтра внешних ресурсов вот этот API: </w:t>
       </w:r>
-      <w:hyperlink r:id="rId14" w:history="1">
+      <w:hyperlink r:id="rId15" w:history="1">
         <w:r>
           <w:rPr>
             <w:rStyle w:val="ad"/>
@@ -2916,7 +3458,49 @@
         <w:rPr>
           <w:sz w:val="23"/>
         </w:rPr>
-        <w:t xml:space="preserve"> Фильтр посылает ajax-запрос на указанный url, получает данный в формате json и сверяет ссылки пользователей сети с запрещенными, блокируя не прошедшие проверку. Чтобы трафик большой не шел, часто запросы к этому сервису производится не будут, а, например, раз в неделю в 3 часа ночи, полученные результаты сохраняются в локальном хранилище системы.</w:t>
+        <w:t xml:space="preserve"> Фильтр посылает </w:t>
+      </w:r>
+      <w:proofErr w:type="spellStart"/>
+      <w:r>
+        <w:rPr>
+          <w:sz w:val="23"/>
+        </w:rPr>
+        <w:t>ajax</w:t>
+      </w:r>
+      <w:proofErr w:type="spellEnd"/>
+      <w:r>
+        <w:rPr>
+          <w:sz w:val="23"/>
+        </w:rPr>
+        <w:t xml:space="preserve">-запрос на указанный </w:t>
+      </w:r>
+      <w:proofErr w:type="spellStart"/>
+      <w:r>
+        <w:rPr>
+          <w:sz w:val="23"/>
+        </w:rPr>
+        <w:t>url</w:t>
+      </w:r>
+      <w:proofErr w:type="spellEnd"/>
+      <w:r>
+        <w:rPr>
+          <w:sz w:val="23"/>
+        </w:rPr>
+        <w:t xml:space="preserve">, получает данный в формате </w:t>
+      </w:r>
+      <w:proofErr w:type="spellStart"/>
+      <w:r>
+        <w:rPr>
+          <w:sz w:val="23"/>
+        </w:rPr>
+        <w:t>json</w:t>
+      </w:r>
+      <w:proofErr w:type="spellEnd"/>
+      <w:r>
+        <w:rPr>
+          <w:sz w:val="23"/>
+        </w:rPr>
+        <w:t xml:space="preserve"> и сверяет ссылки пользователей сети с запрещенными, блокируя не прошедшие проверку. Чтобы трафик большой не шел, часто запросы к этому сервису производится не будут, а, например, раз в неделю в 3 часа ночи, полученные результаты сохраняются в локальном хранилище системы.</w:t>
       </w:r>
     </w:p>
     <w:p>
@@ -3026,9 +3610,11 @@
                 <w:rFonts w:ascii="Calibri" w:eastAsia="Calibri" w:hAnsi="Calibri"/>
               </w:rPr>
             </w:pPr>
+            <w:proofErr w:type="spellStart"/>
             <w:r>
               <w:t>complaint_group_id</w:t>
             </w:r>
+            <w:proofErr w:type="spellEnd"/>
           </w:p>
         </w:tc>
         <w:tc>
@@ -3048,9 +3634,11 @@
               <w:spacing w:line="267" w:lineRule="exact"/>
               <w:ind w:left="100"/>
             </w:pPr>
+            <w:proofErr w:type="spellStart"/>
             <w:r>
               <w:t>group_id</w:t>
             </w:r>
+            <w:proofErr w:type="spellEnd"/>
           </w:p>
         </w:tc>
         <w:tc>
@@ -3070,9 +3658,11 @@
               <w:spacing w:line="267" w:lineRule="exact"/>
               <w:ind w:left="100"/>
             </w:pPr>
+            <w:proofErr w:type="spellStart"/>
             <w:r>
               <w:t>user_id</w:t>
             </w:r>
+            <w:proofErr w:type="spellEnd"/>
           </w:p>
         </w:tc>
       </w:tr>
@@ -3217,8 +3807,13 @@
           <w:szCs w:val="20"/>
         </w:rPr>
       </w:pPr>
-      <w:r>
-        <w:t>complaint_id – идентификатор жалобы</w:t>
+      <w:proofErr w:type="spellStart"/>
+      <w:r>
+        <w:t>complaint_id</w:t>
+      </w:r>
+      <w:proofErr w:type="spellEnd"/>
+      <w:r>
+        <w:t xml:space="preserve"> – идентификатор жалобы</w:t>
       </w:r>
     </w:p>
     <w:p>
@@ -3238,9 +3833,22 @@
           <w:rFonts w:ascii="Calibri" w:eastAsia="Calibri" w:hAnsi="Calibri"/>
         </w:rPr>
       </w:pPr>
+      <w:proofErr w:type="spellStart"/>
       <w:r>
         <w:lastRenderedPageBreak/>
-        <w:t>group_id – идентификатор группы, на которую пришла жалоба user_id – идентификатор пожаловавшегося пользователя</w:t>
+        <w:t>group_id</w:t>
+      </w:r>
+      <w:proofErr w:type="spellEnd"/>
+      <w:r>
+        <w:t xml:space="preserve"> – идентификатор группы, на которую пришла жалоба </w:t>
+      </w:r>
+      <w:proofErr w:type="spellStart"/>
+      <w:r>
+        <w:t>user_id</w:t>
+      </w:r>
+      <w:proofErr w:type="spellEnd"/>
+      <w:r>
+        <w:t xml:space="preserve"> – идентификатор пожаловавшегося пользователя</w:t>
       </w:r>
     </w:p>
     <w:p>
@@ -3314,9 +3922,11 @@
                 <w:rFonts w:ascii="Calibri" w:eastAsia="Calibri" w:hAnsi="Calibri"/>
               </w:rPr>
             </w:pPr>
+            <w:proofErr w:type="spellStart"/>
             <w:r>
               <w:t>complaint_user_id</w:t>
             </w:r>
+            <w:proofErr w:type="spellEnd"/>
           </w:p>
         </w:tc>
         <w:tc>
@@ -3336,9 +3946,11 @@
               <w:spacing w:after="0" w:line="240" w:lineRule="auto"/>
               <w:ind w:left="100"/>
             </w:pPr>
+            <w:proofErr w:type="spellStart"/>
             <w:r>
               <w:t>user_id</w:t>
             </w:r>
+            <w:proofErr w:type="spellEnd"/>
           </w:p>
         </w:tc>
         <w:tc>
@@ -3358,9 +3970,11 @@
               <w:spacing w:after="0" w:line="240" w:lineRule="auto"/>
               <w:ind w:left="100"/>
             </w:pPr>
+            <w:proofErr w:type="spellStart"/>
             <w:r>
               <w:t>message_text</w:t>
             </w:r>
+            <w:proofErr w:type="spellEnd"/>
           </w:p>
         </w:tc>
       </w:tr>
@@ -3577,9 +4191,11 @@
                 <w:rFonts w:ascii="Calibri" w:eastAsia="Calibri" w:hAnsi="Calibri"/>
               </w:rPr>
             </w:pPr>
+            <w:proofErr w:type="spellStart"/>
             <w:r>
               <w:t>moderator_id</w:t>
             </w:r>
+            <w:proofErr w:type="spellEnd"/>
           </w:p>
         </w:tc>
         <w:tc>
@@ -3599,9 +4215,11 @@
               <w:spacing w:after="0" w:line="240" w:lineRule="auto"/>
               <w:ind w:left="100"/>
             </w:pPr>
+            <w:proofErr w:type="spellStart"/>
             <w:r>
               <w:t>moderator_login</w:t>
             </w:r>
+            <w:proofErr w:type="spellEnd"/>
           </w:p>
         </w:tc>
         <w:tc>
@@ -3621,9 +4239,11 @@
               <w:spacing w:after="0" w:line="240" w:lineRule="auto"/>
               <w:ind w:left="100"/>
             </w:pPr>
+            <w:proofErr w:type="spellStart"/>
             <w:r>
               <w:t>moderator_password</w:t>
             </w:r>
+            <w:proofErr w:type="spellEnd"/>
           </w:p>
         </w:tc>
         <w:tc>
@@ -3643,9 +4263,11 @@
               <w:spacing w:after="0" w:line="240" w:lineRule="auto"/>
               <w:ind w:left="80"/>
             </w:pPr>
+            <w:proofErr w:type="spellStart"/>
             <w:r>
               <w:t>moderator_mail</w:t>
             </w:r>
+            <w:proofErr w:type="spellEnd"/>
           </w:p>
         </w:tc>
       </w:tr>
@@ -3840,7 +4462,15 @@
         </w:rPr>
       </w:pPr>
       <w:r>
-        <w:t>Для модераторов есть свой url входа в личный кабинет, то есть вход производится не через социальную сеть. Модератор попадает в личный кабинет через систему авторизации, реализованную по всем правилам безопасности. Личный кабинет выглядит так:</w:t>
+        <w:t xml:space="preserve">Для модераторов есть свой </w:t>
+      </w:r>
+      <w:proofErr w:type="spellStart"/>
+      <w:r>
+        <w:t>url</w:t>
+      </w:r>
+      <w:proofErr w:type="spellEnd"/>
+      <w:r>
+        <w:t xml:space="preserve"> входа в личный кабинет, то есть вход производится не через социальную сеть. Модератор попадает в личный кабинет через систему авторизации, реализованную по всем правилам безопасности. Личный кабинет выглядит так:</w:t>
       </w:r>
     </w:p>
     <w:p>
@@ -3908,7 +4538,7 @@
                     </pic:cNvPicPr>
                   </pic:nvPicPr>
                   <pic:blipFill>
-                    <a:blip r:embed="rId15">
+                    <a:blip r:embed="rId16">
                       <a:extLst>
                         <a:ext uri="{28A0092B-C50C-407E-A947-70E740481C1C}">
                           <a14:useLocalDpi xmlns:a14="http://schemas.microsoft.com/office/drawing/2010/main" val="0"/>
@@ -4174,7 +4804,7 @@
                     </pic:cNvPicPr>
                   </pic:nvPicPr>
                   <pic:blipFill>
-                    <a:blip r:embed="rId16">
+                    <a:blip r:embed="rId17">
                       <a:extLst>
                         <a:ext uri="{28A0092B-C50C-407E-A947-70E740481C1C}">
                           <a14:useLocalDpi xmlns:a14="http://schemas.microsoft.com/office/drawing/2010/main" val="0"/>
@@ -4360,7 +4990,15 @@
         </w:rPr>
       </w:pPr>
       <w:r>
-        <w:t>Предполагается предоставить модератору послать администратору группы или пользователю сообщение о надвигающемся удалении с испытательным сроком. Ну и понятное дело удаление группы/пользователя совершается sql-запросом к соответствующим таблицам системы.</w:t>
+        <w:t xml:space="preserve">Предполагается предоставить модератору послать администратору группы или пользователю сообщение о надвигающемся удалении с испытательным сроком. Ну и понятное дело удаление группы/пользователя совершается </w:t>
+      </w:r>
+      <w:proofErr w:type="spellStart"/>
+      <w:r>
+        <w:t>sql</w:t>
+      </w:r>
+      <w:proofErr w:type="spellEnd"/>
+      <w:r>
+        <w:t>-запросом к соответствующим таблицам системы.</w:t>
       </w:r>
     </w:p>
     <w:p>
@@ -4493,12 +5131,14 @@
       <w:r>
         <w:t xml:space="preserve"> Технология «</w:t>
       </w:r>
+      <w:proofErr w:type="spellStart"/>
       <w:r>
         <w:rPr>
           <w:lang w:val="en-US"/>
         </w:rPr>
         <w:t>WebRTC</w:t>
       </w:r>
+      <w:proofErr w:type="spellEnd"/>
       <w:r>
         <w:t>»</w:t>
       </w:r>
@@ -4571,7 +5211,7 @@
                     <pic:cNvPicPr/>
                   </pic:nvPicPr>
                   <pic:blipFill>
-                    <a:blip r:embed="rId17">
+                    <a:blip r:embed="rId18">
                       <a:extLst>
                         <a:ext uri="{28A0092B-C50C-407E-A947-70E740481C1C}">
                           <a14:useLocalDpi xmlns:a14="http://schemas.microsoft.com/office/drawing/2010/main" val="0"/>
@@ -4598,53 +5238,11 @@
         </w:drawing>
       </w:r>
     </w:p>
-    <w:p>
-      <w:pPr>
-        <w:pStyle w:val="1"/>
+    <w:p/>
+    <w:p>
+      <w:pPr>
         <w:jc w:val="center"/>
-        <w:rPr>
-          <w:b w:val="0"/>
-          <w:lang w:val="en-US"/>
-        </w:rPr>
-      </w:pPr>
-      <w:r>
-        <w:rPr>
-          <w:b w:val="0"/>
-        </w:rPr>
-        <w:t>Promeets use cases</w:t>
-      </w:r>
-    </w:p>
-    <w:p/>
-    <w:p>
-      <w:pPr>
-        <w:jc w:val="center"/>
-      </w:pPr>
-      <w:r>
-        <w:pict>
-          <v:shapetype id="_x0000_t75" coordsize="21600,21600" o:spt="75" o:preferrelative="t" path="m@4@5l@4@11@9@11@9@5xe" filled="f" stroked="f">
-            <v:stroke joinstyle="miter"/>
-            <v:formulas>
-              <v:f eqn="if lineDrawn pixelLineWidth 0"/>
-              <v:f eqn="sum @0 1 0"/>
-              <v:f eqn="sum 0 0 @1"/>
-              <v:f eqn="prod @2 1 2"/>
-              <v:f eqn="prod @3 21600 pixelWidth"/>
-              <v:f eqn="prod @3 21600 pixelHeight"/>
-              <v:f eqn="sum @0 0 1"/>
-              <v:f eqn="prod @6 1 2"/>
-              <v:f eqn="prod @7 21600 pixelWidth"/>
-              <v:f eqn="sum @8 21600 0"/>
-              <v:f eqn="prod @7 21600 pixelHeight"/>
-              <v:f eqn="sum @10 21600 0"/>
-            </v:formulas>
-            <v:path o:extrusionok="f" gradientshapeok="t" o:connecttype="rect"/>
-            <o:lock v:ext="edit" aspectratio="t"/>
-          </v:shapetype>
-          <v:shape id="_x0000_i1025" type="#_x0000_t75" style="width:399pt;height:339pt">
-            <v:imagedata r:id="rId18" o:title="promeets_usercases"/>
-          </v:shape>
-        </w:pict>
-      </w:r>
+      </w:pPr>
     </w:p>
     <w:sectPr>
       <w:pgSz w:w="11906" w:h="16838"/>
@@ -5353,6 +5951,119 @@
     </w:lvl>
   </w:abstractNum>
   <w:abstractNum w:abstractNumId="4" w15:restartNumberingAfterBreak="0">
+    <w:nsid w:val="3C8E4EA1"/>
+    <w:multiLevelType w:val="hybridMultilevel"/>
+    <w:tmpl w:val="98347862"/>
+    <w:lvl w:ilvl="0" w:tplc="04190001">
+      <w:start w:val="1"/>
+      <w:numFmt w:val="bullet"/>
+      <w:lvlText w:val=""/>
+      <w:lvlJc w:val="left"/>
+      <w:pPr>
+        <w:ind w:left="720" w:hanging="360"/>
+      </w:pPr>
+      <w:rPr>
+        <w:rFonts w:ascii="Symbol" w:hAnsi="Symbol" w:hint="default"/>
+      </w:rPr>
+    </w:lvl>
+    <w:lvl w:ilvl="1" w:tplc="04190003" w:tentative="1">
+      <w:start w:val="1"/>
+      <w:numFmt w:val="bullet"/>
+      <w:lvlText w:val="o"/>
+      <w:lvlJc w:val="left"/>
+      <w:pPr>
+        <w:ind w:left="1440" w:hanging="360"/>
+      </w:pPr>
+      <w:rPr>
+        <w:rFonts w:ascii="Courier New" w:hAnsi="Courier New" w:cs="Courier New" w:hint="default"/>
+      </w:rPr>
+    </w:lvl>
+    <w:lvl w:ilvl="2" w:tplc="04190005" w:tentative="1">
+      <w:start w:val="1"/>
+      <w:numFmt w:val="bullet"/>
+      <w:lvlText w:val=""/>
+      <w:lvlJc w:val="left"/>
+      <w:pPr>
+        <w:ind w:left="2160" w:hanging="360"/>
+      </w:pPr>
+      <w:rPr>
+        <w:rFonts w:ascii="Wingdings" w:hAnsi="Wingdings" w:hint="default"/>
+      </w:rPr>
+    </w:lvl>
+    <w:lvl w:ilvl="3" w:tplc="04190001" w:tentative="1">
+      <w:start w:val="1"/>
+      <w:numFmt w:val="bullet"/>
+      <w:lvlText w:val=""/>
+      <w:lvlJc w:val="left"/>
+      <w:pPr>
+        <w:ind w:left="2880" w:hanging="360"/>
+      </w:pPr>
+      <w:rPr>
+        <w:rFonts w:ascii="Symbol" w:hAnsi="Symbol" w:hint="default"/>
+      </w:rPr>
+    </w:lvl>
+    <w:lvl w:ilvl="4" w:tplc="04190003" w:tentative="1">
+      <w:start w:val="1"/>
+      <w:numFmt w:val="bullet"/>
+      <w:lvlText w:val="o"/>
+      <w:lvlJc w:val="left"/>
+      <w:pPr>
+        <w:ind w:left="3600" w:hanging="360"/>
+      </w:pPr>
+      <w:rPr>
+        <w:rFonts w:ascii="Courier New" w:hAnsi="Courier New" w:cs="Courier New" w:hint="default"/>
+      </w:rPr>
+    </w:lvl>
+    <w:lvl w:ilvl="5" w:tplc="04190005" w:tentative="1">
+      <w:start w:val="1"/>
+      <w:numFmt w:val="bullet"/>
+      <w:lvlText w:val=""/>
+      <w:lvlJc w:val="left"/>
+      <w:pPr>
+        <w:ind w:left="4320" w:hanging="360"/>
+      </w:pPr>
+      <w:rPr>
+        <w:rFonts w:ascii="Wingdings" w:hAnsi="Wingdings" w:hint="default"/>
+      </w:rPr>
+    </w:lvl>
+    <w:lvl w:ilvl="6" w:tplc="04190001" w:tentative="1">
+      <w:start w:val="1"/>
+      <w:numFmt w:val="bullet"/>
+      <w:lvlText w:val=""/>
+      <w:lvlJc w:val="left"/>
+      <w:pPr>
+        <w:ind w:left="5040" w:hanging="360"/>
+      </w:pPr>
+      <w:rPr>
+        <w:rFonts w:ascii="Symbol" w:hAnsi="Symbol" w:hint="default"/>
+      </w:rPr>
+    </w:lvl>
+    <w:lvl w:ilvl="7" w:tplc="04190003" w:tentative="1">
+      <w:start w:val="1"/>
+      <w:numFmt w:val="bullet"/>
+      <w:lvlText w:val="o"/>
+      <w:lvlJc w:val="left"/>
+      <w:pPr>
+        <w:ind w:left="5760" w:hanging="360"/>
+      </w:pPr>
+      <w:rPr>
+        <w:rFonts w:ascii="Courier New" w:hAnsi="Courier New" w:cs="Courier New" w:hint="default"/>
+      </w:rPr>
+    </w:lvl>
+    <w:lvl w:ilvl="8" w:tplc="04190005" w:tentative="1">
+      <w:start w:val="1"/>
+      <w:numFmt w:val="bullet"/>
+      <w:lvlText w:val=""/>
+      <w:lvlJc w:val="left"/>
+      <w:pPr>
+        <w:ind w:left="6480" w:hanging="360"/>
+      </w:pPr>
+      <w:rPr>
+        <w:rFonts w:ascii="Wingdings" w:hAnsi="Wingdings" w:hint="default"/>
+      </w:rPr>
+    </w:lvl>
+  </w:abstractNum>
+  <w:abstractNum w:abstractNumId="5" w15:restartNumberingAfterBreak="0">
     <w:nsid w:val="3F100110"/>
     <w:multiLevelType w:val="hybridMultilevel"/>
     <w:tmpl w:val="E28CA510"/>
@@ -5465,7 +6176,7 @@
       </w:rPr>
     </w:lvl>
   </w:abstractNum>
-  <w:abstractNum w:abstractNumId="5" w15:restartNumberingAfterBreak="0">
+  <w:abstractNum w:abstractNumId="6" w15:restartNumberingAfterBreak="0">
     <w:nsid w:val="46A32CEF"/>
     <w:multiLevelType w:val="hybridMultilevel"/>
     <w:tmpl w:val="F45C289C"/>
@@ -5578,7 +6289,7 @@
       </w:rPr>
     </w:lvl>
   </w:abstractNum>
-  <w:abstractNum w:abstractNumId="6" w15:restartNumberingAfterBreak="0">
+  <w:abstractNum w:abstractNumId="7" w15:restartNumberingAfterBreak="0">
     <w:nsid w:val="46A56163"/>
     <w:multiLevelType w:val="hybridMultilevel"/>
     <w:tmpl w:val="9E0827E2"/>
@@ -5691,7 +6402,7 @@
       </w:rPr>
     </w:lvl>
   </w:abstractNum>
-  <w:abstractNum w:abstractNumId="7" w15:restartNumberingAfterBreak="0">
+  <w:abstractNum w:abstractNumId="8" w15:restartNumberingAfterBreak="0">
     <w:nsid w:val="50EB1D4C"/>
     <w:multiLevelType w:val="hybridMultilevel"/>
     <w:tmpl w:val="2A00A328"/>
@@ -5804,7 +6515,7 @@
       </w:rPr>
     </w:lvl>
   </w:abstractNum>
-  <w:abstractNum w:abstractNumId="8" w15:restartNumberingAfterBreak="0">
+  <w:abstractNum w:abstractNumId="9" w15:restartNumberingAfterBreak="0">
     <w:nsid w:val="56210A8E"/>
     <w:multiLevelType w:val="hybridMultilevel"/>
     <w:tmpl w:val="437A0E8C"/>
@@ -5917,7 +6628,120 @@
       </w:rPr>
     </w:lvl>
   </w:abstractNum>
-  <w:abstractNum w:abstractNumId="9" w15:restartNumberingAfterBreak="0">
+  <w:abstractNum w:abstractNumId="10" w15:restartNumberingAfterBreak="0">
+    <w:nsid w:val="5AC44B8F"/>
+    <w:multiLevelType w:val="hybridMultilevel"/>
+    <w:tmpl w:val="CF769922"/>
+    <w:lvl w:ilvl="0" w:tplc="04190001">
+      <w:start w:val="1"/>
+      <w:numFmt w:val="bullet"/>
+      <w:lvlText w:val=""/>
+      <w:lvlJc w:val="left"/>
+      <w:pPr>
+        <w:ind w:left="720" w:hanging="360"/>
+      </w:pPr>
+      <w:rPr>
+        <w:rFonts w:ascii="Symbol" w:hAnsi="Symbol" w:hint="default"/>
+      </w:rPr>
+    </w:lvl>
+    <w:lvl w:ilvl="1" w:tplc="04190003" w:tentative="1">
+      <w:start w:val="1"/>
+      <w:numFmt w:val="bullet"/>
+      <w:lvlText w:val="o"/>
+      <w:lvlJc w:val="left"/>
+      <w:pPr>
+        <w:ind w:left="1440" w:hanging="360"/>
+      </w:pPr>
+      <w:rPr>
+        <w:rFonts w:ascii="Courier New" w:hAnsi="Courier New" w:cs="Courier New" w:hint="default"/>
+      </w:rPr>
+    </w:lvl>
+    <w:lvl w:ilvl="2" w:tplc="04190005" w:tentative="1">
+      <w:start w:val="1"/>
+      <w:numFmt w:val="bullet"/>
+      <w:lvlText w:val=""/>
+      <w:lvlJc w:val="left"/>
+      <w:pPr>
+        <w:ind w:left="2160" w:hanging="360"/>
+      </w:pPr>
+      <w:rPr>
+        <w:rFonts w:ascii="Wingdings" w:hAnsi="Wingdings" w:hint="default"/>
+      </w:rPr>
+    </w:lvl>
+    <w:lvl w:ilvl="3" w:tplc="04190001" w:tentative="1">
+      <w:start w:val="1"/>
+      <w:numFmt w:val="bullet"/>
+      <w:lvlText w:val=""/>
+      <w:lvlJc w:val="left"/>
+      <w:pPr>
+        <w:ind w:left="2880" w:hanging="360"/>
+      </w:pPr>
+      <w:rPr>
+        <w:rFonts w:ascii="Symbol" w:hAnsi="Symbol" w:hint="default"/>
+      </w:rPr>
+    </w:lvl>
+    <w:lvl w:ilvl="4" w:tplc="04190003" w:tentative="1">
+      <w:start w:val="1"/>
+      <w:numFmt w:val="bullet"/>
+      <w:lvlText w:val="o"/>
+      <w:lvlJc w:val="left"/>
+      <w:pPr>
+        <w:ind w:left="3600" w:hanging="360"/>
+      </w:pPr>
+      <w:rPr>
+        <w:rFonts w:ascii="Courier New" w:hAnsi="Courier New" w:cs="Courier New" w:hint="default"/>
+      </w:rPr>
+    </w:lvl>
+    <w:lvl w:ilvl="5" w:tplc="04190005" w:tentative="1">
+      <w:start w:val="1"/>
+      <w:numFmt w:val="bullet"/>
+      <w:lvlText w:val=""/>
+      <w:lvlJc w:val="left"/>
+      <w:pPr>
+        <w:ind w:left="4320" w:hanging="360"/>
+      </w:pPr>
+      <w:rPr>
+        <w:rFonts w:ascii="Wingdings" w:hAnsi="Wingdings" w:hint="default"/>
+      </w:rPr>
+    </w:lvl>
+    <w:lvl w:ilvl="6" w:tplc="04190001" w:tentative="1">
+      <w:start w:val="1"/>
+      <w:numFmt w:val="bullet"/>
+      <w:lvlText w:val=""/>
+      <w:lvlJc w:val="left"/>
+      <w:pPr>
+        <w:ind w:left="5040" w:hanging="360"/>
+      </w:pPr>
+      <w:rPr>
+        <w:rFonts w:ascii="Symbol" w:hAnsi="Symbol" w:hint="default"/>
+      </w:rPr>
+    </w:lvl>
+    <w:lvl w:ilvl="7" w:tplc="04190003" w:tentative="1">
+      <w:start w:val="1"/>
+      <w:numFmt w:val="bullet"/>
+      <w:lvlText w:val="o"/>
+      <w:lvlJc w:val="left"/>
+      <w:pPr>
+        <w:ind w:left="5760" w:hanging="360"/>
+      </w:pPr>
+      <w:rPr>
+        <w:rFonts w:ascii="Courier New" w:hAnsi="Courier New" w:cs="Courier New" w:hint="default"/>
+      </w:rPr>
+    </w:lvl>
+    <w:lvl w:ilvl="8" w:tplc="04190005" w:tentative="1">
+      <w:start w:val="1"/>
+      <w:numFmt w:val="bullet"/>
+      <w:lvlText w:val=""/>
+      <w:lvlJc w:val="left"/>
+      <w:pPr>
+        <w:ind w:left="6480" w:hanging="360"/>
+      </w:pPr>
+      <w:rPr>
+        <w:rFonts w:ascii="Wingdings" w:hAnsi="Wingdings" w:hint="default"/>
+      </w:rPr>
+    </w:lvl>
+  </w:abstractNum>
+  <w:abstractNum w:abstractNumId="11" w15:restartNumberingAfterBreak="0">
     <w:nsid w:val="5E1B7270"/>
     <w:multiLevelType w:val="hybridMultilevel"/>
     <w:tmpl w:val="E4BA5DE6"/>
@@ -6030,7 +6854,120 @@
       </w:rPr>
     </w:lvl>
   </w:abstractNum>
-  <w:abstractNum w:abstractNumId="10" w15:restartNumberingAfterBreak="0">
+  <w:abstractNum w:abstractNumId="12" w15:restartNumberingAfterBreak="0">
+    <w:nsid w:val="61C75D70"/>
+    <w:multiLevelType w:val="hybridMultilevel"/>
+    <w:tmpl w:val="C0AE7E1A"/>
+    <w:lvl w:ilvl="0" w:tplc="04190001">
+      <w:start w:val="1"/>
+      <w:numFmt w:val="bullet"/>
+      <w:lvlText w:val=""/>
+      <w:lvlJc w:val="left"/>
+      <w:pPr>
+        <w:ind w:left="720" w:hanging="360"/>
+      </w:pPr>
+      <w:rPr>
+        <w:rFonts w:ascii="Symbol" w:hAnsi="Symbol" w:hint="default"/>
+      </w:rPr>
+    </w:lvl>
+    <w:lvl w:ilvl="1" w:tplc="04190003">
+      <w:start w:val="1"/>
+      <w:numFmt w:val="bullet"/>
+      <w:lvlText w:val="o"/>
+      <w:lvlJc w:val="left"/>
+      <w:pPr>
+        <w:ind w:left="1440" w:hanging="360"/>
+      </w:pPr>
+      <w:rPr>
+        <w:rFonts w:ascii="Courier New" w:hAnsi="Courier New" w:cs="Courier New" w:hint="default"/>
+      </w:rPr>
+    </w:lvl>
+    <w:lvl w:ilvl="2" w:tplc="04190005" w:tentative="1">
+      <w:start w:val="1"/>
+      <w:numFmt w:val="bullet"/>
+      <w:lvlText w:val=""/>
+      <w:lvlJc w:val="left"/>
+      <w:pPr>
+        <w:ind w:left="2160" w:hanging="360"/>
+      </w:pPr>
+      <w:rPr>
+        <w:rFonts w:ascii="Wingdings" w:hAnsi="Wingdings" w:hint="default"/>
+      </w:rPr>
+    </w:lvl>
+    <w:lvl w:ilvl="3" w:tplc="04190001" w:tentative="1">
+      <w:start w:val="1"/>
+      <w:numFmt w:val="bullet"/>
+      <w:lvlText w:val=""/>
+      <w:lvlJc w:val="left"/>
+      <w:pPr>
+        <w:ind w:left="2880" w:hanging="360"/>
+      </w:pPr>
+      <w:rPr>
+        <w:rFonts w:ascii="Symbol" w:hAnsi="Symbol" w:hint="default"/>
+      </w:rPr>
+    </w:lvl>
+    <w:lvl w:ilvl="4" w:tplc="04190003" w:tentative="1">
+      <w:start w:val="1"/>
+      <w:numFmt w:val="bullet"/>
+      <w:lvlText w:val="o"/>
+      <w:lvlJc w:val="left"/>
+      <w:pPr>
+        <w:ind w:left="3600" w:hanging="360"/>
+      </w:pPr>
+      <w:rPr>
+        <w:rFonts w:ascii="Courier New" w:hAnsi="Courier New" w:cs="Courier New" w:hint="default"/>
+      </w:rPr>
+    </w:lvl>
+    <w:lvl w:ilvl="5" w:tplc="04190005" w:tentative="1">
+      <w:start w:val="1"/>
+      <w:numFmt w:val="bullet"/>
+      <w:lvlText w:val=""/>
+      <w:lvlJc w:val="left"/>
+      <w:pPr>
+        <w:ind w:left="4320" w:hanging="360"/>
+      </w:pPr>
+      <w:rPr>
+        <w:rFonts w:ascii="Wingdings" w:hAnsi="Wingdings" w:hint="default"/>
+      </w:rPr>
+    </w:lvl>
+    <w:lvl w:ilvl="6" w:tplc="04190001" w:tentative="1">
+      <w:start w:val="1"/>
+      <w:numFmt w:val="bullet"/>
+      <w:lvlText w:val=""/>
+      <w:lvlJc w:val="left"/>
+      <w:pPr>
+        <w:ind w:left="5040" w:hanging="360"/>
+      </w:pPr>
+      <w:rPr>
+        <w:rFonts w:ascii="Symbol" w:hAnsi="Symbol" w:hint="default"/>
+      </w:rPr>
+    </w:lvl>
+    <w:lvl w:ilvl="7" w:tplc="04190003" w:tentative="1">
+      <w:start w:val="1"/>
+      <w:numFmt w:val="bullet"/>
+      <w:lvlText w:val="o"/>
+      <w:lvlJc w:val="left"/>
+      <w:pPr>
+        <w:ind w:left="5760" w:hanging="360"/>
+      </w:pPr>
+      <w:rPr>
+        <w:rFonts w:ascii="Courier New" w:hAnsi="Courier New" w:cs="Courier New" w:hint="default"/>
+      </w:rPr>
+    </w:lvl>
+    <w:lvl w:ilvl="8" w:tplc="04190005" w:tentative="1">
+      <w:start w:val="1"/>
+      <w:numFmt w:val="bullet"/>
+      <w:lvlText w:val=""/>
+      <w:lvlJc w:val="left"/>
+      <w:pPr>
+        <w:ind w:left="6480" w:hanging="360"/>
+      </w:pPr>
+      <w:rPr>
+        <w:rFonts w:ascii="Wingdings" w:hAnsi="Wingdings" w:hint="default"/>
+      </w:rPr>
+    </w:lvl>
+  </w:abstractNum>
+  <w:abstractNum w:abstractNumId="13" w15:restartNumberingAfterBreak="0">
     <w:nsid w:val="76380F55"/>
     <w:multiLevelType w:val="hybridMultilevel"/>
     <w:tmpl w:val="B84CBBAE"/>
@@ -6143,7 +7080,7 @@
       </w:rPr>
     </w:lvl>
   </w:abstractNum>
-  <w:abstractNum w:abstractNumId="11" w15:restartNumberingAfterBreak="0">
+  <w:abstractNum w:abstractNumId="14" w15:restartNumberingAfterBreak="0">
     <w:nsid w:val="7F966851"/>
     <w:multiLevelType w:val="hybridMultilevel"/>
     <w:tmpl w:val="8CA61DF8"/>
@@ -6257,19 +7194,19 @@
     </w:lvl>
   </w:abstractNum>
   <w:num w:numId="1">
-    <w:abstractNumId w:val="11"/>
+    <w:abstractNumId w:val="14"/>
   </w:num>
   <w:num w:numId="2">
+    <w:abstractNumId w:val="6"/>
+  </w:num>
+  <w:num w:numId="3">
     <w:abstractNumId w:val="5"/>
   </w:num>
-  <w:num w:numId="3">
-    <w:abstractNumId w:val="4"/>
-  </w:num>
   <w:num w:numId="4">
-    <w:abstractNumId w:val="6"/>
+    <w:abstractNumId w:val="7"/>
   </w:num>
   <w:num w:numId="5">
-    <w:abstractNumId w:val="7"/>
+    <w:abstractNumId w:val="8"/>
   </w:num>
   <w:num w:numId="6">
     <w:abstractNumId w:val="0"/>
@@ -6284,13 +7221,22 @@
     <w:abstractNumId w:val="1"/>
   </w:num>
   <w:num w:numId="10">
-    <w:abstractNumId w:val="10"/>
+    <w:abstractNumId w:val="13"/>
   </w:num>
   <w:num w:numId="11">
-    <w:abstractNumId w:val="8"/>
+    <w:abstractNumId w:val="9"/>
   </w:num>
   <w:num w:numId="12">
-    <w:abstractNumId w:val="9"/>
+    <w:abstractNumId w:val="11"/>
+  </w:num>
+  <w:num w:numId="13">
+    <w:abstractNumId w:val="4"/>
+  </w:num>
+  <w:num w:numId="14">
+    <w:abstractNumId w:val="12"/>
+  </w:num>
+  <w:num w:numId="15">
+    <w:abstractNumId w:val="10"/>
   </w:num>
 </w:numbering>
 </file>
@@ -7370,7 +8316,7 @@
 </file>
 
 <file path=customXml/itemProps1.xml><?xml version="1.0" encoding="utf-8"?>
-<ds:datastoreItem xmlns:ds="http://schemas.openxmlformats.org/officeDocument/2006/customXml" ds:itemID="{7C5B0A25-08DB-4FA9-8195-F200B9CC6508}">
+<ds:datastoreItem xmlns:ds="http://schemas.openxmlformats.org/officeDocument/2006/customXml" ds:itemID="{B94E5754-4632-4665-AC0C-E72F97862204}">
   <ds:schemaRefs>
     <ds:schemaRef ds:uri="http://schemas.openxmlformats.org/officeDocument/2006/bibliography"/>
   </ds:schemaRefs>

</xml_diff>

<commit_message>
file uploading with user file storage
</commit_message>
<xml_diff>
--- a/architecture/general/project_promeets.docx
+++ b/architecture/general/project_promeets.docx
@@ -25,39 +25,21 @@
           <w:sz w:val="36"/>
           <w:szCs w:val="36"/>
         </w:rPr>
-        <w:t xml:space="preserve">еское задание на разработку </w:t>
-      </w:r>
-      <w:proofErr w:type="spellStart"/>
+        <w:t>еское задание на разработку Web-</w:t>
+      </w:r>
       <w:r>
         <w:rPr>
           <w:rStyle w:val="a4"/>
           <w:sz w:val="36"/>
           <w:szCs w:val="36"/>
         </w:rPr>
-        <w:t>Web</w:t>
-      </w:r>
-      <w:proofErr w:type="spellEnd"/>
-      <w:r>
-        <w:rPr>
-          <w:rStyle w:val="a4"/>
+        <w:t>проекта</w:t>
+      </w:r>
+      <w:r>
+        <w:rPr>
           <w:sz w:val="36"/>
           <w:szCs w:val="36"/>
         </w:rPr>
-        <w:t>-</w:t>
-      </w:r>
-      <w:r>
-        <w:rPr>
-          <w:rStyle w:val="a4"/>
-          <w:sz w:val="36"/>
-          <w:szCs w:val="36"/>
-        </w:rPr>
-        <w:t>проекта</w:t>
-      </w:r>
-      <w:r>
-        <w:rPr>
-          <w:sz w:val="36"/>
-          <w:szCs w:val="36"/>
-        </w:rPr>
         <w:t>.</w:t>
       </w:r>
     </w:p>
@@ -958,13 +940,31 @@
         </w:numPr>
       </w:pPr>
       <w:r>
-        <w:t>«Доска» (</w:t>
-      </w:r>
-      <w:r>
-        <w:t>служит для отображения различного материала, рассматривается как отдельный объект системы</w:t>
-      </w:r>
-      <w:r>
-        <w:t>)</w:t>
+        <w:t>Записки (текстовые записи)</w:t>
+      </w:r>
+    </w:p>
+    <w:p>
+      <w:pPr>
+        <w:pStyle w:val="a5"/>
+        <w:numPr>
+          <w:ilvl w:val="2"/>
+          <w:numId w:val="2"/>
+        </w:numPr>
+      </w:pPr>
+      <w:r>
+        <w:t>Цели встречи. Необходима возможность отмечать выполнение цели.</w:t>
+      </w:r>
+    </w:p>
+    <w:p>
+      <w:pPr>
+        <w:pStyle w:val="a5"/>
+        <w:numPr>
+          <w:ilvl w:val="2"/>
+          <w:numId w:val="2"/>
+        </w:numPr>
+      </w:pPr>
+      <w:r>
+        <w:t>Карточки. Основной элемент встречи посредством которого участники обмениваются различной информацией.</w:t>
       </w:r>
     </w:p>
     <w:p>
@@ -1048,7 +1048,7 @@
         </w:numPr>
       </w:pPr>
       <w:r>
-        <w:t>«Доска»</w:t>
+        <w:t>Карточки</w:t>
       </w:r>
     </w:p>
     <w:p>
@@ -1060,7 +1060,13 @@
         </w:numPr>
       </w:pPr>
       <w:r>
-        <w:t>Выражается в виде элемента интерфейса, схожим по внешнему виду с маркерной доской или любым иным объектом, предоставляющий общий доступ к графической информации (объявление, рекламный плакат и т.д.)</w:t>
+        <w:t xml:space="preserve">Выражается в виде элемента интерфейса, схожим по внешнему виду с </w:t>
+      </w:r>
+      <w:r>
+        <w:t>стикером</w:t>
+      </w:r>
+      <w:r>
+        <w:t xml:space="preserve"> или любым иным объектом, предоставляющий общий доступ к графической информации (объявление, рекламный плакат и т.д.)</w:t>
       </w:r>
     </w:p>
     <w:p>
@@ -1132,35 +1138,13 @@
         </w:numPr>
       </w:pPr>
       <w:r>
-        <w:t xml:space="preserve">Может состоять из многих </w:t>
-      </w:r>
-      <w:r>
-        <w:t>страниц</w:t>
-      </w:r>
-    </w:p>
-    <w:p>
-      <w:pPr>
-        <w:pStyle w:val="a5"/>
-        <w:numPr>
-          <w:ilvl w:val="1"/>
-          <w:numId w:val="2"/>
-        </w:numPr>
-      </w:pPr>
-      <w:r>
-        <w:t>Доступ к добавлению и изменению элементов на «доске» определяется создателем встречи</w:t>
-      </w:r>
-    </w:p>
-    <w:p>
-      <w:pPr>
-        <w:pStyle w:val="a5"/>
-        <w:numPr>
-          <w:ilvl w:val="1"/>
-          <w:numId w:val="2"/>
-        </w:numPr>
-      </w:pPr>
-      <w:r>
-        <w:t>Создатель встречи может заранее добавить элементы на «доску»</w:t>
-      </w:r>
+        <w:t>Доступ к добавлению карточек</w:t>
+      </w:r>
+      <w:r>
+        <w:t xml:space="preserve"> определяется создателем встречи</w:t>
+      </w:r>
+      <w:bookmarkStart w:id="0" w:name="_GoBack"/>
+      <w:bookmarkEnd w:id="0"/>
     </w:p>
     <w:p>
       <w:pPr>
@@ -1220,19 +1204,11 @@
           <w:numId w:val="14"/>
         </w:numPr>
       </w:pPr>
-      <w:proofErr w:type="spellStart"/>
       <w:r>
         <w:rPr>
           <w:lang w:val="en-US"/>
         </w:rPr>
-        <w:t>PostgresSQL</w:t>
-      </w:r>
-      <w:proofErr w:type="spellEnd"/>
-      <w:r>
-        <w:rPr>
-          <w:lang w:val="en-US"/>
-        </w:rPr>
-        <w:t xml:space="preserve"> </w:t>
+        <w:t xml:space="preserve">PostgresSQL </w:t>
       </w:r>
       <w:r>
         <w:t>(СУБД)</w:t>
@@ -1246,28 +1222,12 @@
           <w:numId w:val="14"/>
         </w:numPr>
       </w:pPr>
-      <w:proofErr w:type="spellStart"/>
       <w:r>
         <w:rPr>
           <w:lang w:val="en-US"/>
         </w:rPr>
-        <w:t>WebRTC</w:t>
-      </w:r>
-      <w:proofErr w:type="spellEnd"/>
-      <w:r>
-        <w:rPr>
-          <w:lang w:val="en-US"/>
-        </w:rPr>
-        <w:t xml:space="preserve"> + </w:t>
-      </w:r>
-      <w:proofErr w:type="spellStart"/>
-      <w:r>
-        <w:rPr>
-          <w:lang w:val="en-US"/>
-        </w:rPr>
-        <w:t>WebSockets</w:t>
-      </w:r>
-      <w:proofErr w:type="spellEnd"/>
+        <w:t>WebRTC + WebSockets</w:t>
+      </w:r>
     </w:p>
     <w:p>
       <w:pPr>
@@ -1313,27 +1273,10 @@
     </w:p>
     <w:p>
       <w:pPr>
-        <w:pStyle w:val="a5"/>
-        <w:numPr>
-          <w:ilvl w:val="1"/>
-          <w:numId w:val="14"/>
-        </w:numPr>
-      </w:pPr>
-      <w:r>
-        <w:rPr>
-          <w:lang w:val="en-US"/>
-        </w:rPr>
+        <w:pStyle w:val="2"/>
+      </w:pPr>
+      <w:r>
         <w:lastRenderedPageBreak/>
-        <w:t>Apache Tiles Framework</w:t>
-      </w:r>
-      <w:bookmarkStart w:id="0" w:name="_GoBack"/>
-      <w:bookmarkEnd w:id="0"/>
-    </w:p>
-    <w:p>
-      <w:pPr>
-        <w:pStyle w:val="2"/>
-      </w:pPr>
-      <w:r>
         <w:t>Технические требования</w:t>
       </w:r>
     </w:p>
@@ -1812,7 +1755,6 @@
           <w:lang w:eastAsia="ru-RU"/>
         </w:rPr>
       </w:pPr>
-      <w:proofErr w:type="spellStart"/>
       <w:r>
         <w:rPr>
           <w:lang w:eastAsia="ru-RU"/>
@@ -1825,7 +1767,6 @@
         </w:rPr>
         <w:t>ватар</w:t>
       </w:r>
-      <w:proofErr w:type="spellEnd"/>
     </w:p>
     <w:p>
       <w:pPr>
@@ -2004,34 +1945,14 @@
         <w:t xml:space="preserve">Реализация возможна на основе </w:t>
       </w:r>
       <w:hyperlink r:id="rId11" w:history="1">
-        <w:proofErr w:type="spellStart"/>
         <w:r>
           <w:rPr>
             <w:color w:val="0000FF"/>
             <w:u w:val="single"/>
             <w:lang w:eastAsia="ru-RU"/>
           </w:rPr>
-          <w:t>Apache</w:t>
+          <w:t>Apache Mahout</w:t>
         </w:r>
-        <w:proofErr w:type="spellEnd"/>
-        <w:r>
-          <w:rPr>
-            <w:color w:val="0000FF"/>
-            <w:u w:val="single"/>
-            <w:lang w:eastAsia="ru-RU"/>
-          </w:rPr>
-          <w:t xml:space="preserve"> </w:t>
-        </w:r>
-        <w:proofErr w:type="spellStart"/>
-        <w:r>
-          <w:rPr>
-            <w:color w:val="0000FF"/>
-            <w:u w:val="single"/>
-            <w:lang w:eastAsia="ru-RU"/>
-          </w:rPr>
-          <w:t>Mahout</w:t>
-        </w:r>
-        <w:proofErr w:type="spellEnd"/>
       </w:hyperlink>
       <w:r>
         <w:rPr>
@@ -2062,23 +1983,62 @@
           <w:shd w:val="clear" w:color="auto" w:fill="FFFFFF"/>
           <w:lang w:eastAsia="ru-RU"/>
         </w:rPr>
-        <w:t xml:space="preserve">Рекомендательная система нуждается во входных данных на которых будут основываться рекомендации. Эти данные принимают форму предпочтений на языке </w:t>
-      </w:r>
-      <w:proofErr w:type="spellStart"/>
+        <w:t>Рекомендательная система нуждается во входных данных на которых будут основываться рекомендации. Эти данные принимают форму предпочтений на языке Mahout.</w:t>
+      </w:r>
+    </w:p>
+    <w:p>
+      <w:pPr>
+        <w:pStyle w:val="ae"/>
+        <w:rPr>
+          <w:rFonts w:ascii="Times New Roman" w:hAnsi="Times New Roman" w:cs="Times New Roman"/>
+          <w:lang w:eastAsia="ru-RU"/>
+        </w:rPr>
+      </w:pPr>
       <w:r>
         <w:rPr>
           <w:shd w:val="clear" w:color="auto" w:fill="FFFFFF"/>
           <w:lang w:eastAsia="ru-RU"/>
         </w:rPr>
-        <w:t>Mahout</w:t>
-      </w:r>
-      <w:proofErr w:type="spellEnd"/>
+        <w:t>Предпочтение состоит из ID пользователя и ID предмета, и обычно числа, выражающего степень предпочтения этого пользователя этому предмету (оценку).</w:t>
+      </w:r>
+    </w:p>
+    <w:p>
+      <w:pPr>
+        <w:pStyle w:val="ae"/>
+        <w:rPr>
+          <w:rFonts w:ascii="Times New Roman" w:hAnsi="Times New Roman" w:cs="Times New Roman"/>
+          <w:lang w:eastAsia="ru-RU"/>
+        </w:rPr>
+      </w:pPr>
+    </w:p>
+    <w:p>
+      <w:pPr>
+        <w:pStyle w:val="ae"/>
+        <w:rPr>
+          <w:rFonts w:ascii="Times New Roman" w:hAnsi="Times New Roman" w:cs="Times New Roman"/>
+          <w:lang w:eastAsia="ru-RU"/>
+        </w:rPr>
+      </w:pPr>
       <w:r>
         <w:rPr>
           <w:shd w:val="clear" w:color="auto" w:fill="FFFFFF"/>
           <w:lang w:eastAsia="ru-RU"/>
         </w:rPr>
-        <w:t>.</w:t>
+        <w:t>В данном случае оценка представляет собой степень “причастности” пользователя к группе.</w:t>
+      </w:r>
+      <w:r>
+        <w:rPr>
+          <w:shd w:val="clear" w:color="auto" w:fill="FFFFFF"/>
+          <w:lang w:eastAsia="ru-RU"/>
+        </w:rPr>
+        <w:t xml:space="preserve"> </w:t>
+      </w:r>
+      <w:r>
+        <w:rPr>
+          <w:shd w:val="clear" w:color="auto" w:fill="FFFFFF"/>
+          <w:lang w:eastAsia="ru-RU"/>
+        </w:rPr>
+        <w:t>(Или же просто отражаем участие)</w:t>
       </w:r>
     </w:p>
     <w:p>
@@ -2089,17 +2049,18 @@
           <w:lang w:eastAsia="ru-RU"/>
         </w:rPr>
       </w:pPr>
-      <w:r>
-        <w:rPr>
-          <w:shd w:val="clear" w:color="auto" w:fill="FFFFFF"/>
-          <w:lang w:eastAsia="ru-RU"/>
-        </w:rPr>
-        <w:t>Предпочтение состоит из ID пользователя и ID предмета, и обычно числа, выражающего степень предпочтения этого пользователя этому предмету (оценку).</w:t>
-      </w:r>
     </w:p>
     <w:p>
       <w:pPr>
         <w:pStyle w:val="ae"/>
+      </w:pPr>
+      <w:r>
+        <w:t>В случае реализации оценок метрикой, для определения правдоподобия является логарифмическое правдоподобие.</w:t>
+      </w:r>
+    </w:p>
+    <w:p>
+      <w:pPr>
+        <w:pStyle w:val="ae"/>
         <w:rPr>
           <w:rFonts w:ascii="Times New Roman" w:hAnsi="Times New Roman" w:cs="Times New Roman"/>
           <w:lang w:eastAsia="ru-RU"/>
@@ -2116,93 +2077,9 @@
       </w:pPr>
       <w:r>
         <w:rPr>
-          <w:shd w:val="clear" w:color="auto" w:fill="FFFFFF"/>
-          <w:lang w:eastAsia="ru-RU"/>
-        </w:rPr>
-        <w:t>В данном случае оценка представляет собой степень “причастности” пользователя к группе.</w:t>
-      </w:r>
-      <w:r>
-        <w:rPr>
-          <w:shd w:val="clear" w:color="auto" w:fill="FFFFFF"/>
-          <w:lang w:eastAsia="ru-RU"/>
-        </w:rPr>
-        <w:t xml:space="preserve"> </w:t>
-      </w:r>
-      <w:r>
-        <w:rPr>
-          <w:shd w:val="clear" w:color="auto" w:fill="FFFFFF"/>
-          <w:lang w:eastAsia="ru-RU"/>
-        </w:rPr>
-        <w:t>(Или же просто отражаем участие)</w:t>
-      </w:r>
-    </w:p>
-    <w:p>
-      <w:pPr>
-        <w:pStyle w:val="ae"/>
-        <w:rPr>
-          <w:rFonts w:ascii="Times New Roman" w:hAnsi="Times New Roman" w:cs="Times New Roman"/>
-          <w:lang w:eastAsia="ru-RU"/>
-        </w:rPr>
-      </w:pPr>
-    </w:p>
-    <w:p>
-      <w:pPr>
-        <w:pStyle w:val="ae"/>
-      </w:pPr>
-      <w:r>
-        <w:t>В случае реализации оценок метрикой, для определения правдоподобия является логарифмическое правдоподобие.</w:t>
-      </w:r>
-    </w:p>
-    <w:p>
-      <w:pPr>
-        <w:pStyle w:val="ae"/>
-        <w:rPr>
-          <w:rFonts w:ascii="Times New Roman" w:hAnsi="Times New Roman" w:cs="Times New Roman"/>
-          <w:lang w:eastAsia="ru-RU"/>
-        </w:rPr>
-      </w:pPr>
-    </w:p>
-    <w:p>
-      <w:pPr>
-        <w:pStyle w:val="ae"/>
-        <w:rPr>
-          <w:rFonts w:ascii="Times New Roman" w:hAnsi="Times New Roman" w:cs="Times New Roman"/>
-          <w:lang w:eastAsia="ru-RU"/>
-        </w:rPr>
-      </w:pPr>
-      <w:r>
-        <w:rPr>
-          <w:lang w:eastAsia="ru-RU"/>
-        </w:rPr>
-        <w:t xml:space="preserve">В качестве метрики для определения степени подобия пользователя используется </w:t>
-      </w:r>
-      <w:proofErr w:type="spellStart"/>
-      <w:r>
-        <w:rPr>
-          <w:lang w:eastAsia="ru-RU"/>
-        </w:rPr>
-        <w:t>коэффицент</w:t>
-      </w:r>
-      <w:proofErr w:type="spellEnd"/>
-      <w:r>
-        <w:rPr>
-          <w:lang w:eastAsia="ru-RU"/>
-        </w:rPr>
-        <w:t xml:space="preserve"> </w:t>
-      </w:r>
-      <w:proofErr w:type="spellStart"/>
-      <w:r>
-        <w:rPr>
-          <w:lang w:eastAsia="ru-RU"/>
-        </w:rPr>
-        <w:t>Танимото</w:t>
-      </w:r>
-      <w:proofErr w:type="spellEnd"/>
-      <w:r>
-        <w:rPr>
-          <w:lang w:eastAsia="ru-RU"/>
-        </w:rPr>
-        <w:t xml:space="preserve">. </w:t>
+          <w:lang w:eastAsia="ru-RU"/>
+        </w:rPr>
+        <w:t xml:space="preserve">В качестве метрики для определения степени подобия пользователя используется коэффицент Танимото. </w:t>
       </w:r>
     </w:p>
     <w:p>
@@ -2466,23 +2343,13 @@
           <w:lang w:val="en-US"/>
         </w:rPr>
       </w:pPr>
-      <w:proofErr w:type="spellStart"/>
       <w:r>
         <w:rPr>
           <w:sz w:val="24"/>
           <w:szCs w:val="24"/>
           <w:lang w:val="en-US"/>
         </w:rPr>
-        <w:t>Todo</w:t>
-      </w:r>
-      <w:proofErr w:type="spellEnd"/>
-      <w:r>
-        <w:rPr>
-          <w:sz w:val="24"/>
-          <w:szCs w:val="24"/>
-          <w:lang w:val="en-US"/>
-        </w:rPr>
-        <w:t xml:space="preserve"> list/meeting notes for board</w:t>
+        <w:t>Todo list/meeting notes for board</w:t>
       </w:r>
     </w:p>
     <w:p>
@@ -2609,21 +2476,7 @@
         <w:rPr>
           <w:b/>
         </w:rPr>
-        <w:t xml:space="preserve">TODO </w:t>
-      </w:r>
-      <w:proofErr w:type="spellStart"/>
-      <w:r>
-        <w:rPr>
-          <w:b/>
-        </w:rPr>
-        <w:t>list</w:t>
-      </w:r>
-      <w:proofErr w:type="spellEnd"/>
-      <w:r>
-        <w:rPr>
-          <w:b/>
-        </w:rPr>
-        <w:t xml:space="preserve">: </w:t>
+        <w:t xml:space="preserve">TODO list: </w:t>
       </w:r>
     </w:p>
     <w:p>
@@ -2645,33 +2498,11 @@
           <w:b/>
         </w:rPr>
       </w:pPr>
-      <w:proofErr w:type="spellStart"/>
       <w:r>
         <w:rPr>
           <w:b/>
         </w:rPr>
-        <w:t>Meeting</w:t>
-      </w:r>
-      <w:proofErr w:type="spellEnd"/>
-      <w:r>
-        <w:rPr>
-          <w:b/>
-        </w:rPr>
-        <w:t xml:space="preserve"> </w:t>
-      </w:r>
-      <w:proofErr w:type="spellStart"/>
-      <w:r>
-        <w:rPr>
-          <w:b/>
-        </w:rPr>
-        <w:t>notes</w:t>
-      </w:r>
-      <w:proofErr w:type="spellEnd"/>
-      <w:r>
-        <w:rPr>
-          <w:b/>
-        </w:rPr>
-        <w:t>:</w:t>
+        <w:t>Meeting notes:</w:t>
       </w:r>
     </w:p>
     <w:p>
@@ -2684,23 +2515,7 @@
           <w:rFonts w:ascii="Calibri" w:hAnsi="Calibri"/>
           <w:color w:val="000000"/>
         </w:rPr>
-        <w:t xml:space="preserve">Необходимо предоставить возможность администратору выбрать наиболее важные элементы доски. Для этого достаточно будет добавить кнопку </w:t>
-      </w:r>
-      <w:proofErr w:type="spellStart"/>
-      <w:r>
-        <w:rPr>
-          <w:rFonts w:ascii="Calibri" w:hAnsi="Calibri"/>
-          <w:color w:val="000000"/>
-        </w:rPr>
-        <w:t>favorite</w:t>
-      </w:r>
-      <w:proofErr w:type="spellEnd"/>
-      <w:r>
-        <w:rPr>
-          <w:rFonts w:ascii="Calibri" w:hAnsi="Calibri"/>
-          <w:color w:val="000000"/>
-        </w:rPr>
-        <w:t>(</w:t>
+        <w:t>Необходимо предоставить возможность администратору выбрать наиболее важные элементы доски. Для этого достаточно будет добавить кнопку favorite(</w:t>
       </w:r>
       <w:r>
         <w:rPr>
@@ -2927,23 +2742,7 @@
           <w:i/>
           <w:sz w:val="24"/>
         </w:rPr>
-        <w:t xml:space="preserve"> раздел дополнительной информации о пользователе(</w:t>
-      </w:r>
-      <w:proofErr w:type="spellStart"/>
-      <w:r>
-        <w:rPr>
-          <w:i/>
-          <w:sz w:val="24"/>
-        </w:rPr>
-        <w:t>details</w:t>
-      </w:r>
-      <w:proofErr w:type="spellEnd"/>
-      <w:r>
-        <w:rPr>
-          <w:i/>
-          <w:sz w:val="24"/>
-        </w:rPr>
-        <w:t>).</w:t>
+        <w:t xml:space="preserve"> раздел дополнительной информации о пользователе(details).</w:t>
       </w:r>
     </w:p>
     <w:p>
@@ -3015,39 +2814,7 @@
           <w:i/>
           <w:sz w:val="24"/>
         </w:rPr>
-        <w:t xml:space="preserve"> раздел дополнительной информации о группе(</w:t>
-      </w:r>
-      <w:proofErr w:type="spellStart"/>
-      <w:r>
-        <w:rPr>
-          <w:i/>
-          <w:sz w:val="24"/>
-        </w:rPr>
-        <w:t>info</w:t>
-      </w:r>
-      <w:proofErr w:type="spellEnd"/>
-      <w:r>
-        <w:rPr>
-          <w:i/>
-          <w:sz w:val="24"/>
-        </w:rPr>
-        <w:t>), названия встреч, организуемых группой(</w:t>
-      </w:r>
-      <w:proofErr w:type="spellStart"/>
-      <w:r>
-        <w:rPr>
-          <w:i/>
-          <w:sz w:val="24"/>
-        </w:rPr>
-        <w:t>meets</w:t>
-      </w:r>
-      <w:proofErr w:type="spellEnd"/>
-      <w:r>
-        <w:rPr>
-          <w:i/>
-          <w:sz w:val="24"/>
-        </w:rPr>
-        <w:t xml:space="preserve">), текстовая информация и файлы на доске группы. </w:t>
+        <w:t xml:space="preserve"> раздел дополнительной информации о группе(info), названия встреч, организуемых группой(meets), текстовая информация и файлы на доске группы. </w:t>
       </w:r>
       <w:r>
         <w:rPr>
@@ -3299,21 +3066,7 @@
         <w:rPr>
           <w:sz w:val="24"/>
         </w:rPr>
-        <w:t>Фильтр текста я планирую реализовать самостоятельно, в виде модуля .</w:t>
-      </w:r>
-      <w:proofErr w:type="spellStart"/>
-      <w:r>
-        <w:rPr>
-          <w:sz w:val="24"/>
-        </w:rPr>
-        <w:t>jar</w:t>
-      </w:r>
-      <w:proofErr w:type="spellEnd"/>
-      <w:r>
-        <w:rPr>
-          <w:sz w:val="24"/>
-        </w:rPr>
-        <w:t>, который легко</w:t>
+        <w:t>Фильтр текста я планирую реализовать самостоятельно, в виде модуля .jar, который легко</w:t>
       </w:r>
     </w:p>
     <w:p>
@@ -3340,37 +3093,12 @@
         </w:rPr>
         <w:t xml:space="preserve">подключить к проекту. Его можно будет использовать следующим образом: </w:t>
       </w:r>
-      <w:proofErr w:type="spellStart"/>
       <w:r>
         <w:rPr>
           <w:rFonts w:ascii="Courier New" w:eastAsia="Courier New" w:hAnsi="Courier New"/>
           <w:sz w:val="24"/>
         </w:rPr>
-        <w:t>myFilter.clearInput</w:t>
-      </w:r>
-      <w:proofErr w:type="spellEnd"/>
-      <w:r>
-        <w:rPr>
-          <w:rFonts w:ascii="Courier New" w:eastAsia="Courier New" w:hAnsi="Courier New"/>
-          <w:sz w:val="24"/>
-        </w:rPr>
-        <w:t>(</w:t>
-      </w:r>
-      <w:proofErr w:type="spellStart"/>
-      <w:r>
-        <w:rPr>
-          <w:rFonts w:ascii="Courier New" w:eastAsia="Courier New" w:hAnsi="Courier New"/>
-          <w:sz w:val="24"/>
-        </w:rPr>
-        <w:t>userInputText</w:t>
-      </w:r>
-      <w:proofErr w:type="spellEnd"/>
-      <w:r>
-        <w:rPr>
-          <w:rFonts w:ascii="Courier New" w:eastAsia="Courier New" w:hAnsi="Courier New"/>
-          <w:sz w:val="24"/>
-        </w:rPr>
-        <w:t>);</w:t>
+        <w:t>myFilter.clearInput(userInputText);</w:t>
       </w:r>
     </w:p>
     <w:p>
@@ -3395,21 +3123,7 @@
         <w:rPr>
           <w:sz w:val="24"/>
         </w:rPr>
-        <w:t xml:space="preserve">Кроме того, в этом фильтре можно будет выбрать шаблон фильтрации, то есть каким образом будет преобразовываться нежелательное слово: удаление, замена всех символов звездочками или каким-либо другим знаком и </w:t>
-      </w:r>
-      <w:proofErr w:type="gramStart"/>
-      <w:r>
-        <w:rPr>
-          <w:sz w:val="24"/>
-        </w:rPr>
-        <w:t>т.д.</w:t>
-      </w:r>
-      <w:proofErr w:type="gramEnd"/>
-      <w:r>
-        <w:rPr>
-          <w:sz w:val="24"/>
-        </w:rPr>
-        <w:t xml:space="preserve"> И, естественно, этот фильтр будет пополняемым, это значит, что можно добавить какие-либо новые выражения в базу данных этого фильтра. Ссылки на внешние ресурсы тоже можно проверять через этот фильтр чисто на непотребное содержание, в виду тенденции давать доменное имя сайтам, характеризующее их содержание.</w:t>
+        <w:t>Кроме того, в этом фильтре можно будет выбрать шаблон фильтрации, то есть каким образом будет преобразовываться нежелательное слово: удаление, замена всех символов звездочками или каким-либо другим знаком и т.д. И, естественно, этот фильтр будет пополняемым, это значит, что можно добавить какие-либо новые выражения в базу данных этого фильтра. Ссылки на внешние ресурсы тоже можно проверять через этот фильтр чисто на непотребное содержание, в виду тенденции давать доменное имя сайтам, характеризующее их содержание.</w:t>
       </w:r>
     </w:p>
     <w:p>
@@ -3458,49 +3172,7 @@
         <w:rPr>
           <w:sz w:val="23"/>
         </w:rPr>
-        <w:t xml:space="preserve"> Фильтр посылает </w:t>
-      </w:r>
-      <w:proofErr w:type="spellStart"/>
-      <w:r>
-        <w:rPr>
-          <w:sz w:val="23"/>
-        </w:rPr>
-        <w:t>ajax</w:t>
-      </w:r>
-      <w:proofErr w:type="spellEnd"/>
-      <w:r>
-        <w:rPr>
-          <w:sz w:val="23"/>
-        </w:rPr>
-        <w:t xml:space="preserve">-запрос на указанный </w:t>
-      </w:r>
-      <w:proofErr w:type="spellStart"/>
-      <w:r>
-        <w:rPr>
-          <w:sz w:val="23"/>
-        </w:rPr>
-        <w:t>url</w:t>
-      </w:r>
-      <w:proofErr w:type="spellEnd"/>
-      <w:r>
-        <w:rPr>
-          <w:sz w:val="23"/>
-        </w:rPr>
-        <w:t xml:space="preserve">, получает данный в формате </w:t>
-      </w:r>
-      <w:proofErr w:type="spellStart"/>
-      <w:r>
-        <w:rPr>
-          <w:sz w:val="23"/>
-        </w:rPr>
-        <w:t>json</w:t>
-      </w:r>
-      <w:proofErr w:type="spellEnd"/>
-      <w:r>
-        <w:rPr>
-          <w:sz w:val="23"/>
-        </w:rPr>
-        <w:t xml:space="preserve"> и сверяет ссылки пользователей сети с запрещенными, блокируя не прошедшие проверку. Чтобы трафик большой не шел, часто запросы к этому сервису производится не будут, а, например, раз в неделю в 3 часа ночи, полученные результаты сохраняются в локальном хранилище системы.</w:t>
+        <w:t xml:space="preserve"> Фильтр посылает ajax-запрос на указанный url, получает данный в формате json и сверяет ссылки пользователей сети с запрещенными, блокируя не прошедшие проверку. Чтобы трафик большой не шел, часто запросы к этому сервису производится не будут, а, например, раз в неделю в 3 часа ночи, полученные результаты сохраняются в локальном хранилище системы.</w:t>
       </w:r>
     </w:p>
     <w:p>
@@ -3610,11 +3282,9 @@
                 <w:rFonts w:ascii="Calibri" w:eastAsia="Calibri" w:hAnsi="Calibri"/>
               </w:rPr>
             </w:pPr>
-            <w:proofErr w:type="spellStart"/>
             <w:r>
               <w:t>complaint_group_id</w:t>
             </w:r>
-            <w:proofErr w:type="spellEnd"/>
           </w:p>
         </w:tc>
         <w:tc>
@@ -3634,11 +3304,9 @@
               <w:spacing w:line="267" w:lineRule="exact"/>
               <w:ind w:left="100"/>
             </w:pPr>
-            <w:proofErr w:type="spellStart"/>
             <w:r>
               <w:t>group_id</w:t>
             </w:r>
-            <w:proofErr w:type="spellEnd"/>
           </w:p>
         </w:tc>
         <w:tc>
@@ -3658,11 +3326,9 @@
               <w:spacing w:line="267" w:lineRule="exact"/>
               <w:ind w:left="100"/>
             </w:pPr>
-            <w:proofErr w:type="spellStart"/>
             <w:r>
               <w:t>user_id</w:t>
             </w:r>
-            <w:proofErr w:type="spellEnd"/>
           </w:p>
         </w:tc>
       </w:tr>
@@ -3807,13 +3473,8 @@
           <w:szCs w:val="20"/>
         </w:rPr>
       </w:pPr>
-      <w:proofErr w:type="spellStart"/>
-      <w:r>
-        <w:t>complaint_id</w:t>
-      </w:r>
-      <w:proofErr w:type="spellEnd"/>
-      <w:r>
-        <w:t xml:space="preserve"> – идентификатор жалобы</w:t>
+      <w:r>
+        <w:t>complaint_id – идентификатор жалобы</w:t>
       </w:r>
     </w:p>
     <w:p>
@@ -3833,22 +3494,9 @@
           <w:rFonts w:ascii="Calibri" w:eastAsia="Calibri" w:hAnsi="Calibri"/>
         </w:rPr>
       </w:pPr>
-      <w:proofErr w:type="spellStart"/>
       <w:r>
         <w:lastRenderedPageBreak/>
-        <w:t>group_id</w:t>
-      </w:r>
-      <w:proofErr w:type="spellEnd"/>
-      <w:r>
-        <w:t xml:space="preserve"> – идентификатор группы, на которую пришла жалоба </w:t>
-      </w:r>
-      <w:proofErr w:type="spellStart"/>
-      <w:r>
-        <w:t>user_id</w:t>
-      </w:r>
-      <w:proofErr w:type="spellEnd"/>
-      <w:r>
-        <w:t xml:space="preserve"> – идентификатор пожаловавшегося пользователя</w:t>
+        <w:t>group_id – идентификатор группы, на которую пришла жалоба user_id – идентификатор пожаловавшегося пользователя</w:t>
       </w:r>
     </w:p>
     <w:p>
@@ -3922,11 +3570,9 @@
                 <w:rFonts w:ascii="Calibri" w:eastAsia="Calibri" w:hAnsi="Calibri"/>
               </w:rPr>
             </w:pPr>
-            <w:proofErr w:type="spellStart"/>
             <w:r>
               <w:t>complaint_user_id</w:t>
             </w:r>
-            <w:proofErr w:type="spellEnd"/>
           </w:p>
         </w:tc>
         <w:tc>
@@ -3946,11 +3592,9 @@
               <w:spacing w:after="0" w:line="240" w:lineRule="auto"/>
               <w:ind w:left="100"/>
             </w:pPr>
-            <w:proofErr w:type="spellStart"/>
             <w:r>
               <w:t>user_id</w:t>
             </w:r>
-            <w:proofErr w:type="spellEnd"/>
           </w:p>
         </w:tc>
         <w:tc>
@@ -3970,11 +3614,9 @@
               <w:spacing w:after="0" w:line="240" w:lineRule="auto"/>
               <w:ind w:left="100"/>
             </w:pPr>
-            <w:proofErr w:type="spellStart"/>
             <w:r>
               <w:t>message_text</w:t>
             </w:r>
-            <w:proofErr w:type="spellEnd"/>
           </w:p>
         </w:tc>
       </w:tr>
@@ -4191,11 +3833,9 @@
                 <w:rFonts w:ascii="Calibri" w:eastAsia="Calibri" w:hAnsi="Calibri"/>
               </w:rPr>
             </w:pPr>
-            <w:proofErr w:type="spellStart"/>
             <w:r>
               <w:t>moderator_id</w:t>
             </w:r>
-            <w:proofErr w:type="spellEnd"/>
           </w:p>
         </w:tc>
         <w:tc>
@@ -4215,11 +3855,9 @@
               <w:spacing w:after="0" w:line="240" w:lineRule="auto"/>
               <w:ind w:left="100"/>
             </w:pPr>
-            <w:proofErr w:type="spellStart"/>
             <w:r>
               <w:t>moderator_login</w:t>
             </w:r>
-            <w:proofErr w:type="spellEnd"/>
           </w:p>
         </w:tc>
         <w:tc>
@@ -4239,11 +3877,9 @@
               <w:spacing w:after="0" w:line="240" w:lineRule="auto"/>
               <w:ind w:left="100"/>
             </w:pPr>
-            <w:proofErr w:type="spellStart"/>
             <w:r>
               <w:t>moderator_password</w:t>
             </w:r>
-            <w:proofErr w:type="spellEnd"/>
           </w:p>
         </w:tc>
         <w:tc>
@@ -4263,11 +3899,9 @@
               <w:spacing w:after="0" w:line="240" w:lineRule="auto"/>
               <w:ind w:left="80"/>
             </w:pPr>
-            <w:proofErr w:type="spellStart"/>
             <w:r>
               <w:t>moderator_mail</w:t>
             </w:r>
-            <w:proofErr w:type="spellEnd"/>
           </w:p>
         </w:tc>
       </w:tr>
@@ -4462,15 +4096,7 @@
         </w:rPr>
       </w:pPr>
       <w:r>
-        <w:t xml:space="preserve">Для модераторов есть свой </w:t>
-      </w:r>
-      <w:proofErr w:type="spellStart"/>
-      <w:r>
-        <w:t>url</w:t>
-      </w:r>
-      <w:proofErr w:type="spellEnd"/>
-      <w:r>
-        <w:t xml:space="preserve"> входа в личный кабинет, то есть вход производится не через социальную сеть. Модератор попадает в личный кабинет через систему авторизации, реализованную по всем правилам безопасности. Личный кабинет выглядит так:</w:t>
+        <w:t>Для модераторов есть свой url входа в личный кабинет, то есть вход производится не через социальную сеть. Модератор попадает в личный кабинет через систему авторизации, реализованную по всем правилам безопасности. Личный кабинет выглядит так:</w:t>
       </w:r>
     </w:p>
     <w:p>
@@ -4990,15 +4616,7 @@
         </w:rPr>
       </w:pPr>
       <w:r>
-        <w:t xml:space="preserve">Предполагается предоставить модератору послать администратору группы или пользователю сообщение о надвигающемся удалении с испытательным сроком. Ну и понятное дело удаление группы/пользователя совершается </w:t>
-      </w:r>
-      <w:proofErr w:type="spellStart"/>
-      <w:r>
-        <w:t>sql</w:t>
-      </w:r>
-      <w:proofErr w:type="spellEnd"/>
-      <w:r>
-        <w:t>-запросом к соответствующим таблицам системы.</w:t>
+        <w:t>Предполагается предоставить модератору послать администратору группы или пользователю сообщение о надвигающемся удалении с испытательным сроком. Ну и понятное дело удаление группы/пользователя совершается sql-запросом к соответствующим таблицам системы.</w:t>
       </w:r>
     </w:p>
     <w:p>
@@ -5131,14 +4749,12 @@
       <w:r>
         <w:t xml:space="preserve"> Технология «</w:t>
       </w:r>
-      <w:proofErr w:type="spellStart"/>
       <w:r>
         <w:rPr>
           <w:lang w:val="en-US"/>
         </w:rPr>
         <w:t>WebRTC</w:t>
       </w:r>
-      <w:proofErr w:type="spellEnd"/>
       <w:r>
         <w:t>»</w:t>
       </w:r>
@@ -8316,7 +7932,7 @@
 </file>
 
 <file path=customXml/itemProps1.xml><?xml version="1.0" encoding="utf-8"?>
-<ds:datastoreItem xmlns:ds="http://schemas.openxmlformats.org/officeDocument/2006/customXml" ds:itemID="{B94E5754-4632-4665-AC0C-E72F97862204}">
+<ds:datastoreItem xmlns:ds="http://schemas.openxmlformats.org/officeDocument/2006/customXml" ds:itemID="{9E5641DB-AC0C-40BD-93AC-339B8317B988}">
   <ds:schemaRefs>
     <ds:schemaRef ds:uri="http://schemas.openxmlformats.org/officeDocument/2006/bibliography"/>
   </ds:schemaRefs>

</xml_diff>

<commit_message>
inviting users 80%; there is no ability to leave a group
</commit_message>
<xml_diff>
--- a/architecture/general/project_promeets.docx
+++ b/architecture/general/project_promeets.docx
@@ -25,21 +25,39 @@
           <w:sz w:val="36"/>
           <w:szCs w:val="36"/>
         </w:rPr>
-        <w:t>еское задание на разработку Web-</w:t>
-      </w:r>
+        <w:t xml:space="preserve">еское задание на разработку </w:t>
+      </w:r>
+      <w:proofErr w:type="spellStart"/>
       <w:r>
         <w:rPr>
           <w:rStyle w:val="a4"/>
           <w:sz w:val="36"/>
           <w:szCs w:val="36"/>
         </w:rPr>
-        <w:t>проекта</w:t>
-      </w:r>
-      <w:r>
-        <w:rPr>
+        <w:t>Web</w:t>
+      </w:r>
+      <w:proofErr w:type="spellEnd"/>
+      <w:r>
+        <w:rPr>
+          <w:rStyle w:val="a4"/>
           <w:sz w:val="36"/>
           <w:szCs w:val="36"/>
         </w:rPr>
+        <w:t>-</w:t>
+      </w:r>
+      <w:r>
+        <w:rPr>
+          <w:rStyle w:val="a4"/>
+          <w:sz w:val="36"/>
+          <w:szCs w:val="36"/>
+        </w:rPr>
+        <w:t>проекта</w:t>
+      </w:r>
+      <w:r>
+        <w:rPr>
+          <w:sz w:val="36"/>
+          <w:szCs w:val="36"/>
+        </w:rPr>
         <w:t>.</w:t>
       </w:r>
     </w:p>
@@ -1062,9 +1080,11 @@
       <w:r>
         <w:t xml:space="preserve">Выражается в виде элемента интерфейса, схожим по внешнему виду с </w:t>
       </w:r>
+      <w:proofErr w:type="spellStart"/>
       <w:r>
         <w:t>стикером</w:t>
       </w:r>
+      <w:proofErr w:type="spellEnd"/>
       <w:r>
         <w:t xml:space="preserve"> или любым иным объектом, предоставляющий общий доступ к графической информации (объявление, рекламный плакат и т.д.)</w:t>
       </w:r>
@@ -1143,160 +1163,262 @@
       <w:r>
         <w:t xml:space="preserve"> определяется создателем встречи</w:t>
       </w:r>
+    </w:p>
+    <w:p>
+      <w:pPr>
+        <w:pStyle w:val="2"/>
+      </w:pPr>
+      <w:r>
+        <w:t>Технологии реализации</w:t>
+      </w:r>
+    </w:p>
+    <w:p>
+      <w:pPr>
+        <w:pStyle w:val="a5"/>
+        <w:numPr>
+          <w:ilvl w:val="0"/>
+          <w:numId w:val="14"/>
+        </w:numPr>
+      </w:pPr>
+      <w:r>
+        <w:t>Серверная часть</w:t>
+      </w:r>
+    </w:p>
+    <w:p>
+      <w:pPr>
+        <w:pStyle w:val="a5"/>
+        <w:numPr>
+          <w:ilvl w:val="1"/>
+          <w:numId w:val="14"/>
+        </w:numPr>
+      </w:pPr>
+      <w:r>
+        <w:rPr>
+          <w:lang w:val="en-US"/>
+        </w:rPr>
+        <w:t>Java</w:t>
+      </w:r>
+    </w:p>
+    <w:p>
+      <w:pPr>
+        <w:pStyle w:val="a5"/>
+        <w:numPr>
+          <w:ilvl w:val="1"/>
+          <w:numId w:val="14"/>
+        </w:numPr>
+      </w:pPr>
+      <w:r>
+        <w:rPr>
+          <w:lang w:val="en-US"/>
+        </w:rPr>
+        <w:t xml:space="preserve">Spring Framework </w:t>
+      </w:r>
+    </w:p>
+    <w:p>
+      <w:pPr>
+        <w:pStyle w:val="a5"/>
+        <w:numPr>
+          <w:ilvl w:val="1"/>
+          <w:numId w:val="14"/>
+        </w:numPr>
+      </w:pPr>
+      <w:proofErr w:type="spellStart"/>
+      <w:r>
+        <w:rPr>
+          <w:lang w:val="en-US"/>
+        </w:rPr>
+        <w:t>PostgresSQL</w:t>
+      </w:r>
+      <w:proofErr w:type="spellEnd"/>
+      <w:r>
+        <w:rPr>
+          <w:lang w:val="en-US"/>
+        </w:rPr>
+        <w:t xml:space="preserve"> </w:t>
+      </w:r>
+      <w:r>
+        <w:t>(СУБД)</w:t>
+      </w:r>
+    </w:p>
+    <w:p>
+      <w:pPr>
+        <w:pStyle w:val="a5"/>
+        <w:numPr>
+          <w:ilvl w:val="1"/>
+          <w:numId w:val="14"/>
+        </w:numPr>
+      </w:pPr>
+      <w:proofErr w:type="spellStart"/>
+      <w:r>
+        <w:rPr>
+          <w:lang w:val="en-US"/>
+        </w:rPr>
+        <w:t>WebRTC</w:t>
+      </w:r>
+      <w:proofErr w:type="spellEnd"/>
+      <w:r>
+        <w:rPr>
+          <w:lang w:val="en-US"/>
+        </w:rPr>
+        <w:t xml:space="preserve"> + </w:t>
+      </w:r>
+      <w:proofErr w:type="spellStart"/>
+      <w:r>
+        <w:rPr>
+          <w:lang w:val="en-US"/>
+        </w:rPr>
+        <w:t>WebSockets</w:t>
+      </w:r>
+      <w:proofErr w:type="spellEnd"/>
+    </w:p>
+    <w:p>
+      <w:pPr>
+        <w:pStyle w:val="a5"/>
+        <w:numPr>
+          <w:ilvl w:val="0"/>
+          <w:numId w:val="14"/>
+        </w:numPr>
+      </w:pPr>
+      <w:r>
+        <w:t>Клиентская часть</w:t>
+      </w:r>
+    </w:p>
+    <w:p>
+      <w:pPr>
+        <w:pStyle w:val="a5"/>
+        <w:numPr>
+          <w:ilvl w:val="1"/>
+          <w:numId w:val="14"/>
+        </w:numPr>
+      </w:pPr>
+      <w:r>
+        <w:rPr>
+          <w:lang w:val="en-US"/>
+        </w:rPr>
+        <w:t xml:space="preserve">HTML + </w:t>
+      </w:r>
+      <w:proofErr w:type="spellStart"/>
+      <w:r>
+        <w:rPr>
+          <w:lang w:val="en-US"/>
+        </w:rPr>
+        <w:t>CSS</w:t>
+      </w:r>
+      <w:proofErr w:type="spellEnd"/>
+      <w:r>
+        <w:rPr>
+          <w:lang w:val="en-US"/>
+        </w:rPr>
+        <w:t xml:space="preserve"> </w:t>
+      </w:r>
+    </w:p>
+    <w:p>
+      <w:pPr>
+        <w:pStyle w:val="a5"/>
+        <w:numPr>
+          <w:ilvl w:val="1"/>
+          <w:numId w:val="14"/>
+        </w:numPr>
+      </w:pPr>
+      <w:r>
+        <w:rPr>
+          <w:lang w:val="en-US"/>
+        </w:rPr>
+        <w:t>AngularJS Framework</w:t>
+      </w:r>
+    </w:p>
+    <w:p>
+      <w:pPr>
+        <w:pStyle w:val="2"/>
+      </w:pPr>
+      <w:r>
+        <w:lastRenderedPageBreak/>
+        <w:t>Технические требования</w:t>
+      </w:r>
+    </w:p>
+    <w:p>
+      <w:pPr>
+        <w:pStyle w:val="a5"/>
+        <w:numPr>
+          <w:ilvl w:val="0"/>
+          <w:numId w:val="15"/>
+        </w:numPr>
+      </w:pPr>
+      <w:r>
+        <w:t xml:space="preserve">Браузер с поддержкой технологии </w:t>
+      </w:r>
+      <w:proofErr w:type="spellStart"/>
+      <w:r>
+        <w:rPr>
+          <w:lang w:val="en-US"/>
+        </w:rPr>
+        <w:t>HTML5</w:t>
+      </w:r>
+      <w:proofErr w:type="spellEnd"/>
+      <w:r>
+        <w:t xml:space="preserve"> </w:t>
+      </w:r>
+    </w:p>
+    <w:p>
+      <w:pPr>
+        <w:pStyle w:val="a5"/>
+        <w:numPr>
+          <w:ilvl w:val="0"/>
+          <w:numId w:val="15"/>
+        </w:numPr>
+      </w:pPr>
+      <w:r>
+        <w:t xml:space="preserve">Для аудио и видео связи – поддержка браузером </w:t>
+      </w:r>
+      <w:proofErr w:type="spellStart"/>
+      <w:r>
+        <w:rPr>
+          <w:lang w:val="en-US"/>
+        </w:rPr>
+        <w:t>WebRTC</w:t>
+      </w:r>
+      <w:proofErr w:type="spellEnd"/>
+      <w:r>
+        <w:t xml:space="preserve"> (</w:t>
+      </w:r>
+      <w:r>
+        <w:rPr>
+          <w:lang w:val="en-US"/>
+        </w:rPr>
+        <w:t>Chrome</w:t>
+      </w:r>
+      <w:r>
+        <w:t xml:space="preserve">, </w:t>
+      </w:r>
+      <w:r>
+        <w:rPr>
+          <w:lang w:val="en-US"/>
+        </w:rPr>
+        <w:t>Mozilla</w:t>
+      </w:r>
+      <w:r>
+        <w:t xml:space="preserve"> </w:t>
+      </w:r>
+      <w:r>
+        <w:rPr>
+          <w:lang w:val="en-US"/>
+        </w:rPr>
+        <w:t>Firefox</w:t>
+      </w:r>
+      <w:r>
+        <w:t xml:space="preserve">, </w:t>
+      </w:r>
+      <w:r>
+        <w:rPr>
+          <w:lang w:val="en-US"/>
+        </w:rPr>
+        <w:t>Opera</w:t>
+      </w:r>
+      <w:r>
+        <w:t>)</w:t>
+      </w:r>
       <w:bookmarkStart w:id="0" w:name="_GoBack"/>
       <w:bookmarkEnd w:id="0"/>
-    </w:p>
-    <w:p>
-      <w:pPr>
-        <w:pStyle w:val="2"/>
-      </w:pPr>
-      <w:r>
-        <w:t>Технологии реализации</w:t>
-      </w:r>
-    </w:p>
-    <w:p>
-      <w:pPr>
-        <w:pStyle w:val="a5"/>
-        <w:numPr>
-          <w:ilvl w:val="0"/>
-          <w:numId w:val="14"/>
-        </w:numPr>
-      </w:pPr>
-      <w:r>
-        <w:t>Серверная часть</w:t>
-      </w:r>
-    </w:p>
-    <w:p>
-      <w:pPr>
-        <w:pStyle w:val="a5"/>
-        <w:numPr>
-          <w:ilvl w:val="1"/>
-          <w:numId w:val="14"/>
-        </w:numPr>
-      </w:pPr>
-      <w:r>
-        <w:rPr>
-          <w:lang w:val="en-US"/>
-        </w:rPr>
-        <w:t>Java</w:t>
-      </w:r>
-    </w:p>
-    <w:p>
-      <w:pPr>
-        <w:pStyle w:val="a5"/>
-        <w:numPr>
-          <w:ilvl w:val="1"/>
-          <w:numId w:val="14"/>
-        </w:numPr>
-      </w:pPr>
-      <w:r>
-        <w:rPr>
-          <w:lang w:val="en-US"/>
-        </w:rPr>
-        <w:t xml:space="preserve">Spring Framework </w:t>
-      </w:r>
-    </w:p>
-    <w:p>
-      <w:pPr>
-        <w:pStyle w:val="a5"/>
-        <w:numPr>
-          <w:ilvl w:val="1"/>
-          <w:numId w:val="14"/>
-        </w:numPr>
-      </w:pPr>
-      <w:r>
-        <w:rPr>
-          <w:lang w:val="en-US"/>
-        </w:rPr>
-        <w:t xml:space="preserve">PostgresSQL </w:t>
-      </w:r>
-      <w:r>
-        <w:t>(СУБД)</w:t>
-      </w:r>
-    </w:p>
-    <w:p>
-      <w:pPr>
-        <w:pStyle w:val="a5"/>
-        <w:numPr>
-          <w:ilvl w:val="1"/>
-          <w:numId w:val="14"/>
-        </w:numPr>
-      </w:pPr>
-      <w:r>
-        <w:rPr>
-          <w:lang w:val="en-US"/>
-        </w:rPr>
-        <w:t>WebRTC + WebSockets</w:t>
-      </w:r>
-    </w:p>
-    <w:p>
-      <w:pPr>
-        <w:pStyle w:val="a5"/>
-        <w:numPr>
-          <w:ilvl w:val="0"/>
-          <w:numId w:val="14"/>
-        </w:numPr>
-      </w:pPr>
-      <w:r>
-        <w:t>Клиентская часть</w:t>
-      </w:r>
-    </w:p>
-    <w:p>
-      <w:pPr>
-        <w:pStyle w:val="a5"/>
-        <w:numPr>
-          <w:ilvl w:val="1"/>
-          <w:numId w:val="14"/>
-        </w:numPr>
-      </w:pPr>
-      <w:r>
-        <w:rPr>
-          <w:lang w:val="en-US"/>
-        </w:rPr>
-        <w:t xml:space="preserve">HTML + CSS </w:t>
-      </w:r>
-    </w:p>
-    <w:p>
-      <w:pPr>
-        <w:pStyle w:val="a5"/>
-        <w:numPr>
-          <w:ilvl w:val="1"/>
-          <w:numId w:val="14"/>
-        </w:numPr>
-      </w:pPr>
-      <w:r>
-        <w:rPr>
-          <w:lang w:val="en-US"/>
-        </w:rPr>
-        <w:t>AngularJS Framework</w:t>
-      </w:r>
-    </w:p>
-    <w:p>
-      <w:pPr>
-        <w:pStyle w:val="2"/>
-      </w:pPr>
-      <w:r>
-        <w:lastRenderedPageBreak/>
-        <w:t>Технические требования</w:t>
-      </w:r>
-    </w:p>
-    <w:p>
-      <w:pPr>
-        <w:pStyle w:val="a5"/>
-        <w:numPr>
-          <w:ilvl w:val="0"/>
-          <w:numId w:val="15"/>
-        </w:numPr>
-      </w:pPr>
-      <w:r>
-        <w:t xml:space="preserve">Браузер с поддержкой технологии </w:t>
-      </w:r>
-      <w:r>
-        <w:rPr>
-          <w:lang w:val="en-US"/>
-        </w:rPr>
-        <w:t>HTML5</w:t>
-      </w:r>
     </w:p>
     <w:p>
       <w:pPr>
@@ -1755,6 +1877,7 @@
           <w:lang w:eastAsia="ru-RU"/>
         </w:rPr>
       </w:pPr>
+      <w:proofErr w:type="spellStart"/>
       <w:r>
         <w:rPr>
           <w:lang w:eastAsia="ru-RU"/>
@@ -1767,6 +1890,7 @@
         </w:rPr>
         <w:t>ватар</w:t>
       </w:r>
+      <w:proofErr w:type="spellEnd"/>
     </w:p>
     <w:p>
       <w:pPr>
@@ -1945,14 +2069,34 @@
         <w:t xml:space="preserve">Реализация возможна на основе </w:t>
       </w:r>
       <w:hyperlink r:id="rId11" w:history="1">
+        <w:proofErr w:type="spellStart"/>
         <w:r>
           <w:rPr>
             <w:color w:val="0000FF"/>
             <w:u w:val="single"/>
             <w:lang w:eastAsia="ru-RU"/>
           </w:rPr>
-          <w:t>Apache Mahout</w:t>
+          <w:t>Apache</w:t>
         </w:r>
+        <w:proofErr w:type="spellEnd"/>
+        <w:r>
+          <w:rPr>
+            <w:color w:val="0000FF"/>
+            <w:u w:val="single"/>
+            <w:lang w:eastAsia="ru-RU"/>
+          </w:rPr>
+          <w:t xml:space="preserve"> </w:t>
+        </w:r>
+        <w:proofErr w:type="spellStart"/>
+        <w:r>
+          <w:rPr>
+            <w:color w:val="0000FF"/>
+            <w:u w:val="single"/>
+            <w:lang w:eastAsia="ru-RU"/>
+          </w:rPr>
+          <w:t>Mahout</w:t>
+        </w:r>
+        <w:proofErr w:type="spellEnd"/>
       </w:hyperlink>
       <w:r>
         <w:rPr>
@@ -1983,7 +2127,23 @@
           <w:shd w:val="clear" w:color="auto" w:fill="FFFFFF"/>
           <w:lang w:eastAsia="ru-RU"/>
         </w:rPr>
-        <w:t>Рекомендательная система нуждается во входных данных на которых будут основываться рекомендации. Эти данные принимают форму предпочтений на языке Mahout.</w:t>
+        <w:t xml:space="preserve">Рекомендательная система нуждается во входных данных на которых будут основываться рекомендации. Эти данные принимают форму предпочтений на языке </w:t>
+      </w:r>
+      <w:proofErr w:type="spellStart"/>
+      <w:r>
+        <w:rPr>
+          <w:shd w:val="clear" w:color="auto" w:fill="FFFFFF"/>
+          <w:lang w:eastAsia="ru-RU"/>
+        </w:rPr>
+        <w:t>Mahout</w:t>
+      </w:r>
+      <w:proofErr w:type="spellEnd"/>
+      <w:r>
+        <w:rPr>
+          <w:shd w:val="clear" w:color="auto" w:fill="FFFFFF"/>
+          <w:lang w:eastAsia="ru-RU"/>
+        </w:rPr>
+        <w:t>.</w:t>
       </w:r>
     </w:p>
     <w:p>
@@ -1999,7 +2159,39 @@
           <w:shd w:val="clear" w:color="auto" w:fill="FFFFFF"/>
           <w:lang w:eastAsia="ru-RU"/>
         </w:rPr>
-        <w:t>Предпочтение состоит из ID пользователя и ID предмета, и обычно числа, выражающего степень предпочтения этого пользователя этому предмету (оценку).</w:t>
+        <w:t xml:space="preserve">Предпочтение состоит из </w:t>
+      </w:r>
+      <w:proofErr w:type="spellStart"/>
+      <w:r>
+        <w:rPr>
+          <w:shd w:val="clear" w:color="auto" w:fill="FFFFFF"/>
+          <w:lang w:eastAsia="ru-RU"/>
+        </w:rPr>
+        <w:t>ID</w:t>
+      </w:r>
+      <w:proofErr w:type="spellEnd"/>
+      <w:r>
+        <w:rPr>
+          <w:shd w:val="clear" w:color="auto" w:fill="FFFFFF"/>
+          <w:lang w:eastAsia="ru-RU"/>
+        </w:rPr>
+        <w:t xml:space="preserve"> пользователя и </w:t>
+      </w:r>
+      <w:proofErr w:type="spellStart"/>
+      <w:r>
+        <w:rPr>
+          <w:shd w:val="clear" w:color="auto" w:fill="FFFFFF"/>
+          <w:lang w:eastAsia="ru-RU"/>
+        </w:rPr>
+        <w:t>ID</w:t>
+      </w:r>
+      <w:proofErr w:type="spellEnd"/>
+      <w:r>
+        <w:rPr>
+          <w:shd w:val="clear" w:color="auto" w:fill="FFFFFF"/>
+          <w:lang w:eastAsia="ru-RU"/>
+        </w:rPr>
+        <w:t xml:space="preserve"> предмета, и обычно числа, выражающего степень предпочтения этого пользователя этому предмету (оценку).</w:t>
       </w:r>
     </w:p>
     <w:p>
@@ -2079,7 +2271,35 @@
         <w:rPr>
           <w:lang w:eastAsia="ru-RU"/>
         </w:rPr>
-        <w:t xml:space="preserve">В качестве метрики для определения степени подобия пользователя используется коэффицент Танимото. </w:t>
+        <w:t xml:space="preserve">В качестве метрики для определения степени подобия пользователя используется </w:t>
+      </w:r>
+      <w:proofErr w:type="spellStart"/>
+      <w:r>
+        <w:rPr>
+          <w:lang w:eastAsia="ru-RU"/>
+        </w:rPr>
+        <w:t>коэффицент</w:t>
+      </w:r>
+      <w:proofErr w:type="spellEnd"/>
+      <w:r>
+        <w:rPr>
+          <w:lang w:eastAsia="ru-RU"/>
+        </w:rPr>
+        <w:t xml:space="preserve"> </w:t>
+      </w:r>
+      <w:proofErr w:type="spellStart"/>
+      <w:r>
+        <w:rPr>
+          <w:lang w:eastAsia="ru-RU"/>
+        </w:rPr>
+        <w:t>Танимото</w:t>
+      </w:r>
+      <w:proofErr w:type="spellEnd"/>
+      <w:r>
+        <w:rPr>
+          <w:lang w:eastAsia="ru-RU"/>
+        </w:rPr>
+        <w:t xml:space="preserve">. </w:t>
       </w:r>
     </w:p>
     <w:p>
@@ -2343,13 +2563,23 @@
           <w:lang w:val="en-US"/>
         </w:rPr>
       </w:pPr>
+      <w:proofErr w:type="spellStart"/>
       <w:r>
         <w:rPr>
           <w:sz w:val="24"/>
           <w:szCs w:val="24"/>
           <w:lang w:val="en-US"/>
         </w:rPr>
-        <w:t>Todo list/meeting notes for board</w:t>
+        <w:t>Todo</w:t>
+      </w:r>
+      <w:proofErr w:type="spellEnd"/>
+      <w:r>
+        <w:rPr>
+          <w:sz w:val="24"/>
+          <w:szCs w:val="24"/>
+          <w:lang w:val="en-US"/>
+        </w:rPr>
+        <w:t xml:space="preserve"> list/meeting notes for board</w:t>
       </w:r>
     </w:p>
     <w:p>
@@ -2472,11 +2702,33 @@
           <w:b/>
         </w:rPr>
       </w:pPr>
+      <w:proofErr w:type="spellStart"/>
       <w:r>
         <w:rPr>
           <w:b/>
         </w:rPr>
-        <w:t xml:space="preserve">TODO list: </w:t>
+        <w:t>TODO</w:t>
+      </w:r>
+      <w:proofErr w:type="spellEnd"/>
+      <w:r>
+        <w:rPr>
+          <w:b/>
+        </w:rPr>
+        <w:t xml:space="preserve"> </w:t>
+      </w:r>
+      <w:proofErr w:type="spellStart"/>
+      <w:r>
+        <w:rPr>
+          <w:b/>
+        </w:rPr>
+        <w:t>list</w:t>
+      </w:r>
+      <w:proofErr w:type="spellEnd"/>
+      <w:r>
+        <w:rPr>
+          <w:b/>
+        </w:rPr>
+        <w:t xml:space="preserve">: </w:t>
       </w:r>
     </w:p>
     <w:p>
@@ -2498,11 +2750,33 @@
           <w:b/>
         </w:rPr>
       </w:pPr>
+      <w:proofErr w:type="spellStart"/>
       <w:r>
         <w:rPr>
           <w:b/>
         </w:rPr>
-        <w:t>Meeting notes:</w:t>
+        <w:t>Meeting</w:t>
+      </w:r>
+      <w:proofErr w:type="spellEnd"/>
+      <w:r>
+        <w:rPr>
+          <w:b/>
+        </w:rPr>
+        <w:t xml:space="preserve"> </w:t>
+      </w:r>
+      <w:proofErr w:type="spellStart"/>
+      <w:r>
+        <w:rPr>
+          <w:b/>
+        </w:rPr>
+        <w:t>notes</w:t>
+      </w:r>
+      <w:proofErr w:type="spellEnd"/>
+      <w:r>
+        <w:rPr>
+          <w:b/>
+        </w:rPr>
+        <w:t>:</w:t>
       </w:r>
     </w:p>
     <w:p>
@@ -2515,7 +2789,23 @@
           <w:rFonts w:ascii="Calibri" w:hAnsi="Calibri"/>
           <w:color w:val="000000"/>
         </w:rPr>
-        <w:t>Необходимо предоставить возможность администратору выбрать наиболее важные элементы доски. Для этого достаточно будет добавить кнопку favorite(</w:t>
+        <w:t xml:space="preserve">Необходимо предоставить возможность администратору выбрать наиболее важные элементы доски. Для этого достаточно будет добавить кнопку </w:t>
+      </w:r>
+      <w:proofErr w:type="spellStart"/>
+      <w:r>
+        <w:rPr>
+          <w:rFonts w:ascii="Calibri" w:hAnsi="Calibri"/>
+          <w:color w:val="000000"/>
+        </w:rPr>
+        <w:t>favorite</w:t>
+      </w:r>
+      <w:proofErr w:type="spellEnd"/>
+      <w:r>
+        <w:rPr>
+          <w:rFonts w:ascii="Calibri" w:hAnsi="Calibri"/>
+          <w:color w:val="000000"/>
+        </w:rPr>
+        <w:t>(</w:t>
       </w:r>
       <w:r>
         <w:rPr>
@@ -2578,13 +2868,41 @@
         <w:spacing w:before="0" w:beforeAutospacing="0" w:after="160" w:afterAutospacing="0"/>
       </w:pPr>
       <w:hyperlink r:id="rId14" w:history="1">
+        <w:proofErr w:type="spellStart"/>
         <w:r>
           <w:rPr>
             <w:rStyle w:val="ad"/>
             <w:rFonts w:ascii="Calibri" w:hAnsi="Calibri"/>
             <w:color w:val="0563C1"/>
           </w:rPr>
-          <w:t>http://fabricjs.com/</w:t>
+          <w:t>http</w:t>
+        </w:r>
+        <w:proofErr w:type="spellEnd"/>
+        <w:r>
+          <w:rPr>
+            <w:rStyle w:val="ad"/>
+            <w:rFonts w:ascii="Calibri" w:hAnsi="Calibri"/>
+            <w:color w:val="0563C1"/>
+          </w:rPr>
+          <w:t>://</w:t>
+        </w:r>
+        <w:proofErr w:type="spellStart"/>
+        <w:r>
+          <w:rPr>
+            <w:rStyle w:val="ad"/>
+            <w:rFonts w:ascii="Calibri" w:hAnsi="Calibri"/>
+            <w:color w:val="0563C1"/>
+          </w:rPr>
+          <w:t>fabricjs.com</w:t>
+        </w:r>
+        <w:proofErr w:type="spellEnd"/>
+        <w:r>
+          <w:rPr>
+            <w:rStyle w:val="ad"/>
+            <w:rFonts w:ascii="Calibri" w:hAnsi="Calibri"/>
+            <w:color w:val="0563C1"/>
+          </w:rPr>
+          <w:t>/</w:t>
         </w:r>
       </w:hyperlink>
       <w:r>
@@ -2742,7 +3060,23 @@
           <w:i/>
           <w:sz w:val="24"/>
         </w:rPr>
-        <w:t xml:space="preserve"> раздел дополнительной информации о пользователе(details).</w:t>
+        <w:t xml:space="preserve"> раздел дополнительной информации о пользователе(</w:t>
+      </w:r>
+      <w:proofErr w:type="spellStart"/>
+      <w:r>
+        <w:rPr>
+          <w:i/>
+          <w:sz w:val="24"/>
+        </w:rPr>
+        <w:t>details</w:t>
+      </w:r>
+      <w:proofErr w:type="spellEnd"/>
+      <w:r>
+        <w:rPr>
+          <w:i/>
+          <w:sz w:val="24"/>
+        </w:rPr>
+        <w:t>).</w:t>
       </w:r>
     </w:p>
     <w:p>
@@ -2814,7 +3148,39 @@
           <w:i/>
           <w:sz w:val="24"/>
         </w:rPr>
-        <w:t xml:space="preserve"> раздел дополнительной информации о группе(info), названия встреч, организуемых группой(meets), текстовая информация и файлы на доске группы. </w:t>
+        <w:t xml:space="preserve"> раздел дополнительной информации о группе(</w:t>
+      </w:r>
+      <w:proofErr w:type="spellStart"/>
+      <w:r>
+        <w:rPr>
+          <w:i/>
+          <w:sz w:val="24"/>
+        </w:rPr>
+        <w:t>info</w:t>
+      </w:r>
+      <w:proofErr w:type="spellEnd"/>
+      <w:r>
+        <w:rPr>
+          <w:i/>
+          <w:sz w:val="24"/>
+        </w:rPr>
+        <w:t>), названия встреч, организуемых группой(</w:t>
+      </w:r>
+      <w:proofErr w:type="spellStart"/>
+      <w:r>
+        <w:rPr>
+          <w:i/>
+          <w:sz w:val="24"/>
+        </w:rPr>
+        <w:t>meets</w:t>
+      </w:r>
+      <w:proofErr w:type="spellEnd"/>
+      <w:r>
+        <w:rPr>
+          <w:i/>
+          <w:sz w:val="24"/>
+        </w:rPr>
+        <w:t xml:space="preserve">), текстовая информация и файлы на доске группы. </w:t>
       </w:r>
       <w:r>
         <w:rPr>
@@ -3066,7 +3432,21 @@
         <w:rPr>
           <w:sz w:val="24"/>
         </w:rPr>
-        <w:t>Фильтр текста я планирую реализовать самостоятельно, в виде модуля .jar, который легко</w:t>
+        <w:t>Фильтр текста я планирую реализовать самостоятельно, в виде модуля .</w:t>
+      </w:r>
+      <w:proofErr w:type="spellStart"/>
+      <w:r>
+        <w:rPr>
+          <w:sz w:val="24"/>
+        </w:rPr>
+        <w:t>jar</w:t>
+      </w:r>
+      <w:proofErr w:type="spellEnd"/>
+      <w:r>
+        <w:rPr>
+          <w:sz w:val="24"/>
+        </w:rPr>
+        <w:t>, который легко</w:t>
       </w:r>
     </w:p>
     <w:p>
@@ -3093,12 +3473,37 @@
         </w:rPr>
         <w:t xml:space="preserve">подключить к проекту. Его можно будет использовать следующим образом: </w:t>
       </w:r>
+      <w:proofErr w:type="spellStart"/>
       <w:r>
         <w:rPr>
           <w:rFonts w:ascii="Courier New" w:eastAsia="Courier New" w:hAnsi="Courier New"/>
           <w:sz w:val="24"/>
         </w:rPr>
-        <w:t>myFilter.clearInput(userInputText);</w:t>
+        <w:t>myFilter.clearInput</w:t>
+      </w:r>
+      <w:proofErr w:type="spellEnd"/>
+      <w:r>
+        <w:rPr>
+          <w:rFonts w:ascii="Courier New" w:eastAsia="Courier New" w:hAnsi="Courier New"/>
+          <w:sz w:val="24"/>
+        </w:rPr>
+        <w:t>(</w:t>
+      </w:r>
+      <w:proofErr w:type="spellStart"/>
+      <w:r>
+        <w:rPr>
+          <w:rFonts w:ascii="Courier New" w:eastAsia="Courier New" w:hAnsi="Courier New"/>
+          <w:sz w:val="24"/>
+        </w:rPr>
+        <w:t>userInputText</w:t>
+      </w:r>
+      <w:proofErr w:type="spellEnd"/>
+      <w:r>
+        <w:rPr>
+          <w:rFonts w:ascii="Courier New" w:eastAsia="Courier New" w:hAnsi="Courier New"/>
+          <w:sz w:val="24"/>
+        </w:rPr>
+        <w:t>);</w:t>
       </w:r>
     </w:p>
     <w:p>
@@ -3123,7 +3528,21 @@
         <w:rPr>
           <w:sz w:val="24"/>
         </w:rPr>
-        <w:t>Кроме того, в этом фильтре можно будет выбрать шаблон фильтрации, то есть каким образом будет преобразовываться нежелательное слово: удаление, замена всех символов звездочками или каким-либо другим знаком и т.д. И, естественно, этот фильтр будет пополняемым, это значит, что можно добавить какие-либо новые выражения в базу данных этого фильтра. Ссылки на внешние ресурсы тоже можно проверять через этот фильтр чисто на непотребное содержание, в виду тенденции давать доменное имя сайтам, характеризующее их содержание.</w:t>
+        <w:t xml:space="preserve">Кроме того, в этом фильтре можно будет выбрать шаблон фильтрации, то есть каким образом будет преобразовываться нежелательное слово: удаление, замена всех символов звездочками или каким-либо другим знаком и </w:t>
+      </w:r>
+      <w:proofErr w:type="gramStart"/>
+      <w:r>
+        <w:rPr>
+          <w:sz w:val="24"/>
+        </w:rPr>
+        <w:t>т.д.</w:t>
+      </w:r>
+      <w:proofErr w:type="gramEnd"/>
+      <w:r>
+        <w:rPr>
+          <w:sz w:val="24"/>
+        </w:rPr>
+        <w:t xml:space="preserve"> И, естественно, этот фильтр будет пополняемым, это значит, что можно добавить какие-либо новые выражения в базу данных этого фильтра. Ссылки на внешние ресурсы тоже можно проверять через этот фильтр чисто на непотребное содержание, в виду тенденции давать доменное имя сайтам, характеризующее их содержание.</w:t>
       </w:r>
     </w:p>
     <w:p>
@@ -3148,17 +3567,69 @@
         <w:rPr>
           <w:sz w:val="23"/>
         </w:rPr>
-        <w:t xml:space="preserve">В помощь для реализации фильтра внешних ресурсов вот этот API: </w:t>
+        <w:t xml:space="preserve">В помощь для реализации фильтра внешних ресурсов вот этот </w:t>
+      </w:r>
+      <w:proofErr w:type="spellStart"/>
+      <w:r>
+        <w:rPr>
+          <w:sz w:val="23"/>
+        </w:rPr>
+        <w:t>API</w:t>
+      </w:r>
+      <w:proofErr w:type="spellEnd"/>
+      <w:r>
+        <w:rPr>
+          <w:sz w:val="23"/>
+        </w:rPr>
+        <w:t xml:space="preserve">: </w:t>
       </w:r>
       <w:hyperlink r:id="rId15" w:history="1">
+        <w:proofErr w:type="spellStart"/>
         <w:r>
           <w:rPr>
             <w:rStyle w:val="ad"/>
             <w:color w:val="0563C1"/>
             <w:sz w:val="23"/>
           </w:rPr>
-          <w:t>https://antizapret.info/api.php</w:t>
+          <w:t>https</w:t>
         </w:r>
+        <w:proofErr w:type="spellEnd"/>
+        <w:r>
+          <w:rPr>
+            <w:rStyle w:val="ad"/>
+            <w:color w:val="0563C1"/>
+            <w:sz w:val="23"/>
+          </w:rPr>
+          <w:t>://</w:t>
+        </w:r>
+        <w:proofErr w:type="spellStart"/>
+        <w:r>
+          <w:rPr>
+            <w:rStyle w:val="ad"/>
+            <w:color w:val="0563C1"/>
+            <w:sz w:val="23"/>
+          </w:rPr>
+          <w:t>antizapret.info</w:t>
+        </w:r>
+        <w:proofErr w:type="spellEnd"/>
+        <w:r>
+          <w:rPr>
+            <w:rStyle w:val="ad"/>
+            <w:color w:val="0563C1"/>
+            <w:sz w:val="23"/>
+          </w:rPr>
+          <w:t>/</w:t>
+        </w:r>
+        <w:proofErr w:type="spellStart"/>
+        <w:r>
+          <w:rPr>
+            <w:rStyle w:val="ad"/>
+            <w:color w:val="0563C1"/>
+            <w:sz w:val="23"/>
+          </w:rPr>
+          <w:t>api.php</w:t>
+        </w:r>
+        <w:proofErr w:type="spellEnd"/>
         <w:r>
           <w:rPr>
             <w:rStyle w:val="ad"/>
@@ -3172,7 +3643,49 @@
         <w:rPr>
           <w:sz w:val="23"/>
         </w:rPr>
-        <w:t xml:space="preserve"> Фильтр посылает ajax-запрос на указанный url, получает данный в формате json и сверяет ссылки пользователей сети с запрещенными, блокируя не прошедшие проверку. Чтобы трафик большой не шел, часто запросы к этому сервису производится не будут, а, например, раз в неделю в 3 часа ночи, полученные результаты сохраняются в локальном хранилище системы.</w:t>
+        <w:t xml:space="preserve"> Фильтр посылает </w:t>
+      </w:r>
+      <w:proofErr w:type="spellStart"/>
+      <w:r>
+        <w:rPr>
+          <w:sz w:val="23"/>
+        </w:rPr>
+        <w:t>ajax</w:t>
+      </w:r>
+      <w:proofErr w:type="spellEnd"/>
+      <w:r>
+        <w:rPr>
+          <w:sz w:val="23"/>
+        </w:rPr>
+        <w:t xml:space="preserve">-запрос на указанный </w:t>
+      </w:r>
+      <w:proofErr w:type="spellStart"/>
+      <w:r>
+        <w:rPr>
+          <w:sz w:val="23"/>
+        </w:rPr>
+        <w:t>url</w:t>
+      </w:r>
+      <w:proofErr w:type="spellEnd"/>
+      <w:r>
+        <w:rPr>
+          <w:sz w:val="23"/>
+        </w:rPr>
+        <w:t xml:space="preserve">, получает данный в формате </w:t>
+      </w:r>
+      <w:proofErr w:type="spellStart"/>
+      <w:r>
+        <w:rPr>
+          <w:sz w:val="23"/>
+        </w:rPr>
+        <w:t>json</w:t>
+      </w:r>
+      <w:proofErr w:type="spellEnd"/>
+      <w:r>
+        <w:rPr>
+          <w:sz w:val="23"/>
+        </w:rPr>
+        <w:t xml:space="preserve"> и сверяет ссылки пользователей сети с запрещенными, блокируя не прошедшие проверку. Чтобы трафик большой не шел, часто запросы к этому сервису производится не будут, а, например, раз в неделю в 3 часа ночи, полученные результаты сохраняются в локальном хранилище системы.</w:t>
       </w:r>
     </w:p>
     <w:p>
@@ -3282,9 +3795,11 @@
                 <w:rFonts w:ascii="Calibri" w:eastAsia="Calibri" w:hAnsi="Calibri"/>
               </w:rPr>
             </w:pPr>
+            <w:proofErr w:type="spellStart"/>
             <w:r>
               <w:t>complaint_group_id</w:t>
             </w:r>
+            <w:proofErr w:type="spellEnd"/>
           </w:p>
         </w:tc>
         <w:tc>
@@ -3304,9 +3819,11 @@
               <w:spacing w:line="267" w:lineRule="exact"/>
               <w:ind w:left="100"/>
             </w:pPr>
+            <w:proofErr w:type="spellStart"/>
             <w:r>
               <w:t>group_id</w:t>
             </w:r>
+            <w:proofErr w:type="spellEnd"/>
           </w:p>
         </w:tc>
         <w:tc>
@@ -3326,9 +3843,11 @@
               <w:spacing w:line="267" w:lineRule="exact"/>
               <w:ind w:left="100"/>
             </w:pPr>
+            <w:proofErr w:type="spellStart"/>
             <w:r>
               <w:t>user_id</w:t>
             </w:r>
+            <w:proofErr w:type="spellEnd"/>
           </w:p>
         </w:tc>
       </w:tr>
@@ -3473,8 +3992,13 @@
           <w:szCs w:val="20"/>
         </w:rPr>
       </w:pPr>
-      <w:r>
-        <w:t>complaint_id – идентификатор жалобы</w:t>
+      <w:proofErr w:type="spellStart"/>
+      <w:r>
+        <w:t>complaint_id</w:t>
+      </w:r>
+      <w:proofErr w:type="spellEnd"/>
+      <w:r>
+        <w:t xml:space="preserve"> – идентификатор жалобы</w:t>
       </w:r>
     </w:p>
     <w:p>
@@ -3494,9 +4018,22 @@
           <w:rFonts w:ascii="Calibri" w:eastAsia="Calibri" w:hAnsi="Calibri"/>
         </w:rPr>
       </w:pPr>
+      <w:proofErr w:type="spellStart"/>
       <w:r>
         <w:lastRenderedPageBreak/>
-        <w:t>group_id – идентификатор группы, на которую пришла жалоба user_id – идентификатор пожаловавшегося пользователя</w:t>
+        <w:t>group_id</w:t>
+      </w:r>
+      <w:proofErr w:type="spellEnd"/>
+      <w:r>
+        <w:t xml:space="preserve"> – идентификатор группы, на которую пришла жалоба </w:t>
+      </w:r>
+      <w:proofErr w:type="spellStart"/>
+      <w:r>
+        <w:t>user_id</w:t>
+      </w:r>
+      <w:proofErr w:type="spellEnd"/>
+      <w:r>
+        <w:t xml:space="preserve"> – идентификатор пожаловавшегося пользователя</w:t>
       </w:r>
     </w:p>
     <w:p>
@@ -3570,9 +4107,11 @@
                 <w:rFonts w:ascii="Calibri" w:eastAsia="Calibri" w:hAnsi="Calibri"/>
               </w:rPr>
             </w:pPr>
+            <w:proofErr w:type="spellStart"/>
             <w:r>
               <w:t>complaint_user_id</w:t>
             </w:r>
+            <w:proofErr w:type="spellEnd"/>
           </w:p>
         </w:tc>
         <w:tc>
@@ -3592,9 +4131,11 @@
               <w:spacing w:after="0" w:line="240" w:lineRule="auto"/>
               <w:ind w:left="100"/>
             </w:pPr>
+            <w:proofErr w:type="spellStart"/>
             <w:r>
               <w:t>user_id</w:t>
             </w:r>
+            <w:proofErr w:type="spellEnd"/>
           </w:p>
         </w:tc>
         <w:tc>
@@ -3614,9 +4155,11 @@
               <w:spacing w:after="0" w:line="240" w:lineRule="auto"/>
               <w:ind w:left="100"/>
             </w:pPr>
+            <w:proofErr w:type="spellStart"/>
             <w:r>
               <w:t>message_text</w:t>
             </w:r>
+            <w:proofErr w:type="spellEnd"/>
           </w:p>
         </w:tc>
       </w:tr>
@@ -3833,9 +4376,11 @@
                 <w:rFonts w:ascii="Calibri" w:eastAsia="Calibri" w:hAnsi="Calibri"/>
               </w:rPr>
             </w:pPr>
+            <w:proofErr w:type="spellStart"/>
             <w:r>
               <w:t>moderator_id</w:t>
             </w:r>
+            <w:proofErr w:type="spellEnd"/>
           </w:p>
         </w:tc>
         <w:tc>
@@ -3855,9 +4400,11 @@
               <w:spacing w:after="0" w:line="240" w:lineRule="auto"/>
               <w:ind w:left="100"/>
             </w:pPr>
+            <w:proofErr w:type="spellStart"/>
             <w:r>
               <w:t>moderator_login</w:t>
             </w:r>
+            <w:proofErr w:type="spellEnd"/>
           </w:p>
         </w:tc>
         <w:tc>
@@ -3877,9 +4424,11 @@
               <w:spacing w:after="0" w:line="240" w:lineRule="auto"/>
               <w:ind w:left="100"/>
             </w:pPr>
+            <w:proofErr w:type="spellStart"/>
             <w:r>
               <w:t>moderator_password</w:t>
             </w:r>
+            <w:proofErr w:type="spellEnd"/>
           </w:p>
         </w:tc>
         <w:tc>
@@ -3899,9 +4448,11 @@
               <w:spacing w:after="0" w:line="240" w:lineRule="auto"/>
               <w:ind w:left="80"/>
             </w:pPr>
+            <w:proofErr w:type="spellStart"/>
             <w:r>
               <w:t>moderator_mail</w:t>
             </w:r>
+            <w:proofErr w:type="spellEnd"/>
           </w:p>
         </w:tc>
       </w:tr>
@@ -4096,7 +4647,15 @@
         </w:rPr>
       </w:pPr>
       <w:r>
-        <w:t>Для модераторов есть свой url входа в личный кабинет, то есть вход производится не через социальную сеть. Модератор попадает в личный кабинет через систему авторизации, реализованную по всем правилам безопасности. Личный кабинет выглядит так:</w:t>
+        <w:t xml:space="preserve">Для модераторов есть свой </w:t>
+      </w:r>
+      <w:proofErr w:type="spellStart"/>
+      <w:r>
+        <w:t>url</w:t>
+      </w:r>
+      <w:proofErr w:type="spellEnd"/>
+      <w:r>
+        <w:t xml:space="preserve"> входа в личный кабинет, то есть вход производится не через социальную сеть. Модератор попадает в личный кабинет через систему авторизации, реализованную по всем правилам безопасности. Личный кабинет выглядит так:</w:t>
       </w:r>
     </w:p>
     <w:p>
@@ -4616,7 +5175,15 @@
         </w:rPr>
       </w:pPr>
       <w:r>
-        <w:t>Предполагается предоставить модератору послать администратору группы или пользователю сообщение о надвигающемся удалении с испытательным сроком. Ну и понятное дело удаление группы/пользователя совершается sql-запросом к соответствующим таблицам системы.</w:t>
+        <w:t xml:space="preserve">Предполагается предоставить модератору послать администратору группы или пользователю сообщение о надвигающемся удалении с испытательным сроком. Ну и понятное дело удаление группы/пользователя совершается </w:t>
+      </w:r>
+      <w:proofErr w:type="spellStart"/>
+      <w:r>
+        <w:t>sql</w:t>
+      </w:r>
+      <w:proofErr w:type="spellEnd"/>
+      <w:r>
+        <w:t>-запросом к соответствующим таблицам системы.</w:t>
       </w:r>
     </w:p>
     <w:p>
@@ -4749,12 +5316,14 @@
       <w:r>
         <w:t xml:space="preserve"> Технология «</w:t>
       </w:r>
+      <w:proofErr w:type="spellStart"/>
       <w:r>
         <w:rPr>
           <w:lang w:val="en-US"/>
         </w:rPr>
         <w:t>WebRTC</w:t>
       </w:r>
+      <w:proofErr w:type="spellEnd"/>
       <w:r>
         <w:t>»</w:t>
       </w:r>
@@ -7932,7 +8501,7 @@
 </file>
 
 <file path=customXml/itemProps1.xml><?xml version="1.0" encoding="utf-8"?>
-<ds:datastoreItem xmlns:ds="http://schemas.openxmlformats.org/officeDocument/2006/customXml" ds:itemID="{9E5641DB-AC0C-40BD-93AC-339B8317B988}">
+<ds:datastoreItem xmlns:ds="http://schemas.openxmlformats.org/officeDocument/2006/customXml" ds:itemID="{D937B13E-AFA6-4DE9-A6A2-42B1C23AE0E4}">
   <ds:schemaRefs>
     <ds:schemaRef ds:uri="http://schemas.openxmlformats.org/officeDocument/2006/bibliography"/>
   </ds:schemaRefs>

</xml_diff>